<commit_message>
felhasználói dokumentáció életút oldal
</commit_message>
<xml_diff>
--- a/Dokumentáció/Felhasználói dokumentáció.docx
+++ b/Dokumentáció/Felhasználói dokumentáció.docx
@@ -41,7 +41,15 @@
           <w:b/>
           <w:sz w:val="28"/>
         </w:rPr>
-        <w:t>Program célja:</w:t>
+        <w:t>Alkalmazás</w:t>
+      </w:r>
+      <w:r>
+        <w:rPr>
+          <w:rFonts w:ascii="Times New Roman" w:hAnsi="Times New Roman"/>
+          <w:b/>
+          <w:sz w:val="28"/>
+        </w:rPr>
+        <w:t xml:space="preserve"> célja:</w:t>
       </w:r>
     </w:p>
     <w:p>
@@ -523,13 +531,6 @@
           <w:sz w:val="24"/>
         </w:rPr>
       </w:pPr>
-      <w:r>
-        <w:rPr>
-          <w:rFonts w:ascii="Times New Roman" w:hAnsi="Times New Roman"/>
-          <w:sz w:val="24"/>
-        </w:rPr>
-        <w:t xml:space="preserve"> </w:t>
-      </w:r>
       <w:proofErr w:type="gramStart"/>
       <w:r>
         <w:rPr>
@@ -806,14 +807,7 @@
           <w:rFonts w:ascii="Times New Roman" w:hAnsi="Times New Roman"/>
           <w:sz w:val="24"/>
         </w:rPr>
-        <w:t xml:space="preserve">Anya </w:t>
-      </w:r>
-      <w:r>
-        <w:rPr>
-          <w:rFonts w:ascii="Times New Roman" w:hAnsi="Times New Roman"/>
-          <w:sz w:val="24"/>
-        </w:rPr>
-        <w:t>vezetékneve és keresztneve</w:t>
+        <w:t>Anya vezetékneve és keresztneve</w:t>
       </w:r>
     </w:p>
     <w:p>
@@ -2167,8 +2161,8 @@
       <w:pPr>
         <w:spacing w:after="0" w:line="360" w:lineRule="auto"/>
         <w:rPr>
-          <w:rFonts w:ascii="Times New Roman" w:hAnsi="Times New Roman"/>
-          <w:sz w:val="24"/>
+          <w:noProof/>
+          <w:lang w:eastAsia="hu-HU"/>
         </w:rPr>
       </w:pPr>
       <w:r>
@@ -2184,10 +2178,10 @@
               <wp:anchor distT="0" distB="0" distL="114300" distR="114300" simplePos="0" relativeHeight="251672576" behindDoc="0" locked="0" layoutInCell="1" allowOverlap="1" wp14:anchorId="00F2F75E" wp14:editId="040885C1">
                 <wp:simplePos x="0" y="0"/>
                 <wp:positionH relativeFrom="column">
-                  <wp:posOffset>929005</wp:posOffset>
+                  <wp:posOffset>957580</wp:posOffset>
                 </wp:positionH>
                 <wp:positionV relativeFrom="paragraph">
-                  <wp:posOffset>2335530</wp:posOffset>
+                  <wp:posOffset>2373630</wp:posOffset>
                 </wp:positionV>
                 <wp:extent cx="381000" cy="381000"/>
                 <wp:effectExtent l="0" t="0" r="19050" b="19050"/>
@@ -2249,7 +2243,7 @@
           </mc:Choice>
           <mc:Fallback>
             <w:pict>
-              <v:rect w14:anchorId="09588CE2" id="Téglalap 16" o:spid="_x0000_s1026" style="position:absolute;margin-left:73.15pt;margin-top:183.9pt;width:30pt;height:30pt;z-index:251672576;visibility:visible;mso-wrap-style:square;mso-width-percent:0;mso-height-percent:0;mso-wrap-distance-left:9pt;mso-wrap-distance-top:0;mso-wrap-distance-right:9pt;mso-wrap-distance-bottom:0;mso-position-horizontal:absolute;mso-position-horizontal-relative:text;mso-position-vertical:absolute;mso-position-vertical-relative:text;mso-width-percent:0;mso-height-percent:0;mso-width-relative:margin;mso-height-relative:margin;v-text-anchor:middle" o:gfxdata="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" filled="f" strokecolor="red" strokeweight="1.5pt"/>
+              <v:rect w14:anchorId="6BC62F6C" id="Téglalap 16" o:spid="_x0000_s1026" style="position:absolute;margin-left:75.4pt;margin-top:186.9pt;width:30pt;height:30pt;z-index:251672576;visibility:visible;mso-wrap-style:square;mso-width-percent:0;mso-height-percent:0;mso-wrap-distance-left:9pt;mso-wrap-distance-top:0;mso-wrap-distance-right:9pt;mso-wrap-distance-bottom:0;mso-position-horizontal:absolute;mso-position-horizontal-relative:text;mso-position-vertical:absolute;mso-position-vertical-relative:text;mso-width-percent:0;mso-height-percent:0;mso-width-relative:margin;mso-height-relative:margin;v-text-anchor:middle" o:gfxdata="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" filled="f" strokecolor="red" strokeweight="1.5pt"/>
             </w:pict>
           </mc:Fallback>
         </mc:AlternateContent>
@@ -2263,10 +2257,10 @@
           <wp:anchor distT="0" distB="0" distL="114300" distR="114300" simplePos="0" relativeHeight="251670528" behindDoc="0" locked="0" layoutInCell="1" allowOverlap="1">
             <wp:simplePos x="0" y="0"/>
             <wp:positionH relativeFrom="margin">
-              <wp:align>left</wp:align>
+              <wp:posOffset>28575</wp:posOffset>
             </wp:positionH>
             <wp:positionV relativeFrom="paragraph">
-              <wp:posOffset>459105</wp:posOffset>
+              <wp:posOffset>502920</wp:posOffset>
             </wp:positionV>
             <wp:extent cx="3053080" cy="2362200"/>
             <wp:effectExtent l="0" t="0" r="0" b="0"/>
@@ -2329,6 +2323,22 @@
         </w:rPr>
         <w:t xml:space="preserve"> </w:t>
       </w:r>
+      <w:r>
+        <w:rPr>
+          <w:noProof/>
+          <w:lang w:eastAsia="hu-HU"/>
+        </w:rPr>
+        <w:t>(Amennyiben nem esne szét a családfa)</w:t>
+      </w:r>
+    </w:p>
+    <w:p>
+      <w:pPr>
+        <w:spacing w:after="0" w:line="360" w:lineRule="auto"/>
+        <w:rPr>
+          <w:rFonts w:ascii="Times New Roman" w:hAnsi="Times New Roman"/>
+          <w:sz w:val="24"/>
+        </w:rPr>
+      </w:pPr>
     </w:p>
     <w:p>
       <w:pPr>
@@ -2345,17 +2355,229 @@
           <w:b/>
           <w:sz w:val="28"/>
         </w:rPr>
-        <w:t>Családfa kinézetének személyre szabása:</w:t>
-      </w:r>
-    </w:p>
-    <w:p>
-      <w:pPr>
-        <w:spacing w:after="0" w:line="360" w:lineRule="auto"/>
-        <w:rPr>
-          <w:rFonts w:ascii="Times New Roman" w:hAnsi="Times New Roman"/>
-          <w:sz w:val="24"/>
-        </w:rPr>
-      </w:pPr>
+        <w:t>Családfa</w:t>
+      </w:r>
+      <w:r>
+        <w:rPr>
+          <w:rFonts w:ascii="Times New Roman" w:hAnsi="Times New Roman"/>
+          <w:b/>
+          <w:sz w:val="28"/>
+        </w:rPr>
+        <w:t xml:space="preserve"> személyre szabása:</w:t>
+      </w:r>
+    </w:p>
+    <w:p>
+      <w:pPr>
+        <w:spacing w:after="0" w:line="360" w:lineRule="auto"/>
+        <w:rPr>
+          <w:rFonts w:ascii="Times New Roman" w:hAnsi="Times New Roman"/>
+          <w:sz w:val="24"/>
+        </w:rPr>
+      </w:pPr>
+      <w:r>
+        <w:rPr>
+          <w:b/>
+          <w:noProof/>
+          <w:lang w:eastAsia="hu-HU"/>
+        </w:rPr>
+        <mc:AlternateContent>
+          <mc:Choice Requires="wps">
+            <w:drawing>
+              <wp:anchor distT="0" distB="0" distL="114300" distR="114300" simplePos="0" relativeHeight="251676672" behindDoc="0" locked="0" layoutInCell="1" allowOverlap="1" wp14:anchorId="3CF128ED" wp14:editId="0ABBD7C7">
+                <wp:simplePos x="0" y="0"/>
+                <wp:positionH relativeFrom="column">
+                  <wp:posOffset>3710305</wp:posOffset>
+                </wp:positionH>
+                <wp:positionV relativeFrom="paragraph">
+                  <wp:posOffset>2103120</wp:posOffset>
+                </wp:positionV>
+                <wp:extent cx="1524000" cy="381000"/>
+                <wp:effectExtent l="0" t="0" r="19050" b="19050"/>
+                <wp:wrapNone/>
+                <wp:docPr id="18" name="Téglalap 18"/>
+                <wp:cNvGraphicFramePr/>
+                <a:graphic xmlns:a="http://schemas.openxmlformats.org/drawingml/2006/main">
+                  <a:graphicData uri="http://schemas.microsoft.com/office/word/2010/wordprocessingShape">
+                    <wps:wsp>
+                      <wps:cNvSpPr/>
+                      <wps:spPr>
+                        <a:xfrm>
+                          <a:off x="0" y="0"/>
+                          <a:ext cx="1524000" cy="381000"/>
+                        </a:xfrm>
+                        <a:prstGeom prst="rect">
+                          <a:avLst/>
+                        </a:prstGeom>
+                        <a:noFill/>
+                        <a:ln w="19050">
+                          <a:solidFill>
+                            <a:srgbClr val="FF0000"/>
+                          </a:solidFill>
+                        </a:ln>
+                      </wps:spPr>
+                      <wps:style>
+                        <a:lnRef idx="2">
+                          <a:schemeClr val="accent1">
+                            <a:shade val="50000"/>
+                          </a:schemeClr>
+                        </a:lnRef>
+                        <a:fillRef idx="1">
+                          <a:schemeClr val="accent1"/>
+                        </a:fillRef>
+                        <a:effectRef idx="0">
+                          <a:schemeClr val="accent1"/>
+                        </a:effectRef>
+                        <a:fontRef idx="minor">
+                          <a:schemeClr val="lt1"/>
+                        </a:fontRef>
+                      </wps:style>
+                      <wps:bodyPr rot="0" spcFirstLastPara="0" vertOverflow="overflow" horzOverflow="overflow" vert="horz" wrap="square" lIns="91440" tIns="45720" rIns="91440" bIns="45720" numCol="1" spcCol="0" rtlCol="0" fromWordArt="0" anchor="ctr" anchorCtr="0" forceAA="0" compatLnSpc="1">
+                        <a:prstTxWarp prst="textNoShape">
+                          <a:avLst/>
+                        </a:prstTxWarp>
+                        <a:noAutofit/>
+                      </wps:bodyPr>
+                    </wps:wsp>
+                  </a:graphicData>
+                </a:graphic>
+                <wp14:sizeRelH relativeFrom="margin">
+                  <wp14:pctWidth>0</wp14:pctWidth>
+                </wp14:sizeRelH>
+                <wp14:sizeRelV relativeFrom="margin">
+                  <wp14:pctHeight>0</wp14:pctHeight>
+                </wp14:sizeRelV>
+              </wp:anchor>
+            </w:drawing>
+          </mc:Choice>
+          <mc:Fallback>
+            <w:pict>
+              <v:rect w14:anchorId="033730AE" id="Téglalap 18" o:spid="_x0000_s1026" style="position:absolute;margin-left:292.15pt;margin-top:165.6pt;width:120pt;height:30pt;z-index:251676672;visibility:visible;mso-wrap-style:square;mso-width-percent:0;mso-height-percent:0;mso-wrap-distance-left:9pt;mso-wrap-distance-top:0;mso-wrap-distance-right:9pt;mso-wrap-distance-bottom:0;mso-position-horizontal:absolute;mso-position-horizontal-relative:text;mso-position-vertical:absolute;mso-position-vertical-relative:text;mso-width-percent:0;mso-height-percent:0;mso-width-relative:margin;mso-height-relative:margin;v-text-anchor:middle" o:gfxdata="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" filled="f" strokecolor="red" strokeweight="1.5pt"/>
+            </w:pict>
+          </mc:Fallback>
+        </mc:AlternateContent>
+      </w:r>
+      <w:r>
+        <w:rPr>
+          <w:noProof/>
+          <w:lang w:eastAsia="hu-HU"/>
+        </w:rPr>
+        <w:drawing>
+          <wp:anchor distT="0" distB="0" distL="114300" distR="114300" simplePos="0" relativeHeight="251674624" behindDoc="0" locked="0" layoutInCell="1" allowOverlap="1">
+            <wp:simplePos x="0" y="0"/>
+            <wp:positionH relativeFrom="column">
+              <wp:posOffset>2976880</wp:posOffset>
+            </wp:positionH>
+            <wp:positionV relativeFrom="paragraph">
+              <wp:posOffset>1190625</wp:posOffset>
+            </wp:positionV>
+            <wp:extent cx="3057525" cy="3387725"/>
+            <wp:effectExtent l="0" t="0" r="9525" b="3175"/>
+            <wp:wrapTopAndBottom/>
+            <wp:docPr id="13" name="Kép 13"/>
+            <wp:cNvGraphicFramePr>
+              <a:graphicFrameLocks xmlns:a="http://schemas.openxmlformats.org/drawingml/2006/main" noChangeAspect="1"/>
+            </wp:cNvGraphicFramePr>
+            <a:graphic xmlns:a="http://schemas.openxmlformats.org/drawingml/2006/main">
+              <a:graphicData uri="http://schemas.openxmlformats.org/drawingml/2006/picture">
+                <pic:pic xmlns:pic="http://schemas.openxmlformats.org/drawingml/2006/picture">
+                  <pic:nvPicPr>
+                    <pic:cNvPr id="1" name=""/>
+                    <pic:cNvPicPr/>
+                  </pic:nvPicPr>
+                  <pic:blipFill>
+                    <a:blip r:embed="rId16">
+                      <a:extLst>
+                        <a:ext uri="{28A0092B-C50C-407E-A947-70E740481C1C}">
+                          <a14:useLocalDpi xmlns:a14="http://schemas.microsoft.com/office/drawing/2010/main" val="0"/>
+                        </a:ext>
+                      </a:extLst>
+                    </a:blip>
+                    <a:stretch>
+                      <a:fillRect/>
+                    </a:stretch>
+                  </pic:blipFill>
+                  <pic:spPr>
+                    <a:xfrm>
+                      <a:off x="0" y="0"/>
+                      <a:ext cx="3057525" cy="3387725"/>
+                    </a:xfrm>
+                    <a:prstGeom prst="rect">
+                      <a:avLst/>
+                    </a:prstGeom>
+                  </pic:spPr>
+                </pic:pic>
+              </a:graphicData>
+            </a:graphic>
+            <wp14:sizeRelH relativeFrom="margin">
+              <wp14:pctWidth>0</wp14:pctWidth>
+            </wp14:sizeRelH>
+            <wp14:sizeRelV relativeFrom="margin">
+              <wp14:pctHeight>0</wp14:pctHeight>
+            </wp14:sizeRelV>
+          </wp:anchor>
+        </w:drawing>
+      </w:r>
+      <w:r>
+        <w:rPr>
+          <w:noProof/>
+          <w:lang w:eastAsia="hu-HU"/>
+        </w:rPr>
+        <w:drawing>
+          <wp:anchor distT="0" distB="0" distL="114300" distR="114300" simplePos="0" relativeHeight="251677696" behindDoc="1" locked="0" layoutInCell="1" allowOverlap="1">
+            <wp:simplePos x="0" y="0"/>
+            <wp:positionH relativeFrom="column">
+              <wp:posOffset>71755</wp:posOffset>
+            </wp:positionH>
+            <wp:positionV relativeFrom="paragraph">
+              <wp:posOffset>519430</wp:posOffset>
+            </wp:positionV>
+            <wp:extent cx="2400300" cy="4813935"/>
+            <wp:effectExtent l="0" t="0" r="0" b="5715"/>
+            <wp:wrapTopAndBottom/>
+            <wp:docPr id="19" name="Kép 19"/>
+            <wp:cNvGraphicFramePr>
+              <a:graphicFrameLocks xmlns:a="http://schemas.openxmlformats.org/drawingml/2006/main" noChangeAspect="1"/>
+            </wp:cNvGraphicFramePr>
+            <a:graphic xmlns:a="http://schemas.openxmlformats.org/drawingml/2006/main">
+              <a:graphicData uri="http://schemas.openxmlformats.org/drawingml/2006/picture">
+                <pic:pic xmlns:pic="http://schemas.openxmlformats.org/drawingml/2006/picture">
+                  <pic:nvPicPr>
+                    <pic:cNvPr id="1" name=""/>
+                    <pic:cNvPicPr/>
+                  </pic:nvPicPr>
+                  <pic:blipFill>
+                    <a:blip r:embed="rId17">
+                      <a:extLst>
+                        <a:ext uri="{28A0092B-C50C-407E-A947-70E740481C1C}">
+                          <a14:useLocalDpi xmlns:a14="http://schemas.microsoft.com/office/drawing/2010/main" val="0"/>
+                        </a:ext>
+                      </a:extLst>
+                    </a:blip>
+                    <a:stretch>
+                      <a:fillRect/>
+                    </a:stretch>
+                  </pic:blipFill>
+                  <pic:spPr>
+                    <a:xfrm>
+                      <a:off x="0" y="0"/>
+                      <a:ext cx="2400300" cy="4813935"/>
+                    </a:xfrm>
+                    <a:prstGeom prst="rect">
+                      <a:avLst/>
+                    </a:prstGeom>
+                  </pic:spPr>
+                </pic:pic>
+              </a:graphicData>
+            </a:graphic>
+            <wp14:sizeRelH relativeFrom="margin">
+              <wp14:pctWidth>0</wp14:pctWidth>
+            </wp14:sizeRelH>
+            <wp14:sizeRelV relativeFrom="margin">
+              <wp14:pctHeight>0</wp14:pctHeight>
+            </wp14:sizeRelV>
+          </wp:anchor>
+        </w:drawing>
+      </w:r>
       <w:r>
         <w:rPr>
           <w:noProof/>
@@ -2385,7 +2607,7 @@
                     <pic:cNvPicPr/>
                   </pic:nvPicPr>
                   <pic:blipFill>
-                    <a:blip r:embed="rId16">
+                    <a:blip r:embed="rId18">
                       <a:extLst>
                         <a:ext uri="{28A0092B-C50C-407E-A947-70E740481C1C}">
                           <a14:useLocalDpi xmlns:a14="http://schemas.microsoft.com/office/drawing/2010/main" val="0"/>
@@ -2437,65 +2659,2324 @@
         <w:spacing w:after="0" w:line="360" w:lineRule="auto"/>
         <w:rPr>
           <w:rFonts w:ascii="Times New Roman" w:hAnsi="Times New Roman"/>
-          <w:sz w:val="24"/>
-        </w:rPr>
-      </w:pPr>
-    </w:p>
-    <w:p>
-      <w:pPr>
-        <w:spacing w:after="0" w:line="360" w:lineRule="auto"/>
-        <w:rPr>
-          <w:rFonts w:ascii="Times New Roman" w:hAnsi="Times New Roman"/>
-          <w:sz w:val="24"/>
-        </w:rPr>
-      </w:pPr>
-    </w:p>
-    <w:p>
-      <w:pPr>
-        <w:spacing w:after="0" w:line="360" w:lineRule="auto"/>
-        <w:rPr>
-          <w:rFonts w:ascii="Times New Roman" w:hAnsi="Times New Roman"/>
-          <w:sz w:val="24"/>
-        </w:rPr>
-      </w:pPr>
+          <w:b/>
+          <w:sz w:val="24"/>
+        </w:rPr>
+      </w:pPr>
+      <w:r>
+        <w:rPr>
+          <w:rFonts w:ascii="Times New Roman" w:hAnsi="Times New Roman"/>
+          <w:b/>
+          <w:sz w:val="24"/>
+        </w:rPr>
+        <w:lastRenderedPageBreak/>
+        <w:t>Beállítási lehetőségek:</w:t>
+      </w:r>
+    </w:p>
+    <w:p>
+      <w:pPr>
+        <w:pStyle w:val="Listaszerbekezds"/>
+        <w:numPr>
+          <w:ilvl w:val="0"/>
+          <w:numId w:val="10"/>
+        </w:numPr>
+        <w:spacing w:after="0" w:line="360" w:lineRule="auto"/>
+        <w:rPr>
+          <w:rFonts w:ascii="Times New Roman" w:hAnsi="Times New Roman"/>
+          <w:sz w:val="24"/>
+        </w:rPr>
+      </w:pPr>
+      <w:r>
+        <w:rPr>
+          <w:rFonts w:ascii="Times New Roman" w:hAnsi="Times New Roman"/>
+          <w:sz w:val="24"/>
+        </w:rPr>
+        <w:t>Családfa átnevezése</w:t>
+      </w:r>
+    </w:p>
+    <w:p>
+      <w:pPr>
+        <w:pStyle w:val="Listaszerbekezds"/>
+        <w:numPr>
+          <w:ilvl w:val="0"/>
+          <w:numId w:val="10"/>
+        </w:numPr>
+        <w:spacing w:after="0" w:line="360" w:lineRule="auto"/>
+        <w:rPr>
+          <w:rFonts w:ascii="Times New Roman" w:hAnsi="Times New Roman"/>
+          <w:sz w:val="24"/>
+        </w:rPr>
+      </w:pPr>
+      <w:r>
+        <w:rPr>
+          <w:rFonts w:ascii="Times New Roman" w:hAnsi="Times New Roman"/>
+          <w:sz w:val="24"/>
+        </w:rPr>
+        <w:t>Családfa publikus státuszának változtatása</w:t>
+      </w:r>
+    </w:p>
+    <w:p>
+      <w:pPr>
+        <w:pStyle w:val="Listaszerbekezds"/>
+        <w:numPr>
+          <w:ilvl w:val="0"/>
+          <w:numId w:val="10"/>
+        </w:numPr>
+        <w:spacing w:after="0" w:line="360" w:lineRule="auto"/>
+        <w:rPr>
+          <w:rFonts w:ascii="Times New Roman" w:hAnsi="Times New Roman"/>
+          <w:sz w:val="24"/>
+        </w:rPr>
+      </w:pPr>
+      <w:r>
+        <w:rPr>
+          <w:rFonts w:ascii="Times New Roman" w:hAnsi="Times New Roman"/>
+          <w:sz w:val="24"/>
+        </w:rPr>
+        <w:t>Sötét mód be- és kikapcsolása</w:t>
+      </w:r>
+    </w:p>
+    <w:p>
+      <w:pPr>
+        <w:pStyle w:val="Listaszerbekezds"/>
+        <w:numPr>
+          <w:ilvl w:val="0"/>
+          <w:numId w:val="10"/>
+        </w:numPr>
+        <w:spacing w:after="0" w:line="360" w:lineRule="auto"/>
+        <w:rPr>
+          <w:rFonts w:ascii="Times New Roman" w:hAnsi="Times New Roman"/>
+          <w:sz w:val="24"/>
+        </w:rPr>
+      </w:pPr>
+      <w:r>
+        <w:rPr>
+          <w:rFonts w:ascii="Times New Roman" w:hAnsi="Times New Roman"/>
+          <w:sz w:val="24"/>
+        </w:rPr>
+        <w:t>Férfi illetve nő kártyáin a háttér és betűszín változtatása külön-külön</w:t>
+      </w:r>
+    </w:p>
+    <w:p>
+      <w:pPr>
+        <w:spacing w:after="0" w:line="360" w:lineRule="auto"/>
+        <w:rPr>
+          <w:rFonts w:ascii="Times New Roman" w:hAnsi="Times New Roman"/>
+          <w:sz w:val="24"/>
+        </w:rPr>
+      </w:pPr>
+      <w:r>
+        <w:rPr>
+          <w:rFonts w:ascii="Times New Roman" w:hAnsi="Times New Roman"/>
+          <w:sz w:val="24"/>
+        </w:rPr>
+        <w:t>Mentés gombra kattintással véglegesíthetjük a változtatásainkat.</w:t>
+      </w:r>
+    </w:p>
+    <w:p>
+      <w:pPr>
+        <w:spacing w:after="0" w:line="360" w:lineRule="auto"/>
+        <w:rPr>
+          <w:rFonts w:ascii="Times New Roman" w:hAnsi="Times New Roman"/>
+          <w:b/>
+          <w:sz w:val="28"/>
+        </w:rPr>
+      </w:pPr>
+      <w:r>
+        <w:rPr>
+          <w:noProof/>
+          <w:lang w:eastAsia="hu-HU"/>
+        </w:rPr>
+        <w:drawing>
+          <wp:anchor distT="0" distB="0" distL="114300" distR="114300" simplePos="0" relativeHeight="251679744" behindDoc="0" locked="0" layoutInCell="1" allowOverlap="1" wp14:anchorId="05C8B739" wp14:editId="0029CC25">
+            <wp:simplePos x="0" y="0"/>
+            <wp:positionH relativeFrom="column">
+              <wp:posOffset>4387215</wp:posOffset>
+            </wp:positionH>
+            <wp:positionV relativeFrom="paragraph">
+              <wp:posOffset>9525</wp:posOffset>
+            </wp:positionV>
+            <wp:extent cx="2097405" cy="2324100"/>
+            <wp:effectExtent l="0" t="0" r="0" b="0"/>
+            <wp:wrapSquare wrapText="bothSides"/>
+            <wp:docPr id="20" name="Kép 20"/>
+            <wp:cNvGraphicFramePr>
+              <a:graphicFrameLocks xmlns:a="http://schemas.openxmlformats.org/drawingml/2006/main" noChangeAspect="1"/>
+            </wp:cNvGraphicFramePr>
+            <a:graphic xmlns:a="http://schemas.openxmlformats.org/drawingml/2006/main">
+              <a:graphicData uri="http://schemas.openxmlformats.org/drawingml/2006/picture">
+                <pic:pic xmlns:pic="http://schemas.openxmlformats.org/drawingml/2006/picture">
+                  <pic:nvPicPr>
+                    <pic:cNvPr id="1" name=""/>
+                    <pic:cNvPicPr/>
+                  </pic:nvPicPr>
+                  <pic:blipFill>
+                    <a:blip r:embed="rId16">
+                      <a:extLst>
+                        <a:ext uri="{28A0092B-C50C-407E-A947-70E740481C1C}">
+                          <a14:useLocalDpi xmlns:a14="http://schemas.microsoft.com/office/drawing/2010/main" val="0"/>
+                        </a:ext>
+                      </a:extLst>
+                    </a:blip>
+                    <a:stretch>
+                      <a:fillRect/>
+                    </a:stretch>
+                  </pic:blipFill>
+                  <pic:spPr>
+                    <a:xfrm>
+                      <a:off x="0" y="0"/>
+                      <a:ext cx="2097405" cy="2324100"/>
+                    </a:xfrm>
+                    <a:prstGeom prst="rect">
+                      <a:avLst/>
+                    </a:prstGeom>
+                  </pic:spPr>
+                </pic:pic>
+              </a:graphicData>
+            </a:graphic>
+            <wp14:sizeRelH relativeFrom="margin">
+              <wp14:pctWidth>0</wp14:pctWidth>
+            </wp14:sizeRelH>
+            <wp14:sizeRelV relativeFrom="margin">
+              <wp14:pctHeight>0</wp14:pctHeight>
+            </wp14:sizeRelV>
+          </wp:anchor>
+        </w:drawing>
+      </w:r>
+      <w:r>
+        <w:rPr>
+          <w:rFonts w:ascii="Times New Roman" w:hAnsi="Times New Roman"/>
+          <w:b/>
+          <w:sz w:val="28"/>
+        </w:rPr>
+        <w:t>Több családfa kezelése</w:t>
+      </w:r>
+    </w:p>
+    <w:p>
+      <w:pPr>
+        <w:spacing w:after="120" w:line="360" w:lineRule="auto"/>
+        <w:rPr>
+          <w:rFonts w:ascii="Times New Roman" w:hAnsi="Times New Roman"/>
+          <w:sz w:val="24"/>
+        </w:rPr>
+      </w:pPr>
+      <w:r>
+        <w:rPr>
+          <w:rFonts w:ascii="Times New Roman" w:hAnsi="Times New Roman"/>
+          <w:sz w:val="24"/>
+        </w:rPr>
+        <w:t>A menün belül a „Családfák” gombra kattintva érhető el.</w:t>
+      </w:r>
+    </w:p>
+    <w:p>
+      <w:pPr>
+        <w:spacing w:after="120" w:line="360" w:lineRule="auto"/>
+        <w:rPr>
+          <w:rFonts w:ascii="Times New Roman" w:hAnsi="Times New Roman"/>
+          <w:b/>
+          <w:sz w:val="24"/>
+        </w:rPr>
+      </w:pPr>
+      <w:r>
+        <w:rPr>
+          <w:rFonts w:ascii="Times New Roman" w:hAnsi="Times New Roman"/>
+          <w:b/>
+          <w:sz w:val="24"/>
+        </w:rPr>
+        <w:t>Családfa hozzáadása:</w:t>
+      </w:r>
+    </w:p>
+    <w:p>
+      <w:pPr>
+        <w:spacing w:after="120" w:line="360" w:lineRule="auto"/>
+        <w:rPr>
+          <w:rFonts w:ascii="Times New Roman" w:hAnsi="Times New Roman"/>
+          <w:sz w:val="24"/>
+        </w:rPr>
+      </w:pPr>
+      <w:r>
+        <w:rPr>
+          <w:b/>
+          <w:noProof/>
+          <w:lang w:eastAsia="hu-HU"/>
+        </w:rPr>
+        <mc:AlternateContent>
+          <mc:Choice Requires="wps">
+            <w:drawing>
+              <wp:anchor distT="0" distB="0" distL="114300" distR="114300" simplePos="0" relativeHeight="251681792" behindDoc="0" locked="0" layoutInCell="1" allowOverlap="1" wp14:anchorId="1E09B5A2" wp14:editId="7589D9BF">
+                <wp:simplePos x="0" y="0"/>
+                <wp:positionH relativeFrom="column">
+                  <wp:posOffset>4777105</wp:posOffset>
+                </wp:positionH>
+                <wp:positionV relativeFrom="paragraph">
+                  <wp:posOffset>473710</wp:posOffset>
+                </wp:positionV>
+                <wp:extent cx="1295400" cy="276225"/>
+                <wp:effectExtent l="0" t="0" r="19050" b="28575"/>
+                <wp:wrapNone/>
+                <wp:docPr id="21" name="Téglalap 21"/>
+                <wp:cNvGraphicFramePr/>
+                <a:graphic xmlns:a="http://schemas.openxmlformats.org/drawingml/2006/main">
+                  <a:graphicData uri="http://schemas.microsoft.com/office/word/2010/wordprocessingShape">
+                    <wps:wsp>
+                      <wps:cNvSpPr/>
+                      <wps:spPr>
+                        <a:xfrm>
+                          <a:off x="0" y="0"/>
+                          <a:ext cx="1295400" cy="276225"/>
+                        </a:xfrm>
+                        <a:prstGeom prst="rect">
+                          <a:avLst/>
+                        </a:prstGeom>
+                        <a:noFill/>
+                        <a:ln w="19050">
+                          <a:solidFill>
+                            <a:srgbClr val="FF0000"/>
+                          </a:solidFill>
+                        </a:ln>
+                      </wps:spPr>
+                      <wps:style>
+                        <a:lnRef idx="2">
+                          <a:schemeClr val="accent1">
+                            <a:shade val="50000"/>
+                          </a:schemeClr>
+                        </a:lnRef>
+                        <a:fillRef idx="1">
+                          <a:schemeClr val="accent1"/>
+                        </a:fillRef>
+                        <a:effectRef idx="0">
+                          <a:schemeClr val="accent1"/>
+                        </a:effectRef>
+                        <a:fontRef idx="minor">
+                          <a:schemeClr val="lt1"/>
+                        </a:fontRef>
+                      </wps:style>
+                      <wps:bodyPr rot="0" spcFirstLastPara="0" vertOverflow="overflow" horzOverflow="overflow" vert="horz" wrap="square" lIns="91440" tIns="45720" rIns="91440" bIns="45720" numCol="1" spcCol="0" rtlCol="0" fromWordArt="0" anchor="ctr" anchorCtr="0" forceAA="0" compatLnSpc="1">
+                        <a:prstTxWarp prst="textNoShape">
+                          <a:avLst/>
+                        </a:prstTxWarp>
+                        <a:noAutofit/>
+                      </wps:bodyPr>
+                    </wps:wsp>
+                  </a:graphicData>
+                </a:graphic>
+                <wp14:sizeRelH relativeFrom="margin">
+                  <wp14:pctWidth>0</wp14:pctWidth>
+                </wp14:sizeRelH>
+                <wp14:sizeRelV relativeFrom="margin">
+                  <wp14:pctHeight>0</wp14:pctHeight>
+                </wp14:sizeRelV>
+              </wp:anchor>
+            </w:drawing>
+          </mc:Choice>
+          <mc:Fallback>
+            <w:pict>
+              <v:rect w14:anchorId="755716DF" id="Téglalap 21" o:spid="_x0000_s1026" style="position:absolute;margin-left:376.15pt;margin-top:37.3pt;width:102pt;height:21.75pt;z-index:251681792;visibility:visible;mso-wrap-style:square;mso-width-percent:0;mso-height-percent:0;mso-wrap-distance-left:9pt;mso-wrap-distance-top:0;mso-wrap-distance-right:9pt;mso-wrap-distance-bottom:0;mso-position-horizontal:absolute;mso-position-horizontal-relative:text;mso-position-vertical:absolute;mso-position-vertical-relative:text;mso-width-percent:0;mso-height-percent:0;mso-width-relative:margin;mso-height-relative:margin;v-text-anchor:middle" o:gfxdata="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" filled="f" strokecolor="red" strokeweight="1.5pt"/>
+            </w:pict>
+          </mc:Fallback>
+        </mc:AlternateContent>
+      </w:r>
+      <w:r>
+        <w:rPr>
+          <w:rFonts w:ascii="Times New Roman" w:hAnsi="Times New Roman"/>
+          <w:sz w:val="24"/>
+        </w:rPr>
+        <w:t>A felhasználó összesen 5 családfát kezelhet, de minimum 1-et. Amennyiben még nincs meg az 5 családfa újakat adhat hozzá miután kitöltötte az új családfa adatlapját.</w:t>
+      </w:r>
+    </w:p>
+    <w:p>
+      <w:pPr>
+        <w:spacing w:after="0" w:line="360" w:lineRule="auto"/>
+        <w:rPr>
+          <w:rFonts w:ascii="Times New Roman" w:hAnsi="Times New Roman"/>
+          <w:sz w:val="24"/>
+        </w:rPr>
+      </w:pPr>
+      <w:r>
+        <w:rPr>
+          <w:noProof/>
+          <w:lang w:eastAsia="hu-HU"/>
+        </w:rPr>
+        <w:drawing>
+          <wp:anchor distT="0" distB="0" distL="114300" distR="114300" simplePos="0" relativeHeight="251684864" behindDoc="0" locked="0" layoutInCell="1" allowOverlap="1">
+            <wp:simplePos x="0" y="0"/>
+            <wp:positionH relativeFrom="page">
+              <wp:posOffset>3911600</wp:posOffset>
+            </wp:positionH>
+            <wp:positionV relativeFrom="paragraph">
+              <wp:posOffset>1370330</wp:posOffset>
+            </wp:positionV>
+            <wp:extent cx="3472180" cy="3070225"/>
+            <wp:effectExtent l="0" t="0" r="0" b="0"/>
+            <wp:wrapSquare wrapText="bothSides"/>
+            <wp:docPr id="24" name="Kép 24"/>
+            <wp:cNvGraphicFramePr>
+              <a:graphicFrameLocks xmlns:a="http://schemas.openxmlformats.org/drawingml/2006/main" noChangeAspect="1"/>
+            </wp:cNvGraphicFramePr>
+            <a:graphic xmlns:a="http://schemas.openxmlformats.org/drawingml/2006/main">
+              <a:graphicData uri="http://schemas.openxmlformats.org/drawingml/2006/picture">
+                <pic:pic xmlns:pic="http://schemas.openxmlformats.org/drawingml/2006/picture">
+                  <pic:nvPicPr>
+                    <pic:cNvPr id="1" name=""/>
+                    <pic:cNvPicPr/>
+                  </pic:nvPicPr>
+                  <pic:blipFill>
+                    <a:blip r:embed="rId19">
+                      <a:extLst>
+                        <a:ext uri="{28A0092B-C50C-407E-A947-70E740481C1C}">
+                          <a14:useLocalDpi xmlns:a14="http://schemas.microsoft.com/office/drawing/2010/main" val="0"/>
+                        </a:ext>
+                      </a:extLst>
+                    </a:blip>
+                    <a:stretch>
+                      <a:fillRect/>
+                    </a:stretch>
+                  </pic:blipFill>
+                  <pic:spPr>
+                    <a:xfrm>
+                      <a:off x="0" y="0"/>
+                      <a:ext cx="3472180" cy="3070225"/>
+                    </a:xfrm>
+                    <a:prstGeom prst="rect">
+                      <a:avLst/>
+                    </a:prstGeom>
+                  </pic:spPr>
+                </pic:pic>
+              </a:graphicData>
+            </a:graphic>
+            <wp14:sizeRelH relativeFrom="margin">
+              <wp14:pctWidth>0</wp14:pctWidth>
+            </wp14:sizeRelH>
+            <wp14:sizeRelV relativeFrom="margin">
+              <wp14:pctHeight>0</wp14:pctHeight>
+            </wp14:sizeRelV>
+          </wp:anchor>
+        </w:drawing>
+      </w:r>
+      <w:r>
+        <w:rPr>
+          <w:b/>
+          <w:noProof/>
+          <w:lang w:eastAsia="hu-HU"/>
+        </w:rPr>
+        <mc:AlternateContent>
+          <mc:Choice Requires="wps">
+            <w:drawing>
+              <wp:anchor distT="0" distB="0" distL="114300" distR="114300" simplePos="0" relativeHeight="251683840" behindDoc="0" locked="0" layoutInCell="1" allowOverlap="1" wp14:anchorId="02CCACE4" wp14:editId="01115EA7">
+                <wp:simplePos x="0" y="0"/>
+                <wp:positionH relativeFrom="column">
+                  <wp:posOffset>405130</wp:posOffset>
+                </wp:positionH>
+                <wp:positionV relativeFrom="paragraph">
+                  <wp:posOffset>855980</wp:posOffset>
+                </wp:positionV>
+                <wp:extent cx="333375" cy="276225"/>
+                <wp:effectExtent l="0" t="0" r="28575" b="28575"/>
+                <wp:wrapNone/>
+                <wp:docPr id="23" name="Téglalap 23"/>
+                <wp:cNvGraphicFramePr/>
+                <a:graphic xmlns:a="http://schemas.openxmlformats.org/drawingml/2006/main">
+                  <a:graphicData uri="http://schemas.microsoft.com/office/word/2010/wordprocessingShape">
+                    <wps:wsp>
+                      <wps:cNvSpPr/>
+                      <wps:spPr>
+                        <a:xfrm>
+                          <a:off x="0" y="0"/>
+                          <a:ext cx="333375" cy="276225"/>
+                        </a:xfrm>
+                        <a:prstGeom prst="rect">
+                          <a:avLst/>
+                        </a:prstGeom>
+                        <a:noFill/>
+                        <a:ln w="19050">
+                          <a:solidFill>
+                            <a:srgbClr val="FF0000"/>
+                          </a:solidFill>
+                        </a:ln>
+                      </wps:spPr>
+                      <wps:style>
+                        <a:lnRef idx="2">
+                          <a:schemeClr val="accent1">
+                            <a:shade val="50000"/>
+                          </a:schemeClr>
+                        </a:lnRef>
+                        <a:fillRef idx="1">
+                          <a:schemeClr val="accent1"/>
+                        </a:fillRef>
+                        <a:effectRef idx="0">
+                          <a:schemeClr val="accent1"/>
+                        </a:effectRef>
+                        <a:fontRef idx="minor">
+                          <a:schemeClr val="lt1"/>
+                        </a:fontRef>
+                      </wps:style>
+                      <wps:bodyPr rot="0" spcFirstLastPara="0" vertOverflow="overflow" horzOverflow="overflow" vert="horz" wrap="square" lIns="91440" tIns="45720" rIns="91440" bIns="45720" numCol="1" spcCol="0" rtlCol="0" fromWordArt="0" anchor="ctr" anchorCtr="0" forceAA="0" compatLnSpc="1">
+                        <a:prstTxWarp prst="textNoShape">
+                          <a:avLst/>
+                        </a:prstTxWarp>
+                        <a:noAutofit/>
+                      </wps:bodyPr>
+                    </wps:wsp>
+                  </a:graphicData>
+                </a:graphic>
+                <wp14:sizeRelH relativeFrom="margin">
+                  <wp14:pctWidth>0</wp14:pctWidth>
+                </wp14:sizeRelH>
+                <wp14:sizeRelV relativeFrom="margin">
+                  <wp14:pctHeight>0</wp14:pctHeight>
+                </wp14:sizeRelV>
+              </wp:anchor>
+            </w:drawing>
+          </mc:Choice>
+          <mc:Fallback>
+            <w:pict>
+              <v:rect w14:anchorId="5C8D126F" id="Téglalap 23" o:spid="_x0000_s1026" style="position:absolute;margin-left:31.9pt;margin-top:67.4pt;width:26.25pt;height:21.75pt;z-index:251683840;visibility:visible;mso-wrap-style:square;mso-width-percent:0;mso-height-percent:0;mso-wrap-distance-left:9pt;mso-wrap-distance-top:0;mso-wrap-distance-right:9pt;mso-wrap-distance-bottom:0;mso-position-horizontal:absolute;mso-position-horizontal-relative:text;mso-position-vertical:absolute;mso-position-vertical-relative:text;mso-width-percent:0;mso-height-percent:0;mso-width-relative:margin;mso-height-relative:margin;v-text-anchor:middle" o:gfxdata="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" filled="f" strokecolor="red" strokeweight="1.5pt"/>
+            </w:pict>
+          </mc:Fallback>
+        </mc:AlternateContent>
+      </w:r>
+      <w:r>
+        <w:rPr>
+          <w:noProof/>
+          <w:lang w:eastAsia="hu-HU"/>
+        </w:rPr>
+        <w:drawing>
+          <wp:inline distT="0" distB="0" distL="0" distR="0" wp14:anchorId="29DDE395" wp14:editId="50C63503">
+            <wp:extent cx="3457575" cy="1295400"/>
+            <wp:effectExtent l="0" t="0" r="9525" b="0"/>
+            <wp:docPr id="22" name="Kép 22"/>
+            <wp:cNvGraphicFramePr>
+              <a:graphicFrameLocks xmlns:a="http://schemas.openxmlformats.org/drawingml/2006/main" noChangeAspect="1"/>
+            </wp:cNvGraphicFramePr>
+            <a:graphic xmlns:a="http://schemas.openxmlformats.org/drawingml/2006/main">
+              <a:graphicData uri="http://schemas.openxmlformats.org/drawingml/2006/picture">
+                <pic:pic xmlns:pic="http://schemas.openxmlformats.org/drawingml/2006/picture">
+                  <pic:nvPicPr>
+                    <pic:cNvPr id="1" name=""/>
+                    <pic:cNvPicPr/>
+                  </pic:nvPicPr>
+                  <pic:blipFill>
+                    <a:blip r:embed="rId20"/>
+                    <a:stretch>
+                      <a:fillRect/>
+                    </a:stretch>
+                  </pic:blipFill>
+                  <pic:spPr>
+                    <a:xfrm>
+                      <a:off x="0" y="0"/>
+                      <a:ext cx="3457575" cy="1295400"/>
+                    </a:xfrm>
+                    <a:prstGeom prst="rect">
+                      <a:avLst/>
+                    </a:prstGeom>
+                  </pic:spPr>
+                </pic:pic>
+              </a:graphicData>
+            </a:graphic>
+          </wp:inline>
+        </w:drawing>
+      </w:r>
+    </w:p>
+    <w:p>
+      <w:pPr>
+        <w:spacing w:after="0" w:line="360" w:lineRule="auto"/>
+        <w:rPr>
+          <w:rFonts w:ascii="Times New Roman" w:hAnsi="Times New Roman"/>
+          <w:sz w:val="24"/>
+        </w:rPr>
+      </w:pPr>
+      <w:r>
+        <w:rPr>
+          <w:rFonts w:ascii="Times New Roman" w:hAnsi="Times New Roman"/>
+          <w:sz w:val="24"/>
+        </w:rPr>
+        <w:t>Kötelező adatok:</w:t>
+      </w:r>
+    </w:p>
+    <w:p>
+      <w:pPr>
+        <w:pStyle w:val="Listaszerbekezds"/>
+        <w:numPr>
+          <w:ilvl w:val="0"/>
+          <w:numId w:val="11"/>
+        </w:numPr>
+        <w:spacing w:after="0" w:line="360" w:lineRule="auto"/>
+        <w:rPr>
+          <w:rFonts w:ascii="Times New Roman" w:hAnsi="Times New Roman"/>
+          <w:sz w:val="24"/>
+        </w:rPr>
+      </w:pPr>
+      <w:r>
+        <w:rPr>
+          <w:rFonts w:ascii="Times New Roman" w:hAnsi="Times New Roman"/>
+          <w:sz w:val="24"/>
+        </w:rPr>
+        <w:t>Családfa neve</w:t>
+      </w:r>
+    </w:p>
+    <w:p>
+      <w:pPr>
+        <w:spacing w:after="0" w:line="360" w:lineRule="auto"/>
+        <w:rPr>
+          <w:rFonts w:ascii="Times New Roman" w:hAnsi="Times New Roman"/>
+          <w:sz w:val="24"/>
+        </w:rPr>
+      </w:pPr>
+      <w:r>
+        <w:rPr>
+          <w:rFonts w:ascii="Times New Roman" w:hAnsi="Times New Roman"/>
+          <w:sz w:val="24"/>
+        </w:rPr>
+        <w:t>Opcionális adatok:</w:t>
+      </w:r>
+    </w:p>
+    <w:p>
+      <w:pPr>
+        <w:pStyle w:val="Listaszerbekezds"/>
+        <w:numPr>
+          <w:ilvl w:val="0"/>
+          <w:numId w:val="11"/>
+        </w:numPr>
+        <w:spacing w:after="0" w:line="360" w:lineRule="auto"/>
+        <w:rPr>
+          <w:rFonts w:ascii="Times New Roman" w:hAnsi="Times New Roman"/>
+          <w:sz w:val="24"/>
+        </w:rPr>
+      </w:pPr>
+      <w:r>
+        <w:rPr>
+          <w:rFonts w:ascii="Times New Roman" w:hAnsi="Times New Roman"/>
+          <w:sz w:val="24"/>
+        </w:rPr>
+        <w:t>Első családtag vezetékneve</w:t>
+      </w:r>
+    </w:p>
+    <w:p>
+      <w:pPr>
+        <w:pStyle w:val="Listaszerbekezds"/>
+        <w:numPr>
+          <w:ilvl w:val="0"/>
+          <w:numId w:val="11"/>
+        </w:numPr>
+        <w:spacing w:after="0" w:line="360" w:lineRule="auto"/>
+        <w:rPr>
+          <w:rFonts w:ascii="Times New Roman" w:hAnsi="Times New Roman"/>
+          <w:sz w:val="24"/>
+        </w:rPr>
+      </w:pPr>
+      <w:r>
+        <w:rPr>
+          <w:rFonts w:ascii="Times New Roman" w:hAnsi="Times New Roman"/>
+          <w:sz w:val="24"/>
+        </w:rPr>
+        <w:t>Első családtag</w:t>
+      </w:r>
+      <w:r>
+        <w:rPr>
+          <w:rFonts w:ascii="Times New Roman" w:hAnsi="Times New Roman"/>
+          <w:sz w:val="24"/>
+        </w:rPr>
+        <w:t xml:space="preserve"> keresztneve</w:t>
+      </w:r>
+    </w:p>
+    <w:p>
+      <w:pPr>
+        <w:pStyle w:val="Listaszerbekezds"/>
+        <w:numPr>
+          <w:ilvl w:val="0"/>
+          <w:numId w:val="11"/>
+        </w:numPr>
+        <w:spacing w:after="0" w:line="360" w:lineRule="auto"/>
+        <w:rPr>
+          <w:rFonts w:ascii="Times New Roman" w:hAnsi="Times New Roman"/>
+          <w:sz w:val="24"/>
+        </w:rPr>
+      </w:pPr>
+      <w:r>
+        <w:rPr>
+          <w:rFonts w:ascii="Times New Roman" w:hAnsi="Times New Roman"/>
+          <w:sz w:val="24"/>
+        </w:rPr>
+        <w:t>Első családtag</w:t>
+      </w:r>
+      <w:r>
+        <w:rPr>
+          <w:rFonts w:ascii="Times New Roman" w:hAnsi="Times New Roman"/>
+          <w:sz w:val="24"/>
+        </w:rPr>
+        <w:t xml:space="preserve"> neme</w:t>
+      </w:r>
+    </w:p>
+    <w:p>
+      <w:pPr>
+        <w:spacing w:after="120" w:line="360" w:lineRule="auto"/>
+        <w:rPr>
+          <w:rFonts w:ascii="Times New Roman" w:hAnsi="Times New Roman"/>
+          <w:sz w:val="24"/>
+        </w:rPr>
+      </w:pPr>
+      <w:r>
+        <w:rPr>
+          <w:rFonts w:ascii="Times New Roman" w:hAnsi="Times New Roman"/>
+          <w:sz w:val="24"/>
+        </w:rPr>
+        <w:t>Az első családtag adatainak megadása nélkül is létrejön a családfában az első személy csupán a hiányzó adatok nélkül.</w:t>
+      </w:r>
+    </w:p>
+    <w:p>
+      <w:pPr>
+        <w:spacing w:after="120" w:line="360" w:lineRule="auto"/>
+        <w:rPr>
+          <w:rFonts w:ascii="Times New Roman" w:hAnsi="Times New Roman"/>
+          <w:sz w:val="24"/>
+        </w:rPr>
+      </w:pPr>
+      <w:r>
+        <w:rPr>
+          <w:rFonts w:ascii="Times New Roman" w:hAnsi="Times New Roman"/>
+          <w:sz w:val="24"/>
+        </w:rPr>
+        <w:t>A létrehozás gombbal az új családfa elkészül, és már szerkeszthetjük is.</w:t>
+      </w:r>
+    </w:p>
+    <w:p>
+      <w:pPr>
+        <w:spacing w:after="0" w:line="360" w:lineRule="auto"/>
+        <w:rPr>
+          <w:rFonts w:ascii="Times New Roman" w:hAnsi="Times New Roman"/>
+          <w:b/>
+          <w:sz w:val="24"/>
+        </w:rPr>
+      </w:pPr>
+      <w:r>
+        <w:rPr>
+          <w:rFonts w:ascii="Times New Roman" w:hAnsi="Times New Roman"/>
+          <w:b/>
+          <w:sz w:val="24"/>
+        </w:rPr>
+        <w:t>Családfa törlése:</w:t>
+      </w:r>
+    </w:p>
+    <w:p>
+      <w:pPr>
+        <w:spacing w:after="0" w:line="360" w:lineRule="auto"/>
+        <w:rPr>
+          <w:rFonts w:ascii="Times New Roman" w:hAnsi="Times New Roman"/>
+          <w:sz w:val="24"/>
+        </w:rPr>
+      </w:pPr>
+      <w:r>
+        <w:rPr>
+          <w:rFonts w:ascii="Times New Roman" w:hAnsi="Times New Roman"/>
+          <w:sz w:val="24"/>
+        </w:rPr>
+        <w:t>A családfák felsorolásánál a nem megnyitott családfák mellett a törlés gombra kattintva törölhetjük az adott családfát egy megerősítő kérdést követően.</w:t>
+      </w:r>
+    </w:p>
+    <w:p>
+      <w:pPr>
+        <w:spacing w:after="0" w:line="360" w:lineRule="auto"/>
+        <w:rPr>
+          <w:rFonts w:ascii="Times New Roman" w:hAnsi="Times New Roman"/>
+          <w:b/>
+          <w:sz w:val="28"/>
+        </w:rPr>
+      </w:pPr>
+      <w:r>
+        <w:rPr>
+          <w:rFonts w:ascii="Times New Roman" w:hAnsi="Times New Roman"/>
+          <w:b/>
+          <w:sz w:val="28"/>
+        </w:rPr>
+        <w:lastRenderedPageBreak/>
+        <mc:AlternateContent>
+          <mc:Choice Requires="wps">
+            <w:drawing>
+              <wp:anchor distT="0" distB="0" distL="114300" distR="114300" simplePos="0" relativeHeight="251708416" behindDoc="0" locked="0" layoutInCell="1" allowOverlap="1" wp14:anchorId="51E9A899" wp14:editId="0BF5C6E2">
+                <wp:simplePos x="0" y="0"/>
+                <wp:positionH relativeFrom="column">
+                  <wp:posOffset>2062480</wp:posOffset>
+                </wp:positionH>
+                <wp:positionV relativeFrom="paragraph">
+                  <wp:posOffset>-604520</wp:posOffset>
+                </wp:positionV>
+                <wp:extent cx="342900" cy="333375"/>
+                <wp:effectExtent l="0" t="0" r="19050" b="28575"/>
+                <wp:wrapNone/>
+                <wp:docPr id="41" name="Téglalap 41"/>
+                <wp:cNvGraphicFramePr/>
+                <a:graphic xmlns:a="http://schemas.openxmlformats.org/drawingml/2006/main">
+                  <a:graphicData uri="http://schemas.microsoft.com/office/word/2010/wordprocessingShape">
+                    <wps:wsp>
+                      <wps:cNvSpPr/>
+                      <wps:spPr>
+                        <a:xfrm>
+                          <a:off x="0" y="0"/>
+                          <a:ext cx="342900" cy="333375"/>
+                        </a:xfrm>
+                        <a:prstGeom prst="rect">
+                          <a:avLst/>
+                        </a:prstGeom>
+                        <a:noFill/>
+                        <a:ln w="19050">
+                          <a:solidFill>
+                            <a:srgbClr val="FF0000"/>
+                          </a:solidFill>
+                        </a:ln>
+                      </wps:spPr>
+                      <wps:style>
+                        <a:lnRef idx="2">
+                          <a:schemeClr val="accent1">
+                            <a:shade val="50000"/>
+                          </a:schemeClr>
+                        </a:lnRef>
+                        <a:fillRef idx="1">
+                          <a:schemeClr val="accent1"/>
+                        </a:fillRef>
+                        <a:effectRef idx="0">
+                          <a:schemeClr val="accent1"/>
+                        </a:effectRef>
+                        <a:fontRef idx="minor">
+                          <a:schemeClr val="lt1"/>
+                        </a:fontRef>
+                      </wps:style>
+                      <wps:bodyPr rot="0" spcFirstLastPara="0" vertOverflow="overflow" horzOverflow="overflow" vert="horz" wrap="square" lIns="91440" tIns="45720" rIns="91440" bIns="45720" numCol="1" spcCol="0" rtlCol="0" fromWordArt="0" anchor="ctr" anchorCtr="0" forceAA="0" compatLnSpc="1">
+                        <a:prstTxWarp prst="textNoShape">
+                          <a:avLst/>
+                        </a:prstTxWarp>
+                        <a:noAutofit/>
+                      </wps:bodyPr>
+                    </wps:wsp>
+                  </a:graphicData>
+                </a:graphic>
+                <wp14:sizeRelH relativeFrom="margin">
+                  <wp14:pctWidth>0</wp14:pctWidth>
+                </wp14:sizeRelH>
+                <wp14:sizeRelV relativeFrom="margin">
+                  <wp14:pctHeight>0</wp14:pctHeight>
+                </wp14:sizeRelV>
+              </wp:anchor>
+            </w:drawing>
+          </mc:Choice>
+          <mc:Fallback>
+            <w:pict>
+              <v:rect w14:anchorId="32A2E254" id="Téglalap 41" o:spid="_x0000_s1026" style="position:absolute;margin-left:162.4pt;margin-top:-47.6pt;width:27pt;height:26.25pt;z-index:251708416;visibility:visible;mso-wrap-style:square;mso-width-percent:0;mso-height-percent:0;mso-wrap-distance-left:9pt;mso-wrap-distance-top:0;mso-wrap-distance-right:9pt;mso-wrap-distance-bottom:0;mso-position-horizontal:absolute;mso-position-horizontal-relative:text;mso-position-vertical:absolute;mso-position-vertical-relative:text;mso-width-percent:0;mso-height-percent:0;mso-width-relative:margin;mso-height-relative:margin;v-text-anchor:middle" o:gfxdata="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" filled="f" strokecolor="red" strokeweight="1.5pt"/>
+            </w:pict>
+          </mc:Fallback>
+        </mc:AlternateContent>
+      </w:r>
+      <w:r>
+        <w:rPr>
+          <w:rFonts w:ascii="Times New Roman" w:hAnsi="Times New Roman"/>
+          <w:b/>
+          <w:sz w:val="28"/>
+        </w:rPr>
+        <mc:AlternateContent>
+          <mc:Choice Requires="wps">
+            <w:drawing>
+              <wp:anchor distT="0" distB="0" distL="114300" distR="114300" simplePos="0" relativeHeight="251706368" behindDoc="0" locked="0" layoutInCell="1" allowOverlap="1" wp14:anchorId="31FA6352" wp14:editId="6DC114B5">
+                <wp:simplePos x="0" y="0"/>
+                <wp:positionH relativeFrom="column">
+                  <wp:posOffset>2062480</wp:posOffset>
+                </wp:positionH>
+                <wp:positionV relativeFrom="paragraph">
+                  <wp:posOffset>-604520</wp:posOffset>
+                </wp:positionV>
+                <wp:extent cx="342900" cy="333375"/>
+                <wp:effectExtent l="0" t="0" r="19050" b="28575"/>
+                <wp:wrapNone/>
+                <wp:docPr id="40" name="Téglalap 40"/>
+                <wp:cNvGraphicFramePr/>
+                <a:graphic xmlns:a="http://schemas.openxmlformats.org/drawingml/2006/main">
+                  <a:graphicData uri="http://schemas.microsoft.com/office/word/2010/wordprocessingShape">
+                    <wps:wsp>
+                      <wps:cNvSpPr/>
+                      <wps:spPr>
+                        <a:xfrm>
+                          <a:off x="0" y="0"/>
+                          <a:ext cx="342900" cy="333375"/>
+                        </a:xfrm>
+                        <a:prstGeom prst="rect">
+                          <a:avLst/>
+                        </a:prstGeom>
+                        <a:noFill/>
+                        <a:ln w="19050">
+                          <a:solidFill>
+                            <a:srgbClr val="FF0000"/>
+                          </a:solidFill>
+                        </a:ln>
+                      </wps:spPr>
+                      <wps:style>
+                        <a:lnRef idx="2">
+                          <a:schemeClr val="accent1">
+                            <a:shade val="50000"/>
+                          </a:schemeClr>
+                        </a:lnRef>
+                        <a:fillRef idx="1">
+                          <a:schemeClr val="accent1"/>
+                        </a:fillRef>
+                        <a:effectRef idx="0">
+                          <a:schemeClr val="accent1"/>
+                        </a:effectRef>
+                        <a:fontRef idx="minor">
+                          <a:schemeClr val="lt1"/>
+                        </a:fontRef>
+                      </wps:style>
+                      <wps:bodyPr rot="0" spcFirstLastPara="0" vertOverflow="overflow" horzOverflow="overflow" vert="horz" wrap="square" lIns="91440" tIns="45720" rIns="91440" bIns="45720" numCol="1" spcCol="0" rtlCol="0" fromWordArt="0" anchor="ctr" anchorCtr="0" forceAA="0" compatLnSpc="1">
+                        <a:prstTxWarp prst="textNoShape">
+                          <a:avLst/>
+                        </a:prstTxWarp>
+                        <a:noAutofit/>
+                      </wps:bodyPr>
+                    </wps:wsp>
+                  </a:graphicData>
+                </a:graphic>
+                <wp14:sizeRelH relativeFrom="margin">
+                  <wp14:pctWidth>0</wp14:pctWidth>
+                </wp14:sizeRelH>
+                <wp14:sizeRelV relativeFrom="margin">
+                  <wp14:pctHeight>0</wp14:pctHeight>
+                </wp14:sizeRelV>
+              </wp:anchor>
+            </w:drawing>
+          </mc:Choice>
+          <mc:Fallback>
+            <w:pict>
+              <v:rect w14:anchorId="1B4F8520" id="Téglalap 40" o:spid="_x0000_s1026" style="position:absolute;margin-left:162.4pt;margin-top:-47.6pt;width:27pt;height:26.25pt;z-index:251706368;visibility:visible;mso-wrap-style:square;mso-width-percent:0;mso-height-percent:0;mso-wrap-distance-left:9pt;mso-wrap-distance-top:0;mso-wrap-distance-right:9pt;mso-wrap-distance-bottom:0;mso-position-horizontal:absolute;mso-position-horizontal-relative:text;mso-position-vertical:absolute;mso-position-vertical-relative:text;mso-width-percent:0;mso-height-percent:0;mso-width-relative:margin;mso-height-relative:margin;v-text-anchor:middle" o:gfxdata="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" filled="f" strokecolor="red" strokeweight="1.5pt"/>
+            </w:pict>
+          </mc:Fallback>
+        </mc:AlternateContent>
+      </w:r>
+      <w:r>
+        <w:rPr>
+          <w:rFonts w:ascii="Times New Roman" w:hAnsi="Times New Roman"/>
+          <w:b/>
+          <w:sz w:val="28"/>
+        </w:rPr>
+        <mc:AlternateContent>
+          <mc:Choice Requires="wps">
+            <w:drawing>
+              <wp:anchor distT="0" distB="0" distL="114300" distR="114300" simplePos="0" relativeHeight="251704320" behindDoc="0" locked="0" layoutInCell="1" allowOverlap="1" wp14:anchorId="3762F13E" wp14:editId="69CDAEBD">
+                <wp:simplePos x="0" y="0"/>
+                <wp:positionH relativeFrom="column">
+                  <wp:posOffset>2062480</wp:posOffset>
+                </wp:positionH>
+                <wp:positionV relativeFrom="paragraph">
+                  <wp:posOffset>-604520</wp:posOffset>
+                </wp:positionV>
+                <wp:extent cx="342900" cy="333375"/>
+                <wp:effectExtent l="0" t="0" r="19050" b="28575"/>
+                <wp:wrapNone/>
+                <wp:docPr id="39" name="Téglalap 39"/>
+                <wp:cNvGraphicFramePr/>
+                <a:graphic xmlns:a="http://schemas.openxmlformats.org/drawingml/2006/main">
+                  <a:graphicData uri="http://schemas.microsoft.com/office/word/2010/wordprocessingShape">
+                    <wps:wsp>
+                      <wps:cNvSpPr/>
+                      <wps:spPr>
+                        <a:xfrm>
+                          <a:off x="0" y="0"/>
+                          <a:ext cx="342900" cy="333375"/>
+                        </a:xfrm>
+                        <a:prstGeom prst="rect">
+                          <a:avLst/>
+                        </a:prstGeom>
+                        <a:noFill/>
+                        <a:ln w="19050">
+                          <a:solidFill>
+                            <a:srgbClr val="FF0000"/>
+                          </a:solidFill>
+                        </a:ln>
+                      </wps:spPr>
+                      <wps:style>
+                        <a:lnRef idx="2">
+                          <a:schemeClr val="accent1">
+                            <a:shade val="50000"/>
+                          </a:schemeClr>
+                        </a:lnRef>
+                        <a:fillRef idx="1">
+                          <a:schemeClr val="accent1"/>
+                        </a:fillRef>
+                        <a:effectRef idx="0">
+                          <a:schemeClr val="accent1"/>
+                        </a:effectRef>
+                        <a:fontRef idx="minor">
+                          <a:schemeClr val="lt1"/>
+                        </a:fontRef>
+                      </wps:style>
+                      <wps:bodyPr rot="0" spcFirstLastPara="0" vertOverflow="overflow" horzOverflow="overflow" vert="horz" wrap="square" lIns="91440" tIns="45720" rIns="91440" bIns="45720" numCol="1" spcCol="0" rtlCol="0" fromWordArt="0" anchor="ctr" anchorCtr="0" forceAA="0" compatLnSpc="1">
+                        <a:prstTxWarp prst="textNoShape">
+                          <a:avLst/>
+                        </a:prstTxWarp>
+                        <a:noAutofit/>
+                      </wps:bodyPr>
+                    </wps:wsp>
+                  </a:graphicData>
+                </a:graphic>
+                <wp14:sizeRelH relativeFrom="margin">
+                  <wp14:pctWidth>0</wp14:pctWidth>
+                </wp14:sizeRelH>
+                <wp14:sizeRelV relativeFrom="margin">
+                  <wp14:pctHeight>0</wp14:pctHeight>
+                </wp14:sizeRelV>
+              </wp:anchor>
+            </w:drawing>
+          </mc:Choice>
+          <mc:Fallback>
+            <w:pict>
+              <v:rect w14:anchorId="35CD4B5E" id="Téglalap 39" o:spid="_x0000_s1026" style="position:absolute;margin-left:162.4pt;margin-top:-47.6pt;width:27pt;height:26.25pt;z-index:251704320;visibility:visible;mso-wrap-style:square;mso-width-percent:0;mso-height-percent:0;mso-wrap-distance-left:9pt;mso-wrap-distance-top:0;mso-wrap-distance-right:9pt;mso-wrap-distance-bottom:0;mso-position-horizontal:absolute;mso-position-horizontal-relative:text;mso-position-vertical:absolute;mso-position-vertical-relative:text;mso-width-percent:0;mso-height-percent:0;mso-width-relative:margin;mso-height-relative:margin;v-text-anchor:middle" o:gfxdata="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" filled="f" strokecolor="red" strokeweight="1.5pt"/>
+            </w:pict>
+          </mc:Fallback>
+        </mc:AlternateContent>
+      </w:r>
+      <w:r>
+        <w:rPr>
+          <w:rFonts w:ascii="Times New Roman" w:hAnsi="Times New Roman"/>
+          <w:b/>
+          <w:sz w:val="28"/>
+        </w:rPr>
+        <mc:AlternateContent>
+          <mc:Choice Requires="wps">
+            <w:drawing>
+              <wp:anchor distT="0" distB="0" distL="114300" distR="114300" simplePos="0" relativeHeight="251702272" behindDoc="0" locked="0" layoutInCell="1" allowOverlap="1" wp14:anchorId="167DAA62" wp14:editId="6DFE1F75">
+                <wp:simplePos x="0" y="0"/>
+                <wp:positionH relativeFrom="column">
+                  <wp:posOffset>2062480</wp:posOffset>
+                </wp:positionH>
+                <wp:positionV relativeFrom="paragraph">
+                  <wp:posOffset>-604520</wp:posOffset>
+                </wp:positionV>
+                <wp:extent cx="342900" cy="333375"/>
+                <wp:effectExtent l="0" t="0" r="19050" b="28575"/>
+                <wp:wrapNone/>
+                <wp:docPr id="38" name="Téglalap 38"/>
+                <wp:cNvGraphicFramePr/>
+                <a:graphic xmlns:a="http://schemas.openxmlformats.org/drawingml/2006/main">
+                  <a:graphicData uri="http://schemas.microsoft.com/office/word/2010/wordprocessingShape">
+                    <wps:wsp>
+                      <wps:cNvSpPr/>
+                      <wps:spPr>
+                        <a:xfrm>
+                          <a:off x="0" y="0"/>
+                          <a:ext cx="342900" cy="333375"/>
+                        </a:xfrm>
+                        <a:prstGeom prst="rect">
+                          <a:avLst/>
+                        </a:prstGeom>
+                        <a:noFill/>
+                        <a:ln w="19050">
+                          <a:solidFill>
+                            <a:srgbClr val="FF0000"/>
+                          </a:solidFill>
+                        </a:ln>
+                      </wps:spPr>
+                      <wps:style>
+                        <a:lnRef idx="2">
+                          <a:schemeClr val="accent1">
+                            <a:shade val="50000"/>
+                          </a:schemeClr>
+                        </a:lnRef>
+                        <a:fillRef idx="1">
+                          <a:schemeClr val="accent1"/>
+                        </a:fillRef>
+                        <a:effectRef idx="0">
+                          <a:schemeClr val="accent1"/>
+                        </a:effectRef>
+                        <a:fontRef idx="minor">
+                          <a:schemeClr val="lt1"/>
+                        </a:fontRef>
+                      </wps:style>
+                      <wps:bodyPr rot="0" spcFirstLastPara="0" vertOverflow="overflow" horzOverflow="overflow" vert="horz" wrap="square" lIns="91440" tIns="45720" rIns="91440" bIns="45720" numCol="1" spcCol="0" rtlCol="0" fromWordArt="0" anchor="ctr" anchorCtr="0" forceAA="0" compatLnSpc="1">
+                        <a:prstTxWarp prst="textNoShape">
+                          <a:avLst/>
+                        </a:prstTxWarp>
+                        <a:noAutofit/>
+                      </wps:bodyPr>
+                    </wps:wsp>
+                  </a:graphicData>
+                </a:graphic>
+                <wp14:sizeRelH relativeFrom="margin">
+                  <wp14:pctWidth>0</wp14:pctWidth>
+                </wp14:sizeRelH>
+                <wp14:sizeRelV relativeFrom="margin">
+                  <wp14:pctHeight>0</wp14:pctHeight>
+                </wp14:sizeRelV>
+              </wp:anchor>
+            </w:drawing>
+          </mc:Choice>
+          <mc:Fallback>
+            <w:pict>
+              <v:rect w14:anchorId="20A88CCB" id="Téglalap 38" o:spid="_x0000_s1026" style="position:absolute;margin-left:162.4pt;margin-top:-47.6pt;width:27pt;height:26.25pt;z-index:251702272;visibility:visible;mso-wrap-style:square;mso-width-percent:0;mso-height-percent:0;mso-wrap-distance-left:9pt;mso-wrap-distance-top:0;mso-wrap-distance-right:9pt;mso-wrap-distance-bottom:0;mso-position-horizontal:absolute;mso-position-horizontal-relative:text;mso-position-vertical:absolute;mso-position-vertical-relative:text;mso-width-percent:0;mso-height-percent:0;mso-width-relative:margin;mso-height-relative:margin;v-text-anchor:middle" o:gfxdata="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" filled="f" strokecolor="red" strokeweight="1.5pt"/>
+            </w:pict>
+          </mc:Fallback>
+        </mc:AlternateContent>
+      </w:r>
+      <w:r>
+        <w:rPr>
+          <w:noProof/>
+          <w:lang w:eastAsia="hu-HU"/>
+        </w:rPr>
+        <w:drawing>
+          <wp:anchor distT="0" distB="0" distL="114300" distR="114300" simplePos="0" relativeHeight="251692032" behindDoc="0" locked="0" layoutInCell="1" allowOverlap="1" wp14:anchorId="7B0992E4" wp14:editId="395529A4">
+            <wp:simplePos x="0" y="0"/>
+            <wp:positionH relativeFrom="page">
+              <wp:posOffset>5215255</wp:posOffset>
+            </wp:positionH>
+            <wp:positionV relativeFrom="paragraph">
+              <wp:posOffset>1774825</wp:posOffset>
+            </wp:positionV>
+            <wp:extent cx="2097405" cy="2324100"/>
+            <wp:effectExtent l="0" t="0" r="0" b="0"/>
+            <wp:wrapSquare wrapText="bothSides"/>
+            <wp:docPr id="29" name="Kép 29"/>
+            <wp:cNvGraphicFramePr>
+              <a:graphicFrameLocks xmlns:a="http://schemas.openxmlformats.org/drawingml/2006/main" noChangeAspect="1"/>
+            </wp:cNvGraphicFramePr>
+            <a:graphic xmlns:a="http://schemas.openxmlformats.org/drawingml/2006/main">
+              <a:graphicData uri="http://schemas.openxmlformats.org/drawingml/2006/picture">
+                <pic:pic xmlns:pic="http://schemas.openxmlformats.org/drawingml/2006/picture">
+                  <pic:nvPicPr>
+                    <pic:cNvPr id="1" name=""/>
+                    <pic:cNvPicPr/>
+                  </pic:nvPicPr>
+                  <pic:blipFill>
+                    <a:blip r:embed="rId16">
+                      <a:extLst>
+                        <a:ext uri="{28A0092B-C50C-407E-A947-70E740481C1C}">
+                          <a14:useLocalDpi xmlns:a14="http://schemas.microsoft.com/office/drawing/2010/main" val="0"/>
+                        </a:ext>
+                      </a:extLst>
+                    </a:blip>
+                    <a:stretch>
+                      <a:fillRect/>
+                    </a:stretch>
+                  </pic:blipFill>
+                  <pic:spPr>
+                    <a:xfrm>
+                      <a:off x="0" y="0"/>
+                      <a:ext cx="2097405" cy="2324100"/>
+                    </a:xfrm>
+                    <a:prstGeom prst="rect">
+                      <a:avLst/>
+                    </a:prstGeom>
+                  </pic:spPr>
+                </pic:pic>
+              </a:graphicData>
+            </a:graphic>
+            <wp14:sizeRelH relativeFrom="margin">
+              <wp14:pctWidth>0</wp14:pctWidth>
+            </wp14:sizeRelH>
+            <wp14:sizeRelV relativeFrom="margin">
+              <wp14:pctHeight>0</wp14:pctHeight>
+            </wp14:sizeRelV>
+          </wp:anchor>
+        </w:drawing>
+      </w:r>
+      <w:r>
+        <w:rPr>
+          <w:rFonts w:ascii="Times New Roman" w:hAnsi="Times New Roman"/>
+          <w:b/>
+          <w:sz w:val="28"/>
+        </w:rPr>
+        <mc:AlternateContent>
+          <mc:Choice Requires="wps">
+            <w:drawing>
+              <wp:anchor distT="0" distB="0" distL="114300" distR="114300" simplePos="0" relativeHeight="251687936" behindDoc="0" locked="0" layoutInCell="1" allowOverlap="1" wp14:anchorId="00520562" wp14:editId="65A523D1">
+                <wp:simplePos x="0" y="0"/>
+                <wp:positionH relativeFrom="column">
+                  <wp:posOffset>1910080</wp:posOffset>
+                </wp:positionH>
+                <wp:positionV relativeFrom="paragraph">
+                  <wp:posOffset>97155</wp:posOffset>
+                </wp:positionV>
+                <wp:extent cx="342900" cy="333375"/>
+                <wp:effectExtent l="0" t="0" r="19050" b="28575"/>
+                <wp:wrapNone/>
+                <wp:docPr id="26" name="Téglalap 26"/>
+                <wp:cNvGraphicFramePr/>
+                <a:graphic xmlns:a="http://schemas.openxmlformats.org/drawingml/2006/main">
+                  <a:graphicData uri="http://schemas.microsoft.com/office/word/2010/wordprocessingShape">
+                    <wps:wsp>
+                      <wps:cNvSpPr/>
+                      <wps:spPr>
+                        <a:xfrm>
+                          <a:off x="0" y="0"/>
+                          <a:ext cx="342900" cy="333375"/>
+                        </a:xfrm>
+                        <a:prstGeom prst="rect">
+                          <a:avLst/>
+                        </a:prstGeom>
+                        <a:noFill/>
+                        <a:ln w="19050">
+                          <a:solidFill>
+                            <a:srgbClr val="FF0000"/>
+                          </a:solidFill>
+                        </a:ln>
+                      </wps:spPr>
+                      <wps:style>
+                        <a:lnRef idx="2">
+                          <a:schemeClr val="accent1">
+                            <a:shade val="50000"/>
+                          </a:schemeClr>
+                        </a:lnRef>
+                        <a:fillRef idx="1">
+                          <a:schemeClr val="accent1"/>
+                        </a:fillRef>
+                        <a:effectRef idx="0">
+                          <a:schemeClr val="accent1"/>
+                        </a:effectRef>
+                        <a:fontRef idx="minor">
+                          <a:schemeClr val="lt1"/>
+                        </a:fontRef>
+                      </wps:style>
+                      <wps:bodyPr rot="0" spcFirstLastPara="0" vertOverflow="overflow" horzOverflow="overflow" vert="horz" wrap="square" lIns="91440" tIns="45720" rIns="91440" bIns="45720" numCol="1" spcCol="0" rtlCol="0" fromWordArt="0" anchor="ctr" anchorCtr="0" forceAA="0" compatLnSpc="1">
+                        <a:prstTxWarp prst="textNoShape">
+                          <a:avLst/>
+                        </a:prstTxWarp>
+                        <a:noAutofit/>
+                      </wps:bodyPr>
+                    </wps:wsp>
+                  </a:graphicData>
+                </a:graphic>
+                <wp14:sizeRelH relativeFrom="margin">
+                  <wp14:pctWidth>0</wp14:pctWidth>
+                </wp14:sizeRelH>
+                <wp14:sizeRelV relativeFrom="margin">
+                  <wp14:pctHeight>0</wp14:pctHeight>
+                </wp14:sizeRelV>
+              </wp:anchor>
+            </w:drawing>
+          </mc:Choice>
+          <mc:Fallback>
+            <w:pict>
+              <v:rect w14:anchorId="3D7D4470" id="Téglalap 26" o:spid="_x0000_s1026" style="position:absolute;margin-left:150.4pt;margin-top:7.65pt;width:27pt;height:26.25pt;z-index:251687936;visibility:visible;mso-wrap-style:square;mso-width-percent:0;mso-height-percent:0;mso-wrap-distance-left:9pt;mso-wrap-distance-top:0;mso-wrap-distance-right:9pt;mso-wrap-distance-bottom:0;mso-position-horizontal:absolute;mso-position-horizontal-relative:text;mso-position-vertical:absolute;mso-position-vertical-relative:text;mso-width-percent:0;mso-height-percent:0;mso-width-relative:margin;mso-height-relative:margin;v-text-anchor:middle" o:gfxdata="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" filled="f" strokecolor="red" strokeweight="1.5pt"/>
+            </w:pict>
+          </mc:Fallback>
+        </mc:AlternateContent>
+      </w:r>
+      <w:r>
+        <w:rPr>
+          <w:rFonts w:ascii="Times New Roman" w:hAnsi="Times New Roman"/>
+          <w:b/>
+          <w:sz w:val="28"/>
+        </w:rPr>
+        <w:drawing>
+          <wp:anchor distT="0" distB="0" distL="114300" distR="114300" simplePos="0" relativeHeight="251688960" behindDoc="0" locked="0" layoutInCell="1" allowOverlap="1">
+            <wp:simplePos x="0" y="0"/>
+            <wp:positionH relativeFrom="column">
+              <wp:posOffset>2814955</wp:posOffset>
+            </wp:positionH>
+            <wp:positionV relativeFrom="paragraph">
+              <wp:posOffset>68580</wp:posOffset>
+            </wp:positionV>
+            <wp:extent cx="3620135" cy="1562100"/>
+            <wp:effectExtent l="0" t="0" r="0" b="0"/>
+            <wp:wrapTopAndBottom/>
+            <wp:docPr id="27" name="Kép 27"/>
+            <wp:cNvGraphicFramePr>
+              <a:graphicFrameLocks xmlns:a="http://schemas.openxmlformats.org/drawingml/2006/main" noChangeAspect="1"/>
+            </wp:cNvGraphicFramePr>
+            <a:graphic xmlns:a="http://schemas.openxmlformats.org/drawingml/2006/main">
+              <a:graphicData uri="http://schemas.openxmlformats.org/drawingml/2006/picture">
+                <pic:pic xmlns:pic="http://schemas.openxmlformats.org/drawingml/2006/picture">
+                  <pic:nvPicPr>
+                    <pic:cNvPr id="1" name=""/>
+                    <pic:cNvPicPr/>
+                  </pic:nvPicPr>
+                  <pic:blipFill>
+                    <a:blip r:embed="rId21">
+                      <a:extLst>
+                        <a:ext uri="{28A0092B-C50C-407E-A947-70E740481C1C}">
+                          <a14:useLocalDpi xmlns:a14="http://schemas.microsoft.com/office/drawing/2010/main" val="0"/>
+                        </a:ext>
+                      </a:extLst>
+                    </a:blip>
+                    <a:stretch>
+                      <a:fillRect/>
+                    </a:stretch>
+                  </pic:blipFill>
+                  <pic:spPr>
+                    <a:xfrm>
+                      <a:off x="0" y="0"/>
+                      <a:ext cx="3620135" cy="1562100"/>
+                    </a:xfrm>
+                    <a:prstGeom prst="rect">
+                      <a:avLst/>
+                    </a:prstGeom>
+                  </pic:spPr>
+                </pic:pic>
+              </a:graphicData>
+            </a:graphic>
+            <wp14:sizeRelH relativeFrom="margin">
+              <wp14:pctWidth>0</wp14:pctWidth>
+            </wp14:sizeRelH>
+            <wp14:sizeRelV relativeFrom="margin">
+              <wp14:pctHeight>0</wp14:pctHeight>
+            </wp14:sizeRelV>
+          </wp:anchor>
+        </w:drawing>
+      </w:r>
+      <w:r>
+        <w:rPr>
+          <w:rFonts w:ascii="Times New Roman" w:hAnsi="Times New Roman"/>
+          <w:b/>
+          <w:sz w:val="28"/>
+        </w:rPr>
+        <w:drawing>
+          <wp:anchor distT="0" distB="0" distL="114300" distR="114300" simplePos="0" relativeHeight="251685888" behindDoc="0" locked="0" layoutInCell="1" allowOverlap="1">
+            <wp:simplePos x="0" y="0"/>
+            <wp:positionH relativeFrom="margin">
+              <wp:posOffset>-552450</wp:posOffset>
+            </wp:positionH>
+            <wp:positionV relativeFrom="paragraph">
+              <wp:posOffset>40005</wp:posOffset>
+            </wp:positionV>
+            <wp:extent cx="2965450" cy="1666875"/>
+            <wp:effectExtent l="0" t="0" r="6350" b="9525"/>
+            <wp:wrapTopAndBottom/>
+            <wp:docPr id="25" name="Kép 25"/>
+            <wp:cNvGraphicFramePr>
+              <a:graphicFrameLocks xmlns:a="http://schemas.openxmlformats.org/drawingml/2006/main" noChangeAspect="1"/>
+            </wp:cNvGraphicFramePr>
+            <a:graphic xmlns:a="http://schemas.openxmlformats.org/drawingml/2006/main">
+              <a:graphicData uri="http://schemas.openxmlformats.org/drawingml/2006/picture">
+                <pic:pic xmlns:pic="http://schemas.openxmlformats.org/drawingml/2006/picture">
+                  <pic:nvPicPr>
+                    <pic:cNvPr id="1" name=""/>
+                    <pic:cNvPicPr/>
+                  </pic:nvPicPr>
+                  <pic:blipFill>
+                    <a:blip r:embed="rId22">
+                      <a:extLst>
+                        <a:ext uri="{28A0092B-C50C-407E-A947-70E740481C1C}">
+                          <a14:useLocalDpi xmlns:a14="http://schemas.microsoft.com/office/drawing/2010/main" val="0"/>
+                        </a:ext>
+                      </a:extLst>
+                    </a:blip>
+                    <a:stretch>
+                      <a:fillRect/>
+                    </a:stretch>
+                  </pic:blipFill>
+                  <pic:spPr>
+                    <a:xfrm>
+                      <a:off x="0" y="0"/>
+                      <a:ext cx="2965450" cy="1666875"/>
+                    </a:xfrm>
+                    <a:prstGeom prst="rect">
+                      <a:avLst/>
+                    </a:prstGeom>
+                  </pic:spPr>
+                </pic:pic>
+              </a:graphicData>
+            </a:graphic>
+            <wp14:sizeRelH relativeFrom="margin">
+              <wp14:pctWidth>0</wp14:pctWidth>
+            </wp14:sizeRelH>
+            <wp14:sizeRelV relativeFrom="margin">
+              <wp14:pctHeight>0</wp14:pctHeight>
+            </wp14:sizeRelV>
+          </wp:anchor>
+        </w:drawing>
+      </w:r>
+      <w:r>
+        <w:rPr>
+          <w:rFonts w:ascii="Times New Roman" w:hAnsi="Times New Roman"/>
+          <w:b/>
+          <w:sz w:val="28"/>
+        </w:rPr>
+        <w:t>Felhasználó adatain</w:t>
+      </w:r>
+      <w:r>
+        <w:rPr>
+          <w:rFonts w:ascii="Times New Roman" w:hAnsi="Times New Roman"/>
+          <w:b/>
+          <w:sz w:val="28"/>
+        </w:rPr>
+        <w:t>ak</w:t>
+      </w:r>
+      <w:r>
+        <w:rPr>
+          <w:rFonts w:ascii="Times New Roman" w:hAnsi="Times New Roman"/>
+          <w:b/>
+          <w:sz w:val="28"/>
+        </w:rPr>
+        <w:t xml:space="preserve"> kezelése:</w:t>
+      </w:r>
+    </w:p>
+    <w:p>
+      <w:pPr>
+        <w:spacing w:after="0" w:line="360" w:lineRule="auto"/>
+        <w:rPr>
+          <w:rFonts w:ascii="Times New Roman" w:hAnsi="Times New Roman"/>
+          <w:sz w:val="24"/>
+        </w:rPr>
+      </w:pPr>
+      <w:r>
+        <w:rPr>
+          <w:rFonts w:ascii="Times New Roman" w:hAnsi="Times New Roman"/>
+          <w:sz w:val="24"/>
+        </w:rPr>
+        <w:t>A menün belül a „</w:t>
+      </w:r>
+      <w:r>
+        <w:rPr>
+          <w:rFonts w:ascii="Times New Roman" w:hAnsi="Times New Roman"/>
+          <w:sz w:val="24"/>
+        </w:rPr>
+        <w:t>Felhasználókezelés</w:t>
+      </w:r>
+      <w:r>
+        <w:rPr>
+          <w:rFonts w:ascii="Times New Roman" w:hAnsi="Times New Roman"/>
+          <w:sz w:val="24"/>
+        </w:rPr>
+        <w:t>” gombra kattintva érhető el.</w:t>
+      </w:r>
+    </w:p>
+    <w:p>
+      <w:pPr>
+        <w:spacing w:after="0" w:line="360" w:lineRule="auto"/>
+        <w:rPr>
+          <w:rFonts w:ascii="Times New Roman" w:hAnsi="Times New Roman"/>
+          <w:sz w:val="24"/>
+        </w:rPr>
+      </w:pPr>
+      <w:r>
+        <w:rPr>
+          <w:rFonts w:ascii="Times New Roman" w:hAnsi="Times New Roman"/>
+          <w:sz w:val="24"/>
+        </w:rPr>
+        <w:t>Lehetőség van:</w:t>
+      </w:r>
+    </w:p>
+    <w:p>
+      <w:pPr>
+        <w:pStyle w:val="Listaszerbekezds"/>
+        <w:numPr>
+          <w:ilvl w:val="0"/>
+          <w:numId w:val="12"/>
+        </w:numPr>
+        <w:spacing w:after="0" w:line="360" w:lineRule="auto"/>
+        <w:rPr>
+          <w:rFonts w:ascii="Times New Roman" w:hAnsi="Times New Roman"/>
+          <w:sz w:val="24"/>
+        </w:rPr>
+      </w:pPr>
+      <w:r>
+        <w:rPr>
+          <w:rFonts w:ascii="Times New Roman" w:hAnsi="Times New Roman"/>
+          <w:sz w:val="24"/>
+        </w:rPr>
+        <w:t>Név megváltoztatása</w:t>
+      </w:r>
+    </w:p>
+    <w:p>
+      <w:pPr>
+        <w:pStyle w:val="Listaszerbekezds"/>
+        <w:numPr>
+          <w:ilvl w:val="0"/>
+          <w:numId w:val="12"/>
+        </w:numPr>
+        <w:spacing w:after="0" w:line="360" w:lineRule="auto"/>
+        <w:rPr>
+          <w:rFonts w:ascii="Times New Roman" w:hAnsi="Times New Roman"/>
+          <w:sz w:val="24"/>
+        </w:rPr>
+      </w:pPr>
+      <w:r>
+        <w:rPr>
+          <w:b/>
+          <w:noProof/>
+          <w:lang w:eastAsia="hu-HU"/>
+        </w:rPr>
+        <mc:AlternateContent>
+          <mc:Choice Requires="wps">
+            <w:drawing>
+              <wp:anchor distT="0" distB="0" distL="114300" distR="114300" simplePos="0" relativeHeight="251694080" behindDoc="0" locked="0" layoutInCell="1" allowOverlap="1" wp14:anchorId="19CFAFDF" wp14:editId="4F9ABDDA">
+                <wp:simplePos x="0" y="0"/>
+                <wp:positionH relativeFrom="column">
+                  <wp:posOffset>4739005</wp:posOffset>
+                </wp:positionH>
+                <wp:positionV relativeFrom="paragraph">
+                  <wp:posOffset>11430</wp:posOffset>
+                </wp:positionV>
+                <wp:extent cx="1295400" cy="276225"/>
+                <wp:effectExtent l="0" t="0" r="19050" b="28575"/>
+                <wp:wrapNone/>
+                <wp:docPr id="30" name="Téglalap 30"/>
+                <wp:cNvGraphicFramePr/>
+                <a:graphic xmlns:a="http://schemas.openxmlformats.org/drawingml/2006/main">
+                  <a:graphicData uri="http://schemas.microsoft.com/office/word/2010/wordprocessingShape">
+                    <wps:wsp>
+                      <wps:cNvSpPr/>
+                      <wps:spPr>
+                        <a:xfrm>
+                          <a:off x="0" y="0"/>
+                          <a:ext cx="1295400" cy="276225"/>
+                        </a:xfrm>
+                        <a:prstGeom prst="rect">
+                          <a:avLst/>
+                        </a:prstGeom>
+                        <a:noFill/>
+                        <a:ln w="19050">
+                          <a:solidFill>
+                            <a:srgbClr val="FF0000"/>
+                          </a:solidFill>
+                        </a:ln>
+                      </wps:spPr>
+                      <wps:style>
+                        <a:lnRef idx="2">
+                          <a:schemeClr val="accent1">
+                            <a:shade val="50000"/>
+                          </a:schemeClr>
+                        </a:lnRef>
+                        <a:fillRef idx="1">
+                          <a:schemeClr val="accent1"/>
+                        </a:fillRef>
+                        <a:effectRef idx="0">
+                          <a:schemeClr val="accent1"/>
+                        </a:effectRef>
+                        <a:fontRef idx="minor">
+                          <a:schemeClr val="lt1"/>
+                        </a:fontRef>
+                      </wps:style>
+                      <wps:bodyPr rot="0" spcFirstLastPara="0" vertOverflow="overflow" horzOverflow="overflow" vert="horz" wrap="square" lIns="91440" tIns="45720" rIns="91440" bIns="45720" numCol="1" spcCol="0" rtlCol="0" fromWordArt="0" anchor="ctr" anchorCtr="0" forceAA="0" compatLnSpc="1">
+                        <a:prstTxWarp prst="textNoShape">
+                          <a:avLst/>
+                        </a:prstTxWarp>
+                        <a:noAutofit/>
+                      </wps:bodyPr>
+                    </wps:wsp>
+                  </a:graphicData>
+                </a:graphic>
+                <wp14:sizeRelH relativeFrom="margin">
+                  <wp14:pctWidth>0</wp14:pctWidth>
+                </wp14:sizeRelH>
+                <wp14:sizeRelV relativeFrom="margin">
+                  <wp14:pctHeight>0</wp14:pctHeight>
+                </wp14:sizeRelV>
+              </wp:anchor>
+            </w:drawing>
+          </mc:Choice>
+          <mc:Fallback>
+            <w:pict>
+              <v:rect w14:anchorId="4CE4FFE0" id="Téglalap 30" o:spid="_x0000_s1026" style="position:absolute;margin-left:373.15pt;margin-top:.9pt;width:102pt;height:21.75pt;z-index:251694080;visibility:visible;mso-wrap-style:square;mso-width-percent:0;mso-height-percent:0;mso-wrap-distance-left:9pt;mso-wrap-distance-top:0;mso-wrap-distance-right:9pt;mso-wrap-distance-bottom:0;mso-position-horizontal:absolute;mso-position-horizontal-relative:text;mso-position-vertical:absolute;mso-position-vertical-relative:text;mso-width-percent:0;mso-height-percent:0;mso-width-relative:margin;mso-height-relative:margin;v-text-anchor:middle" o:gfxdata="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" filled="f" strokecolor="red" strokeweight="1.5pt"/>
+            </w:pict>
+          </mc:Fallback>
+        </mc:AlternateContent>
+      </w:r>
+      <w:r>
+        <w:rPr>
+          <w:rFonts w:ascii="Times New Roman" w:hAnsi="Times New Roman"/>
+          <w:sz w:val="24"/>
+        </w:rPr>
+        <w:t>E-mail cím megváltoztatása</w:t>
+      </w:r>
+    </w:p>
+    <w:p>
+      <w:pPr>
+        <w:pStyle w:val="Listaszerbekezds"/>
+        <w:numPr>
+          <w:ilvl w:val="0"/>
+          <w:numId w:val="12"/>
+        </w:numPr>
+        <w:spacing w:after="0" w:line="360" w:lineRule="auto"/>
+        <w:rPr>
+          <w:rFonts w:ascii="Times New Roman" w:hAnsi="Times New Roman"/>
+          <w:sz w:val="24"/>
+        </w:rPr>
+      </w:pPr>
+      <w:r>
+        <w:rPr>
+          <w:noProof/>
+          <w:lang w:eastAsia="hu-HU"/>
+        </w:rPr>
+        <w:drawing>
+          <wp:anchor distT="0" distB="0" distL="114300" distR="114300" simplePos="0" relativeHeight="251697152" behindDoc="0" locked="0" layoutInCell="1" allowOverlap="1">
+            <wp:simplePos x="0" y="0"/>
+            <wp:positionH relativeFrom="page">
+              <wp:posOffset>2705100</wp:posOffset>
+            </wp:positionH>
+            <wp:positionV relativeFrom="paragraph">
+              <wp:posOffset>1153795</wp:posOffset>
+            </wp:positionV>
+            <wp:extent cx="2123440" cy="2094230"/>
+            <wp:effectExtent l="0" t="0" r="0" b="1270"/>
+            <wp:wrapTopAndBottom/>
+            <wp:docPr id="34" name="Kép 34"/>
+            <wp:cNvGraphicFramePr>
+              <a:graphicFrameLocks xmlns:a="http://schemas.openxmlformats.org/drawingml/2006/main" noChangeAspect="1"/>
+            </wp:cNvGraphicFramePr>
+            <a:graphic xmlns:a="http://schemas.openxmlformats.org/drawingml/2006/main">
+              <a:graphicData uri="http://schemas.openxmlformats.org/drawingml/2006/picture">
+                <pic:pic xmlns:pic="http://schemas.openxmlformats.org/drawingml/2006/picture">
+                  <pic:nvPicPr>
+                    <pic:cNvPr id="1" name=""/>
+                    <pic:cNvPicPr/>
+                  </pic:nvPicPr>
+                  <pic:blipFill>
+                    <a:blip r:embed="rId23">
+                      <a:extLst>
+                        <a:ext uri="{28A0092B-C50C-407E-A947-70E740481C1C}">
+                          <a14:useLocalDpi xmlns:a14="http://schemas.microsoft.com/office/drawing/2010/main" val="0"/>
+                        </a:ext>
+                      </a:extLst>
+                    </a:blip>
+                    <a:stretch>
+                      <a:fillRect/>
+                    </a:stretch>
+                  </pic:blipFill>
+                  <pic:spPr>
+                    <a:xfrm>
+                      <a:off x="0" y="0"/>
+                      <a:ext cx="2123440" cy="2094230"/>
+                    </a:xfrm>
+                    <a:prstGeom prst="rect">
+                      <a:avLst/>
+                    </a:prstGeom>
+                  </pic:spPr>
+                </pic:pic>
+              </a:graphicData>
+            </a:graphic>
+            <wp14:sizeRelH relativeFrom="margin">
+              <wp14:pctWidth>0</wp14:pctWidth>
+            </wp14:sizeRelH>
+            <wp14:sizeRelV relativeFrom="margin">
+              <wp14:pctHeight>0</wp14:pctHeight>
+            </wp14:sizeRelV>
+          </wp:anchor>
+        </w:drawing>
+      </w:r>
+      <w:r>
+        <w:rPr>
+          <w:noProof/>
+          <w:lang w:eastAsia="hu-HU"/>
+        </w:rPr>
+        <w:drawing>
+          <wp:anchor distT="0" distB="0" distL="114300" distR="114300" simplePos="0" relativeHeight="251696128" behindDoc="0" locked="0" layoutInCell="1" allowOverlap="1">
+            <wp:simplePos x="0" y="0"/>
+            <wp:positionH relativeFrom="page">
+              <wp:posOffset>4805045</wp:posOffset>
+            </wp:positionH>
+            <wp:positionV relativeFrom="paragraph">
+              <wp:posOffset>1156335</wp:posOffset>
+            </wp:positionV>
+            <wp:extent cx="2745740" cy="2092960"/>
+            <wp:effectExtent l="0" t="0" r="0" b="2540"/>
+            <wp:wrapTopAndBottom/>
+            <wp:docPr id="33" name="Kép 33"/>
+            <wp:cNvGraphicFramePr>
+              <a:graphicFrameLocks xmlns:a="http://schemas.openxmlformats.org/drawingml/2006/main" noChangeAspect="1"/>
+            </wp:cNvGraphicFramePr>
+            <a:graphic xmlns:a="http://schemas.openxmlformats.org/drawingml/2006/main">
+              <a:graphicData uri="http://schemas.openxmlformats.org/drawingml/2006/picture">
+                <pic:pic xmlns:pic="http://schemas.openxmlformats.org/drawingml/2006/picture">
+                  <pic:nvPicPr>
+                    <pic:cNvPr id="1" name=""/>
+                    <pic:cNvPicPr/>
+                  </pic:nvPicPr>
+                  <pic:blipFill>
+                    <a:blip r:embed="rId24">
+                      <a:extLst>
+                        <a:ext uri="{28A0092B-C50C-407E-A947-70E740481C1C}">
+                          <a14:useLocalDpi xmlns:a14="http://schemas.microsoft.com/office/drawing/2010/main" val="0"/>
+                        </a:ext>
+                      </a:extLst>
+                    </a:blip>
+                    <a:stretch>
+                      <a:fillRect/>
+                    </a:stretch>
+                  </pic:blipFill>
+                  <pic:spPr>
+                    <a:xfrm>
+                      <a:off x="0" y="0"/>
+                      <a:ext cx="2745740" cy="2092960"/>
+                    </a:xfrm>
+                    <a:prstGeom prst="rect">
+                      <a:avLst/>
+                    </a:prstGeom>
+                  </pic:spPr>
+                </pic:pic>
+              </a:graphicData>
+            </a:graphic>
+            <wp14:sizeRelH relativeFrom="margin">
+              <wp14:pctWidth>0</wp14:pctWidth>
+            </wp14:sizeRelH>
+            <wp14:sizeRelV relativeFrom="margin">
+              <wp14:pctHeight>0</wp14:pctHeight>
+            </wp14:sizeRelV>
+          </wp:anchor>
+        </w:drawing>
+      </w:r>
+      <w:r>
+        <w:rPr>
+          <w:noProof/>
+          <w:lang w:eastAsia="hu-HU"/>
+        </w:rPr>
+        <w:drawing>
+          <wp:anchor distT="0" distB="0" distL="114300" distR="114300" simplePos="0" relativeHeight="251695104" behindDoc="0" locked="0" layoutInCell="1" allowOverlap="1">
+            <wp:simplePos x="0" y="0"/>
+            <wp:positionH relativeFrom="margin">
+              <wp:posOffset>-885825</wp:posOffset>
+            </wp:positionH>
+            <wp:positionV relativeFrom="paragraph">
+              <wp:posOffset>1153795</wp:posOffset>
+            </wp:positionV>
+            <wp:extent cx="2741295" cy="2095500"/>
+            <wp:effectExtent l="0" t="0" r="1905" b="0"/>
+            <wp:wrapTopAndBottom/>
+            <wp:docPr id="31" name="Kép 31"/>
+            <wp:cNvGraphicFramePr>
+              <a:graphicFrameLocks xmlns:a="http://schemas.openxmlformats.org/drawingml/2006/main" noChangeAspect="1"/>
+            </wp:cNvGraphicFramePr>
+            <a:graphic xmlns:a="http://schemas.openxmlformats.org/drawingml/2006/main">
+              <a:graphicData uri="http://schemas.openxmlformats.org/drawingml/2006/picture">
+                <pic:pic xmlns:pic="http://schemas.openxmlformats.org/drawingml/2006/picture">
+                  <pic:nvPicPr>
+                    <pic:cNvPr id="1" name=""/>
+                    <pic:cNvPicPr/>
+                  </pic:nvPicPr>
+                  <pic:blipFill>
+                    <a:blip r:embed="rId25">
+                      <a:extLst>
+                        <a:ext uri="{28A0092B-C50C-407E-A947-70E740481C1C}">
+                          <a14:useLocalDpi xmlns:a14="http://schemas.microsoft.com/office/drawing/2010/main" val="0"/>
+                        </a:ext>
+                      </a:extLst>
+                    </a:blip>
+                    <a:stretch>
+                      <a:fillRect/>
+                    </a:stretch>
+                  </pic:blipFill>
+                  <pic:spPr>
+                    <a:xfrm>
+                      <a:off x="0" y="0"/>
+                      <a:ext cx="2741295" cy="2095500"/>
+                    </a:xfrm>
+                    <a:prstGeom prst="rect">
+                      <a:avLst/>
+                    </a:prstGeom>
+                  </pic:spPr>
+                </pic:pic>
+              </a:graphicData>
+            </a:graphic>
+            <wp14:sizeRelH relativeFrom="margin">
+              <wp14:pctWidth>0</wp14:pctWidth>
+            </wp14:sizeRelH>
+            <wp14:sizeRelV relativeFrom="margin">
+              <wp14:pctHeight>0</wp14:pctHeight>
+            </wp14:sizeRelV>
+          </wp:anchor>
+        </w:drawing>
+      </w:r>
+      <w:r>
+        <w:rPr>
+          <w:noProof/>
+          <w:lang w:eastAsia="hu-HU"/>
+        </w:rPr>
+        <w:drawing>
+          <wp:anchor distT="0" distB="0" distL="114300" distR="114300" simplePos="0" relativeHeight="251689984" behindDoc="0" locked="0" layoutInCell="1" allowOverlap="1">
+            <wp:simplePos x="0" y="0"/>
+            <wp:positionH relativeFrom="column">
+              <wp:posOffset>519430</wp:posOffset>
+            </wp:positionH>
+            <wp:positionV relativeFrom="paragraph">
+              <wp:posOffset>420370</wp:posOffset>
+            </wp:positionV>
+            <wp:extent cx="3267075" cy="571500"/>
+            <wp:effectExtent l="0" t="0" r="9525" b="0"/>
+            <wp:wrapTopAndBottom/>
+            <wp:docPr id="28" name="Kép 28"/>
+            <wp:cNvGraphicFramePr>
+              <a:graphicFrameLocks xmlns:a="http://schemas.openxmlformats.org/drawingml/2006/main" noChangeAspect="1"/>
+            </wp:cNvGraphicFramePr>
+            <a:graphic xmlns:a="http://schemas.openxmlformats.org/drawingml/2006/main">
+              <a:graphicData uri="http://schemas.openxmlformats.org/drawingml/2006/picture">
+                <pic:pic xmlns:pic="http://schemas.openxmlformats.org/drawingml/2006/picture">
+                  <pic:nvPicPr>
+                    <pic:cNvPr id="1" name=""/>
+                    <pic:cNvPicPr/>
+                  </pic:nvPicPr>
+                  <pic:blipFill>
+                    <a:blip r:embed="rId26">
+                      <a:extLst>
+                        <a:ext uri="{28A0092B-C50C-407E-A947-70E740481C1C}">
+                          <a14:useLocalDpi xmlns:a14="http://schemas.microsoft.com/office/drawing/2010/main" val="0"/>
+                        </a:ext>
+                      </a:extLst>
+                    </a:blip>
+                    <a:stretch>
+                      <a:fillRect/>
+                    </a:stretch>
+                  </pic:blipFill>
+                  <pic:spPr>
+                    <a:xfrm>
+                      <a:off x="0" y="0"/>
+                      <a:ext cx="3267075" cy="571500"/>
+                    </a:xfrm>
+                    <a:prstGeom prst="rect">
+                      <a:avLst/>
+                    </a:prstGeom>
+                  </pic:spPr>
+                </pic:pic>
+              </a:graphicData>
+            </a:graphic>
+          </wp:anchor>
+        </w:drawing>
+      </w:r>
+      <w:r>
+        <w:rPr>
+          <w:rFonts w:ascii="Times New Roman" w:hAnsi="Times New Roman"/>
+          <w:sz w:val="24"/>
+        </w:rPr>
+        <w:t>Jelszó megvált</w:t>
+      </w:r>
+      <w:r>
+        <w:rPr>
+          <w:rFonts w:ascii="Times New Roman" w:hAnsi="Times New Roman"/>
+          <w:sz w:val="24"/>
+        </w:rPr>
+        <w:t>o</w:t>
+      </w:r>
+      <w:r>
+        <w:rPr>
+          <w:rFonts w:ascii="Times New Roman" w:hAnsi="Times New Roman"/>
+          <w:sz w:val="24"/>
+        </w:rPr>
+        <w:t>ztatása</w:t>
+      </w:r>
+    </w:p>
+    <w:p>
+      <w:pPr>
+        <w:spacing w:after="0" w:line="360" w:lineRule="auto"/>
+        <w:rPr>
+          <w:rFonts w:ascii="Times New Roman" w:hAnsi="Times New Roman"/>
+          <w:sz w:val="24"/>
+        </w:rPr>
+      </w:pPr>
+      <w:r>
+        <w:rPr>
+          <w:rFonts w:ascii="Times New Roman" w:hAnsi="Times New Roman"/>
+          <w:sz w:val="24"/>
+        </w:rPr>
+        <w:t>Minden adat megváltoztatásához kötelező megadni az aktuális jelszavát a felhasználónak.</w:t>
+      </w:r>
+    </w:p>
+    <w:p>
+      <w:pPr>
+        <w:spacing w:after="0" w:line="360" w:lineRule="auto"/>
+        <w:rPr>
+          <w:rFonts w:ascii="Times New Roman" w:hAnsi="Times New Roman"/>
+          <w:sz w:val="24"/>
+        </w:rPr>
+      </w:pPr>
+      <w:r>
+        <w:rPr>
+          <w:noProof/>
+          <w:lang w:eastAsia="hu-HU"/>
+        </w:rPr>
+        <w:drawing>
+          <wp:anchor distT="0" distB="0" distL="114300" distR="114300" simplePos="0" relativeHeight="251698176" behindDoc="0" locked="0" layoutInCell="1" allowOverlap="1">
+            <wp:simplePos x="0" y="0"/>
+            <wp:positionH relativeFrom="margin">
+              <wp:posOffset>2917190</wp:posOffset>
+            </wp:positionH>
+            <wp:positionV relativeFrom="paragraph">
+              <wp:posOffset>477520</wp:posOffset>
+            </wp:positionV>
+            <wp:extent cx="3686175" cy="470535"/>
+            <wp:effectExtent l="0" t="0" r="9525" b="5715"/>
+            <wp:wrapTopAndBottom/>
+            <wp:docPr id="35" name="Kép 35"/>
+            <wp:cNvGraphicFramePr>
+              <a:graphicFrameLocks xmlns:a="http://schemas.openxmlformats.org/drawingml/2006/main" noChangeAspect="1"/>
+            </wp:cNvGraphicFramePr>
+            <a:graphic xmlns:a="http://schemas.openxmlformats.org/drawingml/2006/main">
+              <a:graphicData uri="http://schemas.openxmlformats.org/drawingml/2006/picture">
+                <pic:pic xmlns:pic="http://schemas.openxmlformats.org/drawingml/2006/picture">
+                  <pic:nvPicPr>
+                    <pic:cNvPr id="1" name=""/>
+                    <pic:cNvPicPr/>
+                  </pic:nvPicPr>
+                  <pic:blipFill>
+                    <a:blip r:embed="rId27">
+                      <a:extLst>
+                        <a:ext uri="{28A0092B-C50C-407E-A947-70E740481C1C}">
+                          <a14:useLocalDpi xmlns:a14="http://schemas.microsoft.com/office/drawing/2010/main" val="0"/>
+                        </a:ext>
+                      </a:extLst>
+                    </a:blip>
+                    <a:stretch>
+                      <a:fillRect/>
+                    </a:stretch>
+                  </pic:blipFill>
+                  <pic:spPr>
+                    <a:xfrm>
+                      <a:off x="0" y="0"/>
+                      <a:ext cx="3686175" cy="470535"/>
+                    </a:xfrm>
+                    <a:prstGeom prst="rect">
+                      <a:avLst/>
+                    </a:prstGeom>
+                  </pic:spPr>
+                </pic:pic>
+              </a:graphicData>
+            </a:graphic>
+            <wp14:sizeRelH relativeFrom="margin">
+              <wp14:pctWidth>0</wp14:pctWidth>
+            </wp14:sizeRelH>
+            <wp14:sizeRelV relativeFrom="margin">
+              <wp14:pctHeight>0</wp14:pctHeight>
+            </wp14:sizeRelV>
+          </wp:anchor>
+        </w:drawing>
+      </w:r>
+      <w:r>
+        <w:rPr>
+          <w:noProof/>
+          <w:lang w:eastAsia="hu-HU"/>
+        </w:rPr>
+        <w:drawing>
+          <wp:anchor distT="0" distB="0" distL="114300" distR="114300" simplePos="0" relativeHeight="251699200" behindDoc="0" locked="0" layoutInCell="1" allowOverlap="1">
+            <wp:simplePos x="0" y="0"/>
+            <wp:positionH relativeFrom="margin">
+              <wp:posOffset>-857250</wp:posOffset>
+            </wp:positionH>
+            <wp:positionV relativeFrom="paragraph">
+              <wp:posOffset>487045</wp:posOffset>
+            </wp:positionV>
+            <wp:extent cx="3714750" cy="472440"/>
+            <wp:effectExtent l="0" t="0" r="0" b="3810"/>
+            <wp:wrapTopAndBottom/>
+            <wp:docPr id="36" name="Kép 36"/>
+            <wp:cNvGraphicFramePr>
+              <a:graphicFrameLocks xmlns:a="http://schemas.openxmlformats.org/drawingml/2006/main" noChangeAspect="1"/>
+            </wp:cNvGraphicFramePr>
+            <a:graphic xmlns:a="http://schemas.openxmlformats.org/drawingml/2006/main">
+              <a:graphicData uri="http://schemas.openxmlformats.org/drawingml/2006/picture">
+                <pic:pic xmlns:pic="http://schemas.openxmlformats.org/drawingml/2006/picture">
+                  <pic:nvPicPr>
+                    <pic:cNvPr id="1" name=""/>
+                    <pic:cNvPicPr/>
+                  </pic:nvPicPr>
+                  <pic:blipFill>
+                    <a:blip r:embed="rId28">
+                      <a:extLst>
+                        <a:ext uri="{28A0092B-C50C-407E-A947-70E740481C1C}">
+                          <a14:useLocalDpi xmlns:a14="http://schemas.microsoft.com/office/drawing/2010/main" val="0"/>
+                        </a:ext>
+                      </a:extLst>
+                    </a:blip>
+                    <a:stretch>
+                      <a:fillRect/>
+                    </a:stretch>
+                  </pic:blipFill>
+                  <pic:spPr>
+                    <a:xfrm>
+                      <a:off x="0" y="0"/>
+                      <a:ext cx="3714750" cy="472440"/>
+                    </a:xfrm>
+                    <a:prstGeom prst="rect">
+                      <a:avLst/>
+                    </a:prstGeom>
+                  </pic:spPr>
+                </pic:pic>
+              </a:graphicData>
+            </a:graphic>
+            <wp14:sizeRelH relativeFrom="margin">
+              <wp14:pctWidth>0</wp14:pctWidth>
+            </wp14:sizeRelH>
+            <wp14:sizeRelV relativeFrom="margin">
+              <wp14:pctHeight>0</wp14:pctHeight>
+            </wp14:sizeRelV>
+          </wp:anchor>
+        </w:drawing>
+      </w:r>
+      <w:r>
+        <w:rPr>
+          <w:rFonts w:ascii="Times New Roman" w:hAnsi="Times New Roman"/>
+          <w:sz w:val="24"/>
+        </w:rPr>
+        <w:t>Sikeres módosítás esetén kapunk üzenetet a módosításról, hibás bemenet esetén pedig hibaüzenetet.</w:t>
+      </w:r>
+    </w:p>
+    <w:p>
+      <w:pPr>
+        <w:spacing w:after="0" w:line="360" w:lineRule="auto"/>
+        <w:rPr>
+          <w:rFonts w:ascii="Times New Roman" w:hAnsi="Times New Roman"/>
+          <w:b/>
+          <w:sz w:val="28"/>
+        </w:rPr>
+      </w:pPr>
+      <w:r>
+        <w:rPr>
+          <w:rFonts w:ascii="Times New Roman" w:hAnsi="Times New Roman"/>
+          <w:b/>
+          <w:sz w:val="28"/>
+        </w:rPr>
+        <w:t>Életút kezelése</w:t>
+      </w:r>
+      <w:r>
+        <w:rPr>
+          <w:rFonts w:ascii="Times New Roman" w:hAnsi="Times New Roman"/>
+          <w:b/>
+          <w:sz w:val="28"/>
+        </w:rPr>
+        <w:t>:</w:t>
+      </w:r>
+    </w:p>
+    <w:p>
+      <w:pPr>
+        <w:spacing w:after="0" w:line="360" w:lineRule="auto"/>
+        <w:rPr>
+          <w:rFonts w:ascii="Times New Roman" w:hAnsi="Times New Roman"/>
+          <w:sz w:val="24"/>
+        </w:rPr>
+      </w:pPr>
+      <w:r>
+        <w:rPr>
+          <w:rFonts w:ascii="Times New Roman" w:hAnsi="Times New Roman"/>
+          <w:sz w:val="24"/>
+        </w:rPr>
+        <w:t>Minden családtaghoz van lehetőség életút paragrafusokat rögzíteni, módosítani és törölni, valamint képeket feltölteni az adott személyhez.</w:t>
+      </w:r>
+    </w:p>
+    <w:p>
+      <w:pPr>
+        <w:spacing w:after="0" w:line="360" w:lineRule="auto"/>
+        <w:rPr>
+          <w:rFonts w:ascii="Times New Roman" w:hAnsi="Times New Roman"/>
+          <w:sz w:val="24"/>
+        </w:rPr>
+      </w:pPr>
+      <w:r>
+        <w:rPr>
+          <w:noProof/>
+          <w:lang w:eastAsia="hu-HU"/>
+        </w:rPr>
+        <w:lastRenderedPageBreak/>
+        <w:drawing>
+          <wp:anchor distT="0" distB="0" distL="114300" distR="114300" simplePos="0" relativeHeight="251700224" behindDoc="0" locked="0" layoutInCell="1" allowOverlap="1">
+            <wp:simplePos x="0" y="0"/>
+            <wp:positionH relativeFrom="margin">
+              <wp:posOffset>3453130</wp:posOffset>
+            </wp:positionH>
+            <wp:positionV relativeFrom="paragraph">
+              <wp:posOffset>40005</wp:posOffset>
+            </wp:positionV>
+            <wp:extent cx="2762250" cy="2553970"/>
+            <wp:effectExtent l="0" t="0" r="0" b="0"/>
+            <wp:wrapSquare wrapText="bothSides"/>
+            <wp:docPr id="37" name="Kép 37"/>
+            <wp:cNvGraphicFramePr>
+              <a:graphicFrameLocks xmlns:a="http://schemas.openxmlformats.org/drawingml/2006/main" noChangeAspect="1"/>
+            </wp:cNvGraphicFramePr>
+            <a:graphic xmlns:a="http://schemas.openxmlformats.org/drawingml/2006/main">
+              <a:graphicData uri="http://schemas.openxmlformats.org/drawingml/2006/picture">
+                <pic:pic xmlns:pic="http://schemas.openxmlformats.org/drawingml/2006/picture">
+                  <pic:nvPicPr>
+                    <pic:cNvPr id="1" name=""/>
+                    <pic:cNvPicPr/>
+                  </pic:nvPicPr>
+                  <pic:blipFill>
+                    <a:blip r:embed="rId29">
+                      <a:extLst>
+                        <a:ext uri="{28A0092B-C50C-407E-A947-70E740481C1C}">
+                          <a14:useLocalDpi xmlns:a14="http://schemas.microsoft.com/office/drawing/2010/main" val="0"/>
+                        </a:ext>
+                      </a:extLst>
+                    </a:blip>
+                    <a:stretch>
+                      <a:fillRect/>
+                    </a:stretch>
+                  </pic:blipFill>
+                  <pic:spPr>
+                    <a:xfrm>
+                      <a:off x="0" y="0"/>
+                      <a:ext cx="2762250" cy="2553970"/>
+                    </a:xfrm>
+                    <a:prstGeom prst="rect">
+                      <a:avLst/>
+                    </a:prstGeom>
+                  </pic:spPr>
+                </pic:pic>
+              </a:graphicData>
+            </a:graphic>
+            <wp14:sizeRelH relativeFrom="margin">
+              <wp14:pctWidth>0</wp14:pctWidth>
+            </wp14:sizeRelH>
+            <wp14:sizeRelV relativeFrom="margin">
+              <wp14:pctHeight>0</wp14:pctHeight>
+            </wp14:sizeRelV>
+          </wp:anchor>
+        </w:drawing>
+      </w:r>
+      <w:r>
+        <w:rPr>
+          <w:rFonts w:ascii="Times New Roman" w:hAnsi="Times New Roman"/>
+          <w:sz w:val="24"/>
+        </w:rPr>
+        <w:t>A funkció elérhető a családtag adatlapján az életút ikonra kattintva</w:t>
+      </w:r>
+      <w:r>
+        <w:rPr>
+          <w:rFonts w:ascii="Times New Roman" w:hAnsi="Times New Roman"/>
+          <w:sz w:val="24"/>
+        </w:rPr>
+        <w:t>, ez átvisz az adott családtagra jellemző életút oldalra.</w:t>
+      </w:r>
+    </w:p>
+    <w:p>
+      <w:pPr>
+        <w:spacing w:after="0" w:line="360" w:lineRule="auto"/>
+        <w:rPr>
+          <w:rFonts w:ascii="Times New Roman" w:hAnsi="Times New Roman"/>
+          <w:sz w:val="24"/>
+        </w:rPr>
+      </w:pPr>
+    </w:p>
+    <w:p>
+      <w:pPr>
+        <w:spacing w:after="0" w:line="360" w:lineRule="auto"/>
+        <w:rPr>
+          <w:rFonts w:ascii="Times New Roman" w:hAnsi="Times New Roman"/>
+          <w:sz w:val="24"/>
+        </w:rPr>
+      </w:pPr>
+    </w:p>
+    <w:p>
+      <w:pPr>
+        <w:spacing w:after="0" w:line="360" w:lineRule="auto"/>
+        <w:rPr>
+          <w:rFonts w:ascii="Times New Roman" w:hAnsi="Times New Roman"/>
+          <w:sz w:val="24"/>
+        </w:rPr>
+      </w:pPr>
+    </w:p>
+    <w:p>
+      <w:pPr>
+        <w:spacing w:after="0" w:line="360" w:lineRule="auto"/>
+        <w:rPr>
+          <w:rFonts w:ascii="Times New Roman" w:hAnsi="Times New Roman"/>
+          <w:sz w:val="24"/>
+        </w:rPr>
+      </w:pPr>
+      <w:r>
+        <w:rPr>
+          <w:rFonts w:ascii="Times New Roman" w:hAnsi="Times New Roman"/>
+          <w:noProof/>
+          <w:sz w:val="24"/>
+          <w:lang w:eastAsia="hu-HU"/>
+        </w:rPr>
+        <mc:AlternateContent>
+          <mc:Choice Requires="wps">
+            <w:drawing>
+              <wp:anchor distT="0" distB="0" distL="114300" distR="114300" simplePos="0" relativeHeight="251709440" behindDoc="0" locked="0" layoutInCell="1" allowOverlap="1">
+                <wp:simplePos x="0" y="0"/>
+                <wp:positionH relativeFrom="column">
+                  <wp:posOffset>4662805</wp:posOffset>
+                </wp:positionH>
+                <wp:positionV relativeFrom="paragraph">
+                  <wp:posOffset>147955</wp:posOffset>
+                </wp:positionV>
+                <wp:extent cx="352425" cy="352425"/>
+                <wp:effectExtent l="0" t="0" r="28575" b="28575"/>
+                <wp:wrapNone/>
+                <wp:docPr id="42" name="Téglalap 42"/>
+                <wp:cNvGraphicFramePr/>
+                <a:graphic xmlns:a="http://schemas.openxmlformats.org/drawingml/2006/main">
+                  <a:graphicData uri="http://schemas.microsoft.com/office/word/2010/wordprocessingShape">
+                    <wps:wsp>
+                      <wps:cNvSpPr/>
+                      <wps:spPr>
+                        <a:xfrm>
+                          <a:off x="0" y="0"/>
+                          <a:ext cx="352425" cy="352425"/>
+                        </a:xfrm>
+                        <a:prstGeom prst="rect">
+                          <a:avLst/>
+                        </a:prstGeom>
+                        <a:noFill/>
+                        <a:ln w="19050">
+                          <a:solidFill>
+                            <a:srgbClr val="FF0000"/>
+                          </a:solidFill>
+                        </a:ln>
+                      </wps:spPr>
+                      <wps:style>
+                        <a:lnRef idx="2">
+                          <a:schemeClr val="accent1">
+                            <a:shade val="50000"/>
+                          </a:schemeClr>
+                        </a:lnRef>
+                        <a:fillRef idx="1">
+                          <a:schemeClr val="accent1"/>
+                        </a:fillRef>
+                        <a:effectRef idx="0">
+                          <a:schemeClr val="accent1"/>
+                        </a:effectRef>
+                        <a:fontRef idx="minor">
+                          <a:schemeClr val="lt1"/>
+                        </a:fontRef>
+                      </wps:style>
+                      <wps:bodyPr rot="0" spcFirstLastPara="0" vertOverflow="overflow" horzOverflow="overflow" vert="horz" wrap="square" lIns="91440" tIns="45720" rIns="91440" bIns="45720" numCol="1" spcCol="0" rtlCol="0" fromWordArt="0" anchor="ctr" anchorCtr="0" forceAA="0" compatLnSpc="1">
+                        <a:prstTxWarp prst="textNoShape">
+                          <a:avLst/>
+                        </a:prstTxWarp>
+                        <a:noAutofit/>
+                      </wps:bodyPr>
+                    </wps:wsp>
+                  </a:graphicData>
+                </a:graphic>
+                <wp14:sizeRelH relativeFrom="margin">
+                  <wp14:pctWidth>0</wp14:pctWidth>
+                </wp14:sizeRelH>
+                <wp14:sizeRelV relativeFrom="margin">
+                  <wp14:pctHeight>0</wp14:pctHeight>
+                </wp14:sizeRelV>
+              </wp:anchor>
+            </w:drawing>
+          </mc:Choice>
+          <mc:Fallback>
+            <w:pict>
+              <v:rect w14:anchorId="4435DCE3" id="Téglalap 42" o:spid="_x0000_s1026" style="position:absolute;margin-left:367.15pt;margin-top:11.65pt;width:27.75pt;height:27.75pt;z-index:251709440;visibility:visible;mso-wrap-style:square;mso-width-percent:0;mso-height-percent:0;mso-wrap-distance-left:9pt;mso-wrap-distance-top:0;mso-wrap-distance-right:9pt;mso-wrap-distance-bottom:0;mso-position-horizontal:absolute;mso-position-horizontal-relative:text;mso-position-vertical:absolute;mso-position-vertical-relative:text;mso-width-percent:0;mso-height-percent:0;mso-width-relative:margin;mso-height-relative:margin;v-text-anchor:middle" o:gfxdata="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" filled="f" strokecolor="red" strokeweight="1.5pt"/>
+            </w:pict>
+          </mc:Fallback>
+        </mc:AlternateContent>
+      </w:r>
+    </w:p>
+    <w:p>
+      <w:pPr>
+        <w:spacing w:after="0" w:line="360" w:lineRule="auto"/>
+        <w:rPr>
+          <w:rFonts w:ascii="Times New Roman" w:hAnsi="Times New Roman"/>
+          <w:sz w:val="24"/>
+        </w:rPr>
+      </w:pPr>
+    </w:p>
+    <w:p>
+      <w:pPr>
+        <w:spacing w:after="0" w:line="360" w:lineRule="auto"/>
+        <w:rPr>
+          <w:rFonts w:ascii="Times New Roman" w:hAnsi="Times New Roman"/>
+          <w:sz w:val="24"/>
+        </w:rPr>
+      </w:pPr>
+    </w:p>
+    <w:p>
+      <w:pPr>
+        <w:spacing w:after="0" w:line="360" w:lineRule="auto"/>
+        <w:rPr>
+          <w:rFonts w:ascii="Times New Roman" w:hAnsi="Times New Roman"/>
+          <w:sz w:val="24"/>
+        </w:rPr>
+      </w:pPr>
+      <w:r>
+        <w:rPr>
+          <w:noProof/>
+          <w:lang w:eastAsia="hu-HU"/>
+        </w:rPr>
+        <w:drawing>
+          <wp:anchor distT="0" distB="0" distL="114300" distR="114300" simplePos="0" relativeHeight="251710464" behindDoc="0" locked="0" layoutInCell="1" allowOverlap="1">
+            <wp:simplePos x="0" y="0"/>
+            <wp:positionH relativeFrom="margin">
+              <wp:posOffset>190500</wp:posOffset>
+            </wp:positionH>
+            <wp:positionV relativeFrom="paragraph">
+              <wp:posOffset>293370</wp:posOffset>
+            </wp:positionV>
+            <wp:extent cx="5760720" cy="5041265"/>
+            <wp:effectExtent l="0" t="0" r="0" b="6985"/>
+            <wp:wrapTopAndBottom/>
+            <wp:docPr id="43" name="Kép 43"/>
+            <wp:cNvGraphicFramePr>
+              <a:graphicFrameLocks xmlns:a="http://schemas.openxmlformats.org/drawingml/2006/main" noChangeAspect="1"/>
+            </wp:cNvGraphicFramePr>
+            <a:graphic xmlns:a="http://schemas.openxmlformats.org/drawingml/2006/main">
+              <a:graphicData uri="http://schemas.openxmlformats.org/drawingml/2006/picture">
+                <pic:pic xmlns:pic="http://schemas.openxmlformats.org/drawingml/2006/picture">
+                  <pic:nvPicPr>
+                    <pic:cNvPr id="1" name=""/>
+                    <pic:cNvPicPr/>
+                  </pic:nvPicPr>
+                  <pic:blipFill>
+                    <a:blip r:embed="rId30">
+                      <a:extLst>
+                        <a:ext uri="{28A0092B-C50C-407E-A947-70E740481C1C}">
+                          <a14:useLocalDpi xmlns:a14="http://schemas.microsoft.com/office/drawing/2010/main" val="0"/>
+                        </a:ext>
+                      </a:extLst>
+                    </a:blip>
+                    <a:stretch>
+                      <a:fillRect/>
+                    </a:stretch>
+                  </pic:blipFill>
+                  <pic:spPr>
+                    <a:xfrm>
+                      <a:off x="0" y="0"/>
+                      <a:ext cx="5760720" cy="5041265"/>
+                    </a:xfrm>
+                    <a:prstGeom prst="rect">
+                      <a:avLst/>
+                    </a:prstGeom>
+                  </pic:spPr>
+                </pic:pic>
+              </a:graphicData>
+            </a:graphic>
+          </wp:anchor>
+        </w:drawing>
+      </w:r>
+    </w:p>
+    <w:p>
+      <w:pPr>
+        <w:spacing w:after="0" w:line="360" w:lineRule="auto"/>
+        <w:rPr>
+          <w:rFonts w:ascii="Times New Roman" w:hAnsi="Times New Roman"/>
+          <w:b/>
+          <w:sz w:val="24"/>
+        </w:rPr>
+      </w:pPr>
+      <w:r>
+        <w:rPr>
+          <w:rFonts w:ascii="Times New Roman" w:hAnsi="Times New Roman"/>
+          <w:b/>
+          <w:sz w:val="24"/>
+        </w:rPr>
+        <w:t>Hozzáadás:</w:t>
+      </w:r>
+    </w:p>
+    <w:p>
+      <w:pPr>
+        <w:spacing w:after="0" w:line="360" w:lineRule="auto"/>
+        <w:rPr>
+          <w:rFonts w:ascii="Times New Roman" w:hAnsi="Times New Roman"/>
+          <w:sz w:val="24"/>
+        </w:rPr>
+      </w:pPr>
+      <w:r>
+        <w:rPr>
+          <w:rFonts w:ascii="Times New Roman" w:hAnsi="Times New Roman"/>
+          <w:sz w:val="24"/>
+        </w:rPr>
+        <w:t xml:space="preserve">Az új paragrafus gomb segítségével </w:t>
+      </w:r>
+      <w:r>
+        <w:rPr>
+          <w:rFonts w:ascii="Times New Roman" w:hAnsi="Times New Roman"/>
+          <w:sz w:val="24"/>
+        </w:rPr>
+        <w:t>a meglévő paragrafusok alá új üres szerkeszt</w:t>
+      </w:r>
+      <w:r>
+        <w:rPr>
+          <w:rFonts w:ascii="Times New Roman" w:hAnsi="Times New Roman"/>
+          <w:sz w:val="24"/>
+        </w:rPr>
+        <w:t>hető paragrafust adhatunk hozzá.</w:t>
+      </w:r>
       <w:bookmarkStart w:id="0" w:name="_GoBack"/>
       <w:bookmarkEnd w:id="0"/>
-    </w:p>
-    <w:p>
-      <w:pPr>
-        <w:spacing w:after="0" w:line="360" w:lineRule="auto"/>
-        <w:rPr>
-          <w:rFonts w:ascii="Times New Roman" w:hAnsi="Times New Roman"/>
-          <w:sz w:val="24"/>
-        </w:rPr>
-      </w:pPr>
-    </w:p>
-    <w:p>
-      <w:pPr>
-        <w:spacing w:after="0" w:line="360" w:lineRule="auto"/>
-        <w:rPr>
-          <w:rFonts w:ascii="Times New Roman" w:hAnsi="Times New Roman"/>
-          <w:sz w:val="24"/>
-        </w:rPr>
-      </w:pPr>
-    </w:p>
-    <w:p>
-      <w:pPr>
-        <w:spacing w:after="0" w:line="360" w:lineRule="auto"/>
-        <w:rPr>
-          <w:rFonts w:ascii="Times New Roman" w:hAnsi="Times New Roman"/>
-          <w:sz w:val="24"/>
-        </w:rPr>
-      </w:pPr>
-    </w:p>
-    <w:p>
-      <w:pPr>
-        <w:spacing w:after="0" w:line="360" w:lineRule="auto"/>
-        <w:rPr>
-          <w:rFonts w:ascii="Times New Roman" w:hAnsi="Times New Roman"/>
-          <w:sz w:val="24"/>
-        </w:rPr>
-      </w:pPr>
     </w:p>
     <w:p>
       <w:pPr>
@@ -3025,6 +5506,232 @@
     </w:lvl>
   </w:abstractNum>
   <w:abstractNum w:abstractNumId="4" w15:restartNumberingAfterBreak="0">
+    <w:nsid w:val="236F0301"/>
+    <w:multiLevelType w:val="hybridMultilevel"/>
+    <w:tmpl w:val="D1D0CCBA"/>
+    <w:lvl w:ilvl="0" w:tplc="040E0001">
+      <w:start w:val="1"/>
+      <w:numFmt w:val="bullet"/>
+      <w:lvlText w:val=""/>
+      <w:lvlJc w:val="left"/>
+      <w:pPr>
+        <w:ind w:left="720" w:hanging="360"/>
+      </w:pPr>
+      <w:rPr>
+        <w:rFonts w:ascii="Symbol" w:hAnsi="Symbol" w:hint="default"/>
+      </w:rPr>
+    </w:lvl>
+    <w:lvl w:ilvl="1" w:tplc="040E0003" w:tentative="1">
+      <w:start w:val="1"/>
+      <w:numFmt w:val="bullet"/>
+      <w:lvlText w:val="o"/>
+      <w:lvlJc w:val="left"/>
+      <w:pPr>
+        <w:ind w:left="1440" w:hanging="360"/>
+      </w:pPr>
+      <w:rPr>
+        <w:rFonts w:ascii="Courier New" w:hAnsi="Courier New" w:cs="Courier New" w:hint="default"/>
+      </w:rPr>
+    </w:lvl>
+    <w:lvl w:ilvl="2" w:tplc="040E0005" w:tentative="1">
+      <w:start w:val="1"/>
+      <w:numFmt w:val="bullet"/>
+      <w:lvlText w:val=""/>
+      <w:lvlJc w:val="left"/>
+      <w:pPr>
+        <w:ind w:left="2160" w:hanging="360"/>
+      </w:pPr>
+      <w:rPr>
+        <w:rFonts w:ascii="Wingdings" w:hAnsi="Wingdings" w:hint="default"/>
+      </w:rPr>
+    </w:lvl>
+    <w:lvl w:ilvl="3" w:tplc="040E0001" w:tentative="1">
+      <w:start w:val="1"/>
+      <w:numFmt w:val="bullet"/>
+      <w:lvlText w:val=""/>
+      <w:lvlJc w:val="left"/>
+      <w:pPr>
+        <w:ind w:left="2880" w:hanging="360"/>
+      </w:pPr>
+      <w:rPr>
+        <w:rFonts w:ascii="Symbol" w:hAnsi="Symbol" w:hint="default"/>
+      </w:rPr>
+    </w:lvl>
+    <w:lvl w:ilvl="4" w:tplc="040E0003" w:tentative="1">
+      <w:start w:val="1"/>
+      <w:numFmt w:val="bullet"/>
+      <w:lvlText w:val="o"/>
+      <w:lvlJc w:val="left"/>
+      <w:pPr>
+        <w:ind w:left="3600" w:hanging="360"/>
+      </w:pPr>
+      <w:rPr>
+        <w:rFonts w:ascii="Courier New" w:hAnsi="Courier New" w:cs="Courier New" w:hint="default"/>
+      </w:rPr>
+    </w:lvl>
+    <w:lvl w:ilvl="5" w:tplc="040E0005" w:tentative="1">
+      <w:start w:val="1"/>
+      <w:numFmt w:val="bullet"/>
+      <w:lvlText w:val=""/>
+      <w:lvlJc w:val="left"/>
+      <w:pPr>
+        <w:ind w:left="4320" w:hanging="360"/>
+      </w:pPr>
+      <w:rPr>
+        <w:rFonts w:ascii="Wingdings" w:hAnsi="Wingdings" w:hint="default"/>
+      </w:rPr>
+    </w:lvl>
+    <w:lvl w:ilvl="6" w:tplc="040E0001" w:tentative="1">
+      <w:start w:val="1"/>
+      <w:numFmt w:val="bullet"/>
+      <w:lvlText w:val=""/>
+      <w:lvlJc w:val="left"/>
+      <w:pPr>
+        <w:ind w:left="5040" w:hanging="360"/>
+      </w:pPr>
+      <w:rPr>
+        <w:rFonts w:ascii="Symbol" w:hAnsi="Symbol" w:hint="default"/>
+      </w:rPr>
+    </w:lvl>
+    <w:lvl w:ilvl="7" w:tplc="040E0003" w:tentative="1">
+      <w:start w:val="1"/>
+      <w:numFmt w:val="bullet"/>
+      <w:lvlText w:val="o"/>
+      <w:lvlJc w:val="left"/>
+      <w:pPr>
+        <w:ind w:left="5760" w:hanging="360"/>
+      </w:pPr>
+      <w:rPr>
+        <w:rFonts w:ascii="Courier New" w:hAnsi="Courier New" w:cs="Courier New" w:hint="default"/>
+      </w:rPr>
+    </w:lvl>
+    <w:lvl w:ilvl="8" w:tplc="040E0005" w:tentative="1">
+      <w:start w:val="1"/>
+      <w:numFmt w:val="bullet"/>
+      <w:lvlText w:val=""/>
+      <w:lvlJc w:val="left"/>
+      <w:pPr>
+        <w:ind w:left="6480" w:hanging="360"/>
+      </w:pPr>
+      <w:rPr>
+        <w:rFonts w:ascii="Wingdings" w:hAnsi="Wingdings" w:hint="default"/>
+      </w:rPr>
+    </w:lvl>
+  </w:abstractNum>
+  <w:abstractNum w:abstractNumId="5" w15:restartNumberingAfterBreak="0">
+    <w:nsid w:val="3FB96813"/>
+    <w:multiLevelType w:val="hybridMultilevel"/>
+    <w:tmpl w:val="D76E3C56"/>
+    <w:lvl w:ilvl="0" w:tplc="040E0001">
+      <w:start w:val="1"/>
+      <w:numFmt w:val="bullet"/>
+      <w:lvlText w:val=""/>
+      <w:lvlJc w:val="left"/>
+      <w:pPr>
+        <w:ind w:left="720" w:hanging="360"/>
+      </w:pPr>
+      <w:rPr>
+        <w:rFonts w:ascii="Symbol" w:hAnsi="Symbol" w:hint="default"/>
+      </w:rPr>
+    </w:lvl>
+    <w:lvl w:ilvl="1" w:tplc="040E0003" w:tentative="1">
+      <w:start w:val="1"/>
+      <w:numFmt w:val="bullet"/>
+      <w:lvlText w:val="o"/>
+      <w:lvlJc w:val="left"/>
+      <w:pPr>
+        <w:ind w:left="1440" w:hanging="360"/>
+      </w:pPr>
+      <w:rPr>
+        <w:rFonts w:ascii="Courier New" w:hAnsi="Courier New" w:cs="Courier New" w:hint="default"/>
+      </w:rPr>
+    </w:lvl>
+    <w:lvl w:ilvl="2" w:tplc="040E0005" w:tentative="1">
+      <w:start w:val="1"/>
+      <w:numFmt w:val="bullet"/>
+      <w:lvlText w:val=""/>
+      <w:lvlJc w:val="left"/>
+      <w:pPr>
+        <w:ind w:left="2160" w:hanging="360"/>
+      </w:pPr>
+      <w:rPr>
+        <w:rFonts w:ascii="Wingdings" w:hAnsi="Wingdings" w:hint="default"/>
+      </w:rPr>
+    </w:lvl>
+    <w:lvl w:ilvl="3" w:tplc="040E0001" w:tentative="1">
+      <w:start w:val="1"/>
+      <w:numFmt w:val="bullet"/>
+      <w:lvlText w:val=""/>
+      <w:lvlJc w:val="left"/>
+      <w:pPr>
+        <w:ind w:left="2880" w:hanging="360"/>
+      </w:pPr>
+      <w:rPr>
+        <w:rFonts w:ascii="Symbol" w:hAnsi="Symbol" w:hint="default"/>
+      </w:rPr>
+    </w:lvl>
+    <w:lvl w:ilvl="4" w:tplc="040E0003" w:tentative="1">
+      <w:start w:val="1"/>
+      <w:numFmt w:val="bullet"/>
+      <w:lvlText w:val="o"/>
+      <w:lvlJc w:val="left"/>
+      <w:pPr>
+        <w:ind w:left="3600" w:hanging="360"/>
+      </w:pPr>
+      <w:rPr>
+        <w:rFonts w:ascii="Courier New" w:hAnsi="Courier New" w:cs="Courier New" w:hint="default"/>
+      </w:rPr>
+    </w:lvl>
+    <w:lvl w:ilvl="5" w:tplc="040E0005" w:tentative="1">
+      <w:start w:val="1"/>
+      <w:numFmt w:val="bullet"/>
+      <w:lvlText w:val=""/>
+      <w:lvlJc w:val="left"/>
+      <w:pPr>
+        <w:ind w:left="4320" w:hanging="360"/>
+      </w:pPr>
+      <w:rPr>
+        <w:rFonts w:ascii="Wingdings" w:hAnsi="Wingdings" w:hint="default"/>
+      </w:rPr>
+    </w:lvl>
+    <w:lvl w:ilvl="6" w:tplc="040E0001" w:tentative="1">
+      <w:start w:val="1"/>
+      <w:numFmt w:val="bullet"/>
+      <w:lvlText w:val=""/>
+      <w:lvlJc w:val="left"/>
+      <w:pPr>
+        <w:ind w:left="5040" w:hanging="360"/>
+      </w:pPr>
+      <w:rPr>
+        <w:rFonts w:ascii="Symbol" w:hAnsi="Symbol" w:hint="default"/>
+      </w:rPr>
+    </w:lvl>
+    <w:lvl w:ilvl="7" w:tplc="040E0003" w:tentative="1">
+      <w:start w:val="1"/>
+      <w:numFmt w:val="bullet"/>
+      <w:lvlText w:val="o"/>
+      <w:lvlJc w:val="left"/>
+      <w:pPr>
+        <w:ind w:left="5760" w:hanging="360"/>
+      </w:pPr>
+      <w:rPr>
+        <w:rFonts w:ascii="Courier New" w:hAnsi="Courier New" w:cs="Courier New" w:hint="default"/>
+      </w:rPr>
+    </w:lvl>
+    <w:lvl w:ilvl="8" w:tplc="040E0005" w:tentative="1">
+      <w:start w:val="1"/>
+      <w:numFmt w:val="bullet"/>
+      <w:lvlText w:val=""/>
+      <w:lvlJc w:val="left"/>
+      <w:pPr>
+        <w:ind w:left="6480" w:hanging="360"/>
+      </w:pPr>
+      <w:rPr>
+        <w:rFonts w:ascii="Wingdings" w:hAnsi="Wingdings" w:hint="default"/>
+      </w:rPr>
+    </w:lvl>
+  </w:abstractNum>
+  <w:abstractNum w:abstractNumId="6" w15:restartNumberingAfterBreak="0">
     <w:nsid w:val="41B755E9"/>
     <w:multiLevelType w:val="hybridMultilevel"/>
     <w:tmpl w:val="4C2C8CEA"/>
@@ -3137,7 +5844,7 @@
       </w:rPr>
     </w:lvl>
   </w:abstractNum>
-  <w:abstractNum w:abstractNumId="5" w15:restartNumberingAfterBreak="0">
+  <w:abstractNum w:abstractNumId="7" w15:restartNumberingAfterBreak="0">
     <w:nsid w:val="500B72ED"/>
     <w:multiLevelType w:val="hybridMultilevel"/>
     <w:tmpl w:val="77D6D130"/>
@@ -3250,7 +5957,7 @@
       </w:rPr>
     </w:lvl>
   </w:abstractNum>
-  <w:abstractNum w:abstractNumId="6" w15:restartNumberingAfterBreak="0">
+  <w:abstractNum w:abstractNumId="8" w15:restartNumberingAfterBreak="0">
     <w:nsid w:val="54877D07"/>
     <w:multiLevelType w:val="hybridMultilevel"/>
     <w:tmpl w:val="6DB06408"/>
@@ -3363,7 +6070,120 @@
       </w:rPr>
     </w:lvl>
   </w:abstractNum>
-  <w:abstractNum w:abstractNumId="7" w15:restartNumberingAfterBreak="0">
+  <w:abstractNum w:abstractNumId="9" w15:restartNumberingAfterBreak="0">
+    <w:nsid w:val="58C37C5C"/>
+    <w:multiLevelType w:val="hybridMultilevel"/>
+    <w:tmpl w:val="6CFA1596"/>
+    <w:lvl w:ilvl="0" w:tplc="040E0001">
+      <w:start w:val="1"/>
+      <w:numFmt w:val="bullet"/>
+      <w:lvlText w:val=""/>
+      <w:lvlJc w:val="left"/>
+      <w:pPr>
+        <w:ind w:left="720" w:hanging="360"/>
+      </w:pPr>
+      <w:rPr>
+        <w:rFonts w:ascii="Symbol" w:hAnsi="Symbol" w:hint="default"/>
+      </w:rPr>
+    </w:lvl>
+    <w:lvl w:ilvl="1" w:tplc="040E0003" w:tentative="1">
+      <w:start w:val="1"/>
+      <w:numFmt w:val="bullet"/>
+      <w:lvlText w:val="o"/>
+      <w:lvlJc w:val="left"/>
+      <w:pPr>
+        <w:ind w:left="1440" w:hanging="360"/>
+      </w:pPr>
+      <w:rPr>
+        <w:rFonts w:ascii="Courier New" w:hAnsi="Courier New" w:cs="Courier New" w:hint="default"/>
+      </w:rPr>
+    </w:lvl>
+    <w:lvl w:ilvl="2" w:tplc="040E0005" w:tentative="1">
+      <w:start w:val="1"/>
+      <w:numFmt w:val="bullet"/>
+      <w:lvlText w:val=""/>
+      <w:lvlJc w:val="left"/>
+      <w:pPr>
+        <w:ind w:left="2160" w:hanging="360"/>
+      </w:pPr>
+      <w:rPr>
+        <w:rFonts w:ascii="Wingdings" w:hAnsi="Wingdings" w:hint="default"/>
+      </w:rPr>
+    </w:lvl>
+    <w:lvl w:ilvl="3" w:tplc="040E0001" w:tentative="1">
+      <w:start w:val="1"/>
+      <w:numFmt w:val="bullet"/>
+      <w:lvlText w:val=""/>
+      <w:lvlJc w:val="left"/>
+      <w:pPr>
+        <w:ind w:left="2880" w:hanging="360"/>
+      </w:pPr>
+      <w:rPr>
+        <w:rFonts w:ascii="Symbol" w:hAnsi="Symbol" w:hint="default"/>
+      </w:rPr>
+    </w:lvl>
+    <w:lvl w:ilvl="4" w:tplc="040E0003" w:tentative="1">
+      <w:start w:val="1"/>
+      <w:numFmt w:val="bullet"/>
+      <w:lvlText w:val="o"/>
+      <w:lvlJc w:val="left"/>
+      <w:pPr>
+        <w:ind w:left="3600" w:hanging="360"/>
+      </w:pPr>
+      <w:rPr>
+        <w:rFonts w:ascii="Courier New" w:hAnsi="Courier New" w:cs="Courier New" w:hint="default"/>
+      </w:rPr>
+    </w:lvl>
+    <w:lvl w:ilvl="5" w:tplc="040E0005" w:tentative="1">
+      <w:start w:val="1"/>
+      <w:numFmt w:val="bullet"/>
+      <w:lvlText w:val=""/>
+      <w:lvlJc w:val="left"/>
+      <w:pPr>
+        <w:ind w:left="4320" w:hanging="360"/>
+      </w:pPr>
+      <w:rPr>
+        <w:rFonts w:ascii="Wingdings" w:hAnsi="Wingdings" w:hint="default"/>
+      </w:rPr>
+    </w:lvl>
+    <w:lvl w:ilvl="6" w:tplc="040E0001" w:tentative="1">
+      <w:start w:val="1"/>
+      <w:numFmt w:val="bullet"/>
+      <w:lvlText w:val=""/>
+      <w:lvlJc w:val="left"/>
+      <w:pPr>
+        <w:ind w:left="5040" w:hanging="360"/>
+      </w:pPr>
+      <w:rPr>
+        <w:rFonts w:ascii="Symbol" w:hAnsi="Symbol" w:hint="default"/>
+      </w:rPr>
+    </w:lvl>
+    <w:lvl w:ilvl="7" w:tplc="040E0003" w:tentative="1">
+      <w:start w:val="1"/>
+      <w:numFmt w:val="bullet"/>
+      <w:lvlText w:val="o"/>
+      <w:lvlJc w:val="left"/>
+      <w:pPr>
+        <w:ind w:left="5760" w:hanging="360"/>
+      </w:pPr>
+      <w:rPr>
+        <w:rFonts w:ascii="Courier New" w:hAnsi="Courier New" w:cs="Courier New" w:hint="default"/>
+      </w:rPr>
+    </w:lvl>
+    <w:lvl w:ilvl="8" w:tplc="040E0005" w:tentative="1">
+      <w:start w:val="1"/>
+      <w:numFmt w:val="bullet"/>
+      <w:lvlText w:val=""/>
+      <w:lvlJc w:val="left"/>
+      <w:pPr>
+        <w:ind w:left="6480" w:hanging="360"/>
+      </w:pPr>
+      <w:rPr>
+        <w:rFonts w:ascii="Wingdings" w:hAnsi="Wingdings" w:hint="default"/>
+      </w:rPr>
+    </w:lvl>
+  </w:abstractNum>
+  <w:abstractNum w:abstractNumId="10" w15:restartNumberingAfterBreak="0">
     <w:nsid w:val="59625450"/>
     <w:multiLevelType w:val="hybridMultilevel"/>
     <w:tmpl w:val="79BCA3D4"/>
@@ -3476,7 +6296,7 @@
       </w:rPr>
     </w:lvl>
   </w:abstractNum>
-  <w:abstractNum w:abstractNumId="8" w15:restartNumberingAfterBreak="0">
+  <w:abstractNum w:abstractNumId="11" w15:restartNumberingAfterBreak="0">
     <w:nsid w:val="7D25431E"/>
     <w:multiLevelType w:val="hybridMultilevel"/>
     <w:tmpl w:val="438CBAC6"/>
@@ -3593,28 +6413,37 @@
     <w:abstractNumId w:val="3"/>
   </w:num>
   <w:num w:numId="2">
-    <w:abstractNumId w:val="7"/>
+    <w:abstractNumId w:val="10"/>
   </w:num>
   <w:num w:numId="3">
     <w:abstractNumId w:val="1"/>
   </w:num>
   <w:num w:numId="4">
-    <w:abstractNumId w:val="6"/>
+    <w:abstractNumId w:val="8"/>
   </w:num>
   <w:num w:numId="5">
     <w:abstractNumId w:val="2"/>
   </w:num>
   <w:num w:numId="6">
-    <w:abstractNumId w:val="8"/>
+    <w:abstractNumId w:val="11"/>
   </w:num>
   <w:num w:numId="7">
     <w:abstractNumId w:val="0"/>
   </w:num>
   <w:num w:numId="8">
-    <w:abstractNumId w:val="4"/>
+    <w:abstractNumId w:val="6"/>
   </w:num>
   <w:num w:numId="9">
+    <w:abstractNumId w:val="7"/>
+  </w:num>
+  <w:num w:numId="10">
     <w:abstractNumId w:val="5"/>
+  </w:num>
+  <w:num w:numId="11">
+    <w:abstractNumId w:val="9"/>
+  </w:num>
+  <w:num w:numId="12">
+    <w:abstractNumId w:val="4"/>
   </w:num>
 </w:numbering>
 </file>

</xml_diff>

<commit_message>
felhasználói dokumentáció 1.0 verzió
</commit_message>
<xml_diff>
--- a/Dokumentáció/Felhasználói dokumentáció.docx
+++ b/Dokumentáció/Felhasználói dokumentáció.docx
@@ -91,7 +91,7 @@
     </w:p>
     <w:p>
       <w:pPr>
-        <w:spacing w:after="0" w:line="360" w:lineRule="auto"/>
+        <w:spacing w:before="360" w:after="0" w:line="360" w:lineRule="auto"/>
         <w:rPr>
           <w:rFonts w:ascii="Times New Roman" w:hAnsi="Times New Roman"/>
           <w:sz w:val="24"/>
@@ -179,7 +179,7 @@
     </w:p>
     <w:p>
       <w:pPr>
-        <w:spacing w:after="0" w:line="360" w:lineRule="auto"/>
+        <w:spacing w:before="360" w:after="0" w:line="360" w:lineRule="auto"/>
         <w:rPr>
           <w:rFonts w:ascii="Times New Roman" w:hAnsi="Times New Roman"/>
           <w:b/>
@@ -208,7 +208,6 @@
           <w:sz w:val="24"/>
         </w:rPr>
       </w:pPr>
-      <w:proofErr w:type="spellStart"/>
       <w:r>
         <w:rPr>
           <w:rFonts w:ascii="Times New Roman" w:hAnsi="Times New Roman"/>
@@ -216,7 +215,6 @@
         </w:rPr>
         <w:t>Firefox</w:t>
       </w:r>
-      <w:proofErr w:type="spellEnd"/>
     </w:p>
     <w:p>
       <w:pPr>
@@ -236,17 +234,8 @@
           <w:rFonts w:ascii="Times New Roman" w:hAnsi="Times New Roman"/>
           <w:sz w:val="24"/>
         </w:rPr>
-        <w:t xml:space="preserve">Google </w:t>
-      </w:r>
-      <w:proofErr w:type="spellStart"/>
-      <w:r>
-        <w:rPr>
-          <w:rFonts w:ascii="Times New Roman" w:hAnsi="Times New Roman"/>
-          <w:sz w:val="24"/>
-        </w:rPr>
-        <w:t>Chrome</w:t>
-      </w:r>
-      <w:proofErr w:type="spellEnd"/>
+        <w:t>Google Chrome</w:t>
+      </w:r>
     </w:p>
     <w:p>
       <w:pPr>
@@ -266,17 +255,8 @@
           <w:rFonts w:ascii="Times New Roman" w:hAnsi="Times New Roman"/>
           <w:sz w:val="24"/>
         </w:rPr>
-        <w:t xml:space="preserve">Microsoft </w:t>
-      </w:r>
-      <w:proofErr w:type="spellStart"/>
-      <w:r>
-        <w:rPr>
-          <w:rFonts w:ascii="Times New Roman" w:hAnsi="Times New Roman"/>
-          <w:sz w:val="24"/>
-        </w:rPr>
-        <w:t>Edge</w:t>
-      </w:r>
-      <w:proofErr w:type="spellEnd"/>
+        <w:t>Microsoft Edge</w:t>
+      </w:r>
     </w:p>
     <w:p>
       <w:pPr>
@@ -317,17 +297,8 @@
           <w:rFonts w:ascii="Times New Roman" w:hAnsi="Times New Roman"/>
           <w:sz w:val="24"/>
         </w:rPr>
-        <w:t xml:space="preserve">Apple </w:t>
-      </w:r>
-      <w:proofErr w:type="spellStart"/>
-      <w:r>
-        <w:rPr>
-          <w:rFonts w:ascii="Times New Roman" w:hAnsi="Times New Roman"/>
-          <w:sz w:val="24"/>
-        </w:rPr>
-        <w:t>Safari</w:t>
-      </w:r>
-      <w:proofErr w:type="spellEnd"/>
+        <w:t>Apple Safari</w:t>
+      </w:r>
     </w:p>
     <w:p>
       <w:pPr>
@@ -342,35 +313,12 @@
           <w:sz w:val="24"/>
         </w:rPr>
       </w:pPr>
-      <w:proofErr w:type="spellStart"/>
       <w:r>
         <w:rPr>
           <w:rFonts w:ascii="Times New Roman" w:hAnsi="Times New Roman"/>
           <w:sz w:val="24"/>
         </w:rPr>
         <w:t>Brave</w:t>
-      </w:r>
-      <w:proofErr w:type="spellEnd"/>
-    </w:p>
-    <w:p>
-      <w:pPr>
-        <w:pStyle w:val="Listaszerbekezds"/>
-        <w:numPr>
-          <w:ilvl w:val="0"/>
-          <w:numId w:val="2"/>
-        </w:numPr>
-        <w:spacing w:after="0" w:line="360" w:lineRule="auto"/>
-        <w:rPr>
-          <w:rFonts w:ascii="Times New Roman" w:hAnsi="Times New Roman"/>
-          <w:sz w:val="24"/>
-        </w:rPr>
-      </w:pPr>
-      <w:r>
-        <w:rPr>
-          <w:rFonts w:ascii="Times New Roman" w:hAnsi="Times New Roman"/>
-          <w:sz w:val="24"/>
-        </w:rPr>
-        <w:t>Internet Explorer</w:t>
       </w:r>
     </w:p>
     <w:p>
@@ -415,7 +363,7 @@
                     <pic:cNvPicPr/>
                   </pic:nvPicPr>
                   <pic:blipFill>
-                    <a:blip r:embed="rId5">
+                    <a:blip r:embed="rId6">
                       <a:extLst>
                         <a:ext uri="{28A0092B-C50C-407E-A947-70E740481C1C}">
                           <a14:useLocalDpi xmlns:a14="http://schemas.microsoft.com/office/drawing/2010/main" val="0"/>
@@ -447,7 +395,6 @@
           </wp:anchor>
         </w:drawing>
       </w:r>
-      <w:proofErr w:type="spellStart"/>
       <w:r>
         <w:rPr>
           <w:rFonts w:ascii="Times New Roman" w:hAnsi="Times New Roman"/>
@@ -455,11 +402,10 @@
         </w:rPr>
         <w:t>Chromium</w:t>
       </w:r>
-      <w:proofErr w:type="spellEnd"/>
-    </w:p>
-    <w:p>
-      <w:pPr>
-        <w:spacing w:after="0" w:line="360" w:lineRule="auto"/>
+    </w:p>
+    <w:p>
+      <w:pPr>
+        <w:spacing w:before="360" w:after="0" w:line="360" w:lineRule="auto"/>
         <w:rPr>
           <w:rFonts w:ascii="Times New Roman" w:hAnsi="Times New Roman"/>
           <w:b/>
@@ -531,21 +477,12 @@
           <w:sz w:val="24"/>
         </w:rPr>
       </w:pPr>
-      <w:proofErr w:type="gramStart"/>
-      <w:r>
-        <w:rPr>
-          <w:rFonts w:ascii="Times New Roman" w:hAnsi="Times New Roman"/>
-          <w:sz w:val="24"/>
-        </w:rPr>
-        <w:t>gombra</w:t>
-      </w:r>
-      <w:proofErr w:type="gramEnd"/>
-      <w:r>
-        <w:rPr>
-          <w:rFonts w:ascii="Times New Roman" w:hAnsi="Times New Roman"/>
-          <w:sz w:val="24"/>
-        </w:rPr>
-        <w:t xml:space="preserve"> kattintva a menüben.</w:t>
+      <w:r>
+        <w:rPr>
+          <w:rFonts w:ascii="Times New Roman" w:hAnsi="Times New Roman"/>
+          <w:sz w:val="24"/>
+        </w:rPr>
+        <w:t>gombra kattintva a menüben.</w:t>
       </w:r>
     </w:p>
     <w:p>
@@ -712,7 +649,7 @@
                     <pic:cNvPicPr/>
                   </pic:nvPicPr>
                   <pic:blipFill>
-                    <a:blip r:embed="rId5">
+                    <a:blip r:embed="rId6">
                       <a:extLst>
                         <a:ext uri="{28A0092B-C50C-407E-A947-70E740481C1C}">
                           <a14:useLocalDpi xmlns:a14="http://schemas.microsoft.com/office/drawing/2010/main" val="0"/>
@@ -942,7 +879,7 @@
                     <pic:cNvPicPr/>
                   </pic:nvPicPr>
                   <pic:blipFill>
-                    <a:blip r:embed="rId6">
+                    <a:blip r:embed="rId7">
                       <a:extLst>
                         <a:ext uri="{28A0092B-C50C-407E-A947-70E740481C1C}">
                           <a14:useLocalDpi xmlns:a14="http://schemas.microsoft.com/office/drawing/2010/main" val="0"/>
@@ -995,7 +932,7 @@
                     <pic:cNvPicPr/>
                   </pic:nvPicPr>
                   <pic:blipFill>
-                    <a:blip r:embed="rId7"/>
+                    <a:blip r:embed="rId8"/>
                     <a:stretch>
                       <a:fillRect/>
                     </a:stretch>
@@ -1018,7 +955,7 @@
     </w:p>
     <w:p>
       <w:pPr>
-        <w:spacing w:after="0" w:line="360" w:lineRule="auto"/>
+        <w:spacing w:before="360" w:after="0" w:line="360" w:lineRule="auto"/>
         <w:rPr>
           <w:rFonts w:ascii="Times New Roman" w:hAnsi="Times New Roman"/>
           <w:b/>
@@ -1116,67 +1053,6 @@
           <w:sz w:val="24"/>
         </w:rPr>
       </w:pPr>
-      <w:r>
-        <w:rPr>
-          <w:noProof/>
-          <w:lang w:eastAsia="hu-HU"/>
-        </w:rPr>
-        <w:drawing>
-          <wp:anchor distT="0" distB="0" distL="114300" distR="114300" simplePos="0" relativeHeight="251662336" behindDoc="0" locked="0" layoutInCell="1" allowOverlap="1">
-            <wp:simplePos x="0" y="0"/>
-            <wp:positionH relativeFrom="margin">
-              <wp:posOffset>3367405</wp:posOffset>
-            </wp:positionH>
-            <wp:positionV relativeFrom="paragraph">
-              <wp:posOffset>542925</wp:posOffset>
-            </wp:positionV>
-            <wp:extent cx="3256280" cy="2776220"/>
-            <wp:effectExtent l="0" t="0" r="1270" b="5080"/>
-            <wp:wrapSquare wrapText="bothSides"/>
-            <wp:docPr id="6" name="Kép 6"/>
-            <wp:cNvGraphicFramePr>
-              <a:graphicFrameLocks xmlns:a="http://schemas.openxmlformats.org/drawingml/2006/main" noChangeAspect="1"/>
-            </wp:cNvGraphicFramePr>
-            <a:graphic xmlns:a="http://schemas.openxmlformats.org/drawingml/2006/main">
-              <a:graphicData uri="http://schemas.openxmlformats.org/drawingml/2006/picture">
-                <pic:pic xmlns:pic="http://schemas.openxmlformats.org/drawingml/2006/picture">
-                  <pic:nvPicPr>
-                    <pic:cNvPr id="1" name=""/>
-                    <pic:cNvPicPr/>
-                  </pic:nvPicPr>
-                  <pic:blipFill>
-                    <a:blip r:embed="rId8">
-                      <a:extLst>
-                        <a:ext uri="{28A0092B-C50C-407E-A947-70E740481C1C}">
-                          <a14:useLocalDpi xmlns:a14="http://schemas.microsoft.com/office/drawing/2010/main" val="0"/>
-                        </a:ext>
-                      </a:extLst>
-                    </a:blip>
-                    <a:stretch>
-                      <a:fillRect/>
-                    </a:stretch>
-                  </pic:blipFill>
-                  <pic:spPr>
-                    <a:xfrm>
-                      <a:off x="0" y="0"/>
-                      <a:ext cx="3256280" cy="2776220"/>
-                    </a:xfrm>
-                    <a:prstGeom prst="rect">
-                      <a:avLst/>
-                    </a:prstGeom>
-                  </pic:spPr>
-                </pic:pic>
-              </a:graphicData>
-            </a:graphic>
-            <wp14:sizeRelH relativeFrom="page">
-              <wp14:pctWidth>0</wp14:pctWidth>
-            </wp14:sizeRelH>
-            <wp14:sizeRelV relativeFrom="page">
-              <wp14:pctHeight>0</wp14:pctHeight>
-            </wp14:sizeRelV>
-          </wp:anchor>
-        </w:drawing>
-      </w:r>
       <w:r>
         <w:rPr>
           <w:noProof/>
@@ -1221,7 +1097,7 @@
     </w:p>
     <w:p>
       <w:pPr>
-        <w:spacing w:after="0" w:line="360" w:lineRule="auto"/>
+        <w:spacing w:before="360" w:after="0" w:line="360" w:lineRule="auto"/>
         <w:rPr>
           <w:rFonts w:ascii="Times New Roman" w:hAnsi="Times New Roman"/>
           <w:b/>
@@ -1245,6 +1121,67 @@
           <w:sz w:val="24"/>
         </w:rPr>
       </w:pPr>
+      <w:r>
+        <w:rPr>
+          <w:noProof/>
+          <w:lang w:eastAsia="hu-HU"/>
+        </w:rPr>
+        <w:drawing>
+          <wp:anchor distT="0" distB="0" distL="114300" distR="114300" simplePos="0" relativeHeight="251662336" behindDoc="0" locked="0" layoutInCell="1" allowOverlap="1">
+            <wp:simplePos x="0" y="0"/>
+            <wp:positionH relativeFrom="margin">
+              <wp:posOffset>3357880</wp:posOffset>
+            </wp:positionH>
+            <wp:positionV relativeFrom="paragraph">
+              <wp:posOffset>-1270</wp:posOffset>
+            </wp:positionV>
+            <wp:extent cx="3256280" cy="2776220"/>
+            <wp:effectExtent l="0" t="0" r="1270" b="5080"/>
+            <wp:wrapSquare wrapText="bothSides"/>
+            <wp:docPr id="6" name="Kép 6"/>
+            <wp:cNvGraphicFramePr>
+              <a:graphicFrameLocks xmlns:a="http://schemas.openxmlformats.org/drawingml/2006/main" noChangeAspect="1"/>
+            </wp:cNvGraphicFramePr>
+            <a:graphic xmlns:a="http://schemas.openxmlformats.org/drawingml/2006/main">
+              <a:graphicData uri="http://schemas.openxmlformats.org/drawingml/2006/picture">
+                <pic:pic xmlns:pic="http://schemas.openxmlformats.org/drawingml/2006/picture">
+                  <pic:nvPicPr>
+                    <pic:cNvPr id="1" name=""/>
+                    <pic:cNvPicPr/>
+                  </pic:nvPicPr>
+                  <pic:blipFill>
+                    <a:blip r:embed="rId10">
+                      <a:extLst>
+                        <a:ext uri="{28A0092B-C50C-407E-A947-70E740481C1C}">
+                          <a14:useLocalDpi xmlns:a14="http://schemas.microsoft.com/office/drawing/2010/main" val="0"/>
+                        </a:ext>
+                      </a:extLst>
+                    </a:blip>
+                    <a:stretch>
+                      <a:fillRect/>
+                    </a:stretch>
+                  </pic:blipFill>
+                  <pic:spPr>
+                    <a:xfrm>
+                      <a:off x="0" y="0"/>
+                      <a:ext cx="3256280" cy="2776220"/>
+                    </a:xfrm>
+                    <a:prstGeom prst="rect">
+                      <a:avLst/>
+                    </a:prstGeom>
+                  </pic:spPr>
+                </pic:pic>
+              </a:graphicData>
+            </a:graphic>
+            <wp14:sizeRelH relativeFrom="page">
+              <wp14:pctWidth>0</wp14:pctWidth>
+            </wp14:sizeRelH>
+            <wp14:sizeRelV relativeFrom="page">
+              <wp14:pctHeight>0</wp14:pctHeight>
+            </wp14:sizeRelV>
+          </wp:anchor>
+        </w:drawing>
+      </w:r>
       <w:r>
         <w:rPr>
           <w:rFonts w:ascii="Times New Roman" w:hAnsi="Times New Roman"/>
@@ -1313,7 +1250,7 @@
     </w:p>
     <w:p>
       <w:pPr>
-        <w:spacing w:after="0" w:line="360" w:lineRule="auto"/>
+        <w:spacing w:before="360" w:after="0" w:line="360" w:lineRule="auto"/>
         <w:rPr>
           <w:rFonts w:ascii="Times New Roman" w:hAnsi="Times New Roman"/>
           <w:b/>
@@ -1448,7 +1385,7 @@
                     <pic:cNvPicPr/>
                   </pic:nvPicPr>
                   <pic:blipFill>
-                    <a:blip r:embed="rId10">
+                    <a:blip r:embed="rId11">
                       <a:extLst>
                         <a:ext uri="{28A0092B-C50C-407E-A947-70E740481C1C}">
                           <a14:useLocalDpi xmlns:a14="http://schemas.microsoft.com/office/drawing/2010/main" val="0"/>
@@ -1580,7 +1517,7 @@
                     <pic:cNvPicPr/>
                   </pic:nvPicPr>
                   <pic:blipFill>
-                    <a:blip r:embed="rId11" cstate="print">
+                    <a:blip r:embed="rId12" cstate="print">
                       <a:extLst>
                         <a:ext uri="{28A0092B-C50C-407E-A947-70E740481C1C}">
                           <a14:useLocalDpi xmlns:a14="http://schemas.microsoft.com/office/drawing/2010/main" val="0"/>
@@ -1667,7 +1604,7 @@
                     <pic:cNvPicPr/>
                   </pic:nvPicPr>
                   <pic:blipFill>
-                    <a:blip r:embed="rId12"/>
+                    <a:blip r:embed="rId13"/>
                     <a:stretch>
                       <a:fillRect/>
                     </a:stretch>
@@ -1690,7 +1627,7 @@
     </w:p>
     <w:p>
       <w:pPr>
-        <w:spacing w:after="0" w:line="360" w:lineRule="auto"/>
+        <w:spacing w:before="360" w:after="0" w:line="360" w:lineRule="auto"/>
         <w:rPr>
           <w:rFonts w:ascii="Times New Roman" w:hAnsi="Times New Roman"/>
           <w:b/>
@@ -1744,7 +1681,7 @@
                     <pic:cNvPicPr/>
                   </pic:nvPicPr>
                   <pic:blipFill>
-                    <a:blip r:embed="rId13">
+                    <a:blip r:embed="rId14">
                       <a:extLst>
                         <a:ext uri="{28A0092B-C50C-407E-A947-70E740481C1C}">
                           <a14:useLocalDpi xmlns:a14="http://schemas.microsoft.com/office/drawing/2010/main" val="0"/>
@@ -1881,7 +1818,7 @@
                     <pic:cNvPicPr/>
                   </pic:nvPicPr>
                   <pic:blipFill>
-                    <a:blip r:embed="rId14">
+                    <a:blip r:embed="rId15">
                       <a:extLst>
                         <a:ext uri="{28A0092B-C50C-407E-A947-70E740481C1C}">
                           <a14:useLocalDpi xmlns:a14="http://schemas.microsoft.com/office/drawing/2010/main" val="0"/>
@@ -2141,7 +2078,7 @@
     </w:p>
     <w:p>
       <w:pPr>
-        <w:spacing w:after="0" w:line="360" w:lineRule="auto"/>
+        <w:spacing w:before="360" w:after="0" w:line="360" w:lineRule="auto"/>
         <w:rPr>
           <w:rFonts w:ascii="Times New Roman" w:hAnsi="Times New Roman"/>
           <w:b/>
@@ -2277,7 +2214,7 @@
                     <pic:cNvPicPr/>
                   </pic:nvPicPr>
                   <pic:blipFill>
-                    <a:blip r:embed="rId15">
+                    <a:blip r:embed="rId16">
                       <a:extLst>
                         <a:ext uri="{28A0092B-C50C-407E-A947-70E740481C1C}">
                           <a14:useLocalDpi xmlns:a14="http://schemas.microsoft.com/office/drawing/2010/main" val="0"/>
@@ -2342,7 +2279,7 @@
     </w:p>
     <w:p>
       <w:pPr>
-        <w:spacing w:after="0" w:line="360" w:lineRule="auto"/>
+        <w:spacing w:before="360" w:after="0" w:line="360" w:lineRule="auto"/>
         <w:rPr>
           <w:rFonts w:ascii="Times New Roman" w:hAnsi="Times New Roman"/>
           <w:b/>
@@ -2380,6 +2317,7 @@
           <w:noProof/>
           <w:lang w:eastAsia="hu-HU"/>
         </w:rPr>
+        <w:lastRenderedPageBreak/>
         <mc:AlternateContent>
           <mc:Choice Requires="wps">
             <w:drawing>
@@ -2485,7 +2423,7 @@
                     <pic:cNvPicPr/>
                   </pic:nvPicPr>
                   <pic:blipFill>
-                    <a:blip r:embed="rId16">
+                    <a:blip r:embed="rId17">
                       <a:extLst>
                         <a:ext uri="{28A0092B-C50C-407E-A947-70E740481C1C}">
                           <a14:useLocalDpi xmlns:a14="http://schemas.microsoft.com/office/drawing/2010/main" val="0"/>
@@ -2546,7 +2484,7 @@
                     <pic:cNvPicPr/>
                   </pic:nvPicPr>
                   <pic:blipFill>
-                    <a:blip r:embed="rId17">
+                    <a:blip r:embed="rId18">
                       <a:extLst>
                         <a:ext uri="{28A0092B-C50C-407E-A947-70E740481C1C}">
                           <a14:useLocalDpi xmlns:a14="http://schemas.microsoft.com/office/drawing/2010/main" val="0"/>
@@ -2607,7 +2545,7 @@
                     <pic:cNvPicPr/>
                   </pic:nvPicPr>
                   <pic:blipFill>
-                    <a:blip r:embed="rId18">
+                    <a:blip r:embed="rId19">
                       <a:extLst>
                         <a:ext uri="{28A0092B-C50C-407E-A947-70E740481C1C}">
                           <a14:useLocalDpi xmlns:a14="http://schemas.microsoft.com/office/drawing/2010/main" val="0"/>
@@ -2669,7 +2607,6 @@
           <w:b/>
           <w:sz w:val="24"/>
         </w:rPr>
-        <w:lastRenderedPageBreak/>
         <w:t>Beállítási lehetőségek:</w:t>
       </w:r>
     </w:p>
@@ -2759,7 +2696,7 @@
     </w:p>
     <w:p>
       <w:pPr>
-        <w:spacing w:after="0" w:line="360" w:lineRule="auto"/>
+        <w:spacing w:after="360" w:line="360" w:lineRule="auto"/>
         <w:rPr>
           <w:rFonts w:ascii="Times New Roman" w:hAnsi="Times New Roman"/>
           <w:sz w:val="24"/>
@@ -2775,7 +2712,7 @@
     </w:p>
     <w:p>
       <w:pPr>
-        <w:spacing w:after="0" w:line="360" w:lineRule="auto"/>
+        <w:spacing w:before="360" w:after="0" w:line="360" w:lineRule="auto"/>
         <w:rPr>
           <w:rFonts w:ascii="Times New Roman" w:hAnsi="Times New Roman"/>
           <w:b/>
@@ -2787,6 +2724,7 @@
           <w:noProof/>
           <w:lang w:eastAsia="hu-HU"/>
         </w:rPr>
+        <w:lastRenderedPageBreak/>
         <w:drawing>
           <wp:anchor distT="0" distB="0" distL="114300" distR="114300" simplePos="0" relativeHeight="251679744" behindDoc="0" locked="0" layoutInCell="1" allowOverlap="1" wp14:anchorId="05C8B739" wp14:editId="0029CC25">
             <wp:simplePos x="0" y="0"/>
@@ -2811,7 +2749,7 @@
                     <pic:cNvPicPr/>
                   </pic:nvPicPr>
                   <pic:blipFill>
-                    <a:blip r:embed="rId16">
+                    <a:blip r:embed="rId17">
                       <a:extLst>
                         <a:ext uri="{28A0092B-C50C-407E-A947-70E740481C1C}">
                           <a14:useLocalDpi xmlns:a14="http://schemas.microsoft.com/office/drawing/2010/main" val="0"/>
@@ -2870,7 +2808,7 @@
     </w:p>
     <w:p>
       <w:pPr>
-        <w:spacing w:after="120" w:line="360" w:lineRule="auto"/>
+        <w:spacing w:before="360" w:after="120" w:line="360" w:lineRule="auto"/>
         <w:rPr>
           <w:rFonts w:ascii="Times New Roman" w:hAnsi="Times New Roman"/>
           <w:b/>
@@ -2909,7 +2847,7 @@
                   <wp:posOffset>4777105</wp:posOffset>
                 </wp:positionH>
                 <wp:positionV relativeFrom="paragraph">
-                  <wp:posOffset>473710</wp:posOffset>
+                  <wp:posOffset>330835</wp:posOffset>
                 </wp:positionV>
                 <wp:extent cx="1295400" cy="276225"/>
                 <wp:effectExtent l="0" t="0" r="19050" b="28575"/>
@@ -2971,7 +2909,7 @@
           </mc:Choice>
           <mc:Fallback>
             <w:pict>
-              <v:rect w14:anchorId="755716DF" id="Téglalap 21" o:spid="_x0000_s1026" style="position:absolute;margin-left:376.15pt;margin-top:37.3pt;width:102pt;height:21.75pt;z-index:251681792;visibility:visible;mso-wrap-style:square;mso-width-percent:0;mso-height-percent:0;mso-wrap-distance-left:9pt;mso-wrap-distance-top:0;mso-wrap-distance-right:9pt;mso-wrap-distance-bottom:0;mso-position-horizontal:absolute;mso-position-horizontal-relative:text;mso-position-vertical:absolute;mso-position-vertical-relative:text;mso-width-percent:0;mso-height-percent:0;mso-width-relative:margin;mso-height-relative:margin;v-text-anchor:middle" o:gfxdata="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" filled="f" strokecolor="red" strokeweight="1.5pt"/>
+              <v:rect w14:anchorId="5BDB098C" id="Téglalap 21" o:spid="_x0000_s1026" style="position:absolute;margin-left:376.15pt;margin-top:26.05pt;width:102pt;height:21.75pt;z-index:251681792;visibility:visible;mso-wrap-style:square;mso-width-percent:0;mso-height-percent:0;mso-wrap-distance-left:9pt;mso-wrap-distance-top:0;mso-wrap-distance-right:9pt;mso-wrap-distance-bottom:0;mso-position-horizontal:absolute;mso-position-horizontal-relative:text;mso-position-vertical:absolute;mso-position-vertical-relative:text;mso-width-percent:0;mso-height-percent:0;mso-width-relative:margin;mso-height-relative:margin;v-text-anchor:middle" o:gfxdata="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" filled="f" strokecolor="red" strokeweight="1.5pt"/>
             </w:pict>
           </mc:Fallback>
         </mc:AlternateContent>
@@ -3021,7 +2959,7 @@
                     <pic:cNvPicPr/>
                   </pic:nvPicPr>
                   <pic:blipFill>
-                    <a:blip r:embed="rId19">
+                    <a:blip r:embed="rId20">
                       <a:extLst>
                         <a:ext uri="{28A0092B-C50C-407E-A947-70E740481C1C}">
                           <a14:useLocalDpi xmlns:a14="http://schemas.microsoft.com/office/drawing/2010/main" val="0"/>
@@ -3156,7 +3094,7 @@
                     <pic:cNvPicPr/>
                   </pic:nvPicPr>
                   <pic:blipFill>
-                    <a:blip r:embed="rId20"/>
+                    <a:blip r:embed="rId21"/>
                     <a:stretch>
                       <a:fillRect/>
                     </a:stretch>
@@ -3269,14 +3207,7 @@
           <w:rFonts w:ascii="Times New Roman" w:hAnsi="Times New Roman"/>
           <w:sz w:val="24"/>
         </w:rPr>
-        <w:t>Első családtag</w:t>
-      </w:r>
-      <w:r>
-        <w:rPr>
-          <w:rFonts w:ascii="Times New Roman" w:hAnsi="Times New Roman"/>
-          <w:sz w:val="24"/>
-        </w:rPr>
-        <w:t xml:space="preserve"> keresztneve</w:t>
+        <w:t>Első családtag keresztneve</w:t>
       </w:r>
     </w:p>
     <w:p>
@@ -3297,14 +3228,7 @@
           <w:rFonts w:ascii="Times New Roman" w:hAnsi="Times New Roman"/>
           <w:sz w:val="24"/>
         </w:rPr>
-        <w:t>Első családtag</w:t>
-      </w:r>
-      <w:r>
-        <w:rPr>
-          <w:rFonts w:ascii="Times New Roman" w:hAnsi="Times New Roman"/>
-          <w:sz w:val="24"/>
-        </w:rPr>
-        <w:t xml:space="preserve"> neme</w:t>
+        <w:t>Első családtag neme</w:t>
       </w:r>
     </w:p>
     <w:p>
@@ -3341,7 +3265,7 @@
     </w:p>
     <w:p>
       <w:pPr>
-        <w:spacing w:after="0" w:line="360" w:lineRule="auto"/>
+        <w:spacing w:before="360" w:after="0" w:line="360" w:lineRule="auto"/>
         <w:rPr>
           <w:rFonts w:ascii="Times New Roman" w:hAnsi="Times New Roman"/>
           <w:b/>
@@ -3375,7 +3299,7 @@
     </w:p>
     <w:p>
       <w:pPr>
-        <w:spacing w:after="0" w:line="360" w:lineRule="auto"/>
+        <w:spacing w:before="360" w:after="0" w:line="360" w:lineRule="auto"/>
         <w:rPr>
           <w:rFonts w:ascii="Times New Roman" w:hAnsi="Times New Roman"/>
           <w:b/>
@@ -3386,7 +3310,9 @@
         <w:rPr>
           <w:rFonts w:ascii="Times New Roman" w:hAnsi="Times New Roman"/>
           <w:b/>
+          <w:noProof/>
           <w:sz w:val="28"/>
+          <w:lang w:eastAsia="hu-HU"/>
         </w:rPr>
         <w:lastRenderedPageBreak/>
         <mc:AlternateContent>
@@ -3469,7 +3395,9 @@
         <w:rPr>
           <w:rFonts w:ascii="Times New Roman" w:hAnsi="Times New Roman"/>
           <w:b/>
+          <w:noProof/>
           <w:sz w:val="28"/>
+          <w:lang w:eastAsia="hu-HU"/>
         </w:rPr>
         <mc:AlternateContent>
           <mc:Choice Requires="wps">
@@ -3551,7 +3479,9 @@
         <w:rPr>
           <w:rFonts w:ascii="Times New Roman" w:hAnsi="Times New Roman"/>
           <w:b/>
+          <w:noProof/>
           <w:sz w:val="28"/>
+          <w:lang w:eastAsia="hu-HU"/>
         </w:rPr>
         <mc:AlternateContent>
           <mc:Choice Requires="wps">
@@ -3633,7 +3563,9 @@
         <w:rPr>
           <w:rFonts w:ascii="Times New Roman" w:hAnsi="Times New Roman"/>
           <w:b/>
+          <w:noProof/>
           <w:sz w:val="28"/>
+          <w:lang w:eastAsia="hu-HU"/>
         </w:rPr>
         <mc:AlternateContent>
           <mc:Choice Requires="wps">
@@ -3713,70 +3645,11 @@
       </w:r>
       <w:r>
         <w:rPr>
+          <w:rFonts w:ascii="Times New Roman" w:hAnsi="Times New Roman"/>
+          <w:b/>
           <w:noProof/>
+          <w:sz w:val="28"/>
           <w:lang w:eastAsia="hu-HU"/>
-        </w:rPr>
-        <w:drawing>
-          <wp:anchor distT="0" distB="0" distL="114300" distR="114300" simplePos="0" relativeHeight="251692032" behindDoc="0" locked="0" layoutInCell="1" allowOverlap="1" wp14:anchorId="7B0992E4" wp14:editId="395529A4">
-            <wp:simplePos x="0" y="0"/>
-            <wp:positionH relativeFrom="page">
-              <wp:posOffset>5215255</wp:posOffset>
-            </wp:positionH>
-            <wp:positionV relativeFrom="paragraph">
-              <wp:posOffset>1774825</wp:posOffset>
-            </wp:positionV>
-            <wp:extent cx="2097405" cy="2324100"/>
-            <wp:effectExtent l="0" t="0" r="0" b="0"/>
-            <wp:wrapSquare wrapText="bothSides"/>
-            <wp:docPr id="29" name="Kép 29"/>
-            <wp:cNvGraphicFramePr>
-              <a:graphicFrameLocks xmlns:a="http://schemas.openxmlformats.org/drawingml/2006/main" noChangeAspect="1"/>
-            </wp:cNvGraphicFramePr>
-            <a:graphic xmlns:a="http://schemas.openxmlformats.org/drawingml/2006/main">
-              <a:graphicData uri="http://schemas.openxmlformats.org/drawingml/2006/picture">
-                <pic:pic xmlns:pic="http://schemas.openxmlformats.org/drawingml/2006/picture">
-                  <pic:nvPicPr>
-                    <pic:cNvPr id="1" name=""/>
-                    <pic:cNvPicPr/>
-                  </pic:nvPicPr>
-                  <pic:blipFill>
-                    <a:blip r:embed="rId16">
-                      <a:extLst>
-                        <a:ext uri="{28A0092B-C50C-407E-A947-70E740481C1C}">
-                          <a14:useLocalDpi xmlns:a14="http://schemas.microsoft.com/office/drawing/2010/main" val="0"/>
-                        </a:ext>
-                      </a:extLst>
-                    </a:blip>
-                    <a:stretch>
-                      <a:fillRect/>
-                    </a:stretch>
-                  </pic:blipFill>
-                  <pic:spPr>
-                    <a:xfrm>
-                      <a:off x="0" y="0"/>
-                      <a:ext cx="2097405" cy="2324100"/>
-                    </a:xfrm>
-                    <a:prstGeom prst="rect">
-                      <a:avLst/>
-                    </a:prstGeom>
-                  </pic:spPr>
-                </pic:pic>
-              </a:graphicData>
-            </a:graphic>
-            <wp14:sizeRelH relativeFrom="margin">
-              <wp14:pctWidth>0</wp14:pctWidth>
-            </wp14:sizeRelH>
-            <wp14:sizeRelV relativeFrom="margin">
-              <wp14:pctHeight>0</wp14:pctHeight>
-            </wp14:sizeRelV>
-          </wp:anchor>
-        </w:drawing>
-      </w:r>
-      <w:r>
-        <w:rPr>
-          <w:rFonts w:ascii="Times New Roman" w:hAnsi="Times New Roman"/>
-          <w:b/>
-          <w:sz w:val="28"/>
         </w:rPr>
         <mc:AlternateContent>
           <mc:Choice Requires="wps">
@@ -3849,7 +3722,7 @@
           </mc:Choice>
           <mc:Fallback>
             <w:pict>
-              <v:rect w14:anchorId="3D7D4470" id="Téglalap 26" o:spid="_x0000_s1026" style="position:absolute;margin-left:150.4pt;margin-top:7.65pt;width:27pt;height:26.25pt;z-index:251687936;visibility:visible;mso-wrap-style:square;mso-width-percent:0;mso-height-percent:0;mso-wrap-distance-left:9pt;mso-wrap-distance-top:0;mso-wrap-distance-right:9pt;mso-wrap-distance-bottom:0;mso-position-horizontal:absolute;mso-position-horizontal-relative:text;mso-position-vertical:absolute;mso-position-vertical-relative:text;mso-width-percent:0;mso-height-percent:0;mso-width-relative:margin;mso-height-relative:margin;v-text-anchor:middle" o:gfxdata="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" filled="f" strokecolor="red" strokeweight="1.5pt"/>
+              <v:rect w14:anchorId="737B7DB0" id="Téglalap 26" o:spid="_x0000_s1026" style="position:absolute;margin-left:150.4pt;margin-top:7.65pt;width:27pt;height:26.25pt;z-index:251687936;visibility:visible;mso-wrap-style:square;mso-width-percent:0;mso-height-percent:0;mso-wrap-distance-left:9pt;mso-wrap-distance-top:0;mso-wrap-distance-right:9pt;mso-wrap-distance-bottom:0;mso-position-horizontal:absolute;mso-position-horizontal-relative:text;mso-position-vertical:absolute;mso-position-vertical-relative:text;mso-width-percent:0;mso-height-percent:0;mso-width-relative:margin;mso-height-relative:margin;v-text-anchor:middle" o:gfxdata="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" filled="f" strokecolor="red" strokeweight="1.5pt"/>
             </w:pict>
           </mc:Fallback>
         </mc:AlternateContent>
@@ -3858,7 +3731,9 @@
         <w:rPr>
           <w:rFonts w:ascii="Times New Roman" w:hAnsi="Times New Roman"/>
           <w:b/>
+          <w:noProof/>
           <w:sz w:val="28"/>
+          <w:lang w:eastAsia="hu-HU"/>
         </w:rPr>
         <w:drawing>
           <wp:anchor distT="0" distB="0" distL="114300" distR="114300" simplePos="0" relativeHeight="251688960" behindDoc="0" locked="0" layoutInCell="1" allowOverlap="1">
@@ -3884,7 +3759,7 @@
                     <pic:cNvPicPr/>
                   </pic:nvPicPr>
                   <pic:blipFill>
-                    <a:blip r:embed="rId21">
+                    <a:blip r:embed="rId22">
                       <a:extLst>
                         <a:ext uri="{28A0092B-C50C-407E-A947-70E740481C1C}">
                           <a14:useLocalDpi xmlns:a14="http://schemas.microsoft.com/office/drawing/2010/main" val="0"/>
@@ -3920,7 +3795,9 @@
         <w:rPr>
           <w:rFonts w:ascii="Times New Roman" w:hAnsi="Times New Roman"/>
           <w:b/>
+          <w:noProof/>
           <w:sz w:val="28"/>
+          <w:lang w:eastAsia="hu-HU"/>
         </w:rPr>
         <w:drawing>
           <wp:anchor distT="0" distB="0" distL="114300" distR="114300" simplePos="0" relativeHeight="251685888" behindDoc="0" locked="0" layoutInCell="1" allowOverlap="1">
@@ -3946,7 +3823,7 @@
                     <pic:cNvPicPr/>
                   </pic:nvPicPr>
                   <pic:blipFill>
-                    <a:blip r:embed="rId22">
+                    <a:blip r:embed="rId23">
                       <a:extLst>
                         <a:ext uri="{28A0092B-C50C-407E-A947-70E740481C1C}">
                           <a14:useLocalDpi xmlns:a14="http://schemas.microsoft.com/office/drawing/2010/main" val="0"/>
@@ -4016,21 +3893,7 @@
           <w:rFonts w:ascii="Times New Roman" w:hAnsi="Times New Roman"/>
           <w:sz w:val="24"/>
         </w:rPr>
-        <w:t>A menün belül a „</w:t>
-      </w:r>
-      <w:r>
-        <w:rPr>
-          <w:rFonts w:ascii="Times New Roman" w:hAnsi="Times New Roman"/>
-          <w:sz w:val="24"/>
-        </w:rPr>
-        <w:t>Felhasználókezelés</w:t>
-      </w:r>
-      <w:r>
-        <w:rPr>
-          <w:rFonts w:ascii="Times New Roman" w:hAnsi="Times New Roman"/>
-          <w:sz w:val="24"/>
-        </w:rPr>
-        <w:t>” gombra kattintva érhető el.</w:t>
+        <w:t>A menün belül a „Felhasználókezelés” gombra kattintva érhető el.</w:t>
       </w:r>
     </w:p>
     <w:p>
@@ -4064,6 +3927,61 @@
       </w:pPr>
       <w:r>
         <w:rPr>
+          <w:noProof/>
+          <w:lang w:eastAsia="hu-HU"/>
+        </w:rPr>
+        <w:drawing>
+          <wp:anchor distT="0" distB="0" distL="114300" distR="114300" simplePos="0" relativeHeight="251689984" behindDoc="0" locked="0" layoutInCell="1" allowOverlap="1">
+            <wp:simplePos x="0" y="0"/>
+            <wp:positionH relativeFrom="column">
+              <wp:posOffset>2767330</wp:posOffset>
+            </wp:positionH>
+            <wp:positionV relativeFrom="paragraph">
+              <wp:posOffset>100965</wp:posOffset>
+            </wp:positionV>
+            <wp:extent cx="3267075" cy="571500"/>
+            <wp:effectExtent l="0" t="0" r="9525" b="0"/>
+            <wp:wrapSquare wrapText="bothSides"/>
+            <wp:docPr id="28" name="Kép 28"/>
+            <wp:cNvGraphicFramePr>
+              <a:graphicFrameLocks xmlns:a="http://schemas.openxmlformats.org/drawingml/2006/main" noChangeAspect="1"/>
+            </wp:cNvGraphicFramePr>
+            <a:graphic xmlns:a="http://schemas.openxmlformats.org/drawingml/2006/main">
+              <a:graphicData uri="http://schemas.openxmlformats.org/drawingml/2006/picture">
+                <pic:pic xmlns:pic="http://schemas.openxmlformats.org/drawingml/2006/picture">
+                  <pic:nvPicPr>
+                    <pic:cNvPr id="1" name=""/>
+                    <pic:cNvPicPr/>
+                  </pic:nvPicPr>
+                  <pic:blipFill>
+                    <a:blip r:embed="rId24">
+                      <a:extLst>
+                        <a:ext uri="{28A0092B-C50C-407E-A947-70E740481C1C}">
+                          <a14:useLocalDpi xmlns:a14="http://schemas.microsoft.com/office/drawing/2010/main" val="0"/>
+                        </a:ext>
+                      </a:extLst>
+                    </a:blip>
+                    <a:stretch>
+                      <a:fillRect/>
+                    </a:stretch>
+                  </pic:blipFill>
+                  <pic:spPr>
+                    <a:xfrm>
+                      <a:off x="0" y="0"/>
+                      <a:ext cx="3267075" cy="571500"/>
+                    </a:xfrm>
+                    <a:prstGeom prst="rect">
+                      <a:avLst/>
+                    </a:prstGeom>
+                  </pic:spPr>
+                </pic:pic>
+              </a:graphicData>
+            </a:graphic>
+          </wp:anchor>
+        </w:drawing>
+      </w:r>
+      <w:r>
+        <w:rPr>
           <w:rFonts w:ascii="Times New Roman" w:hAnsi="Times New Roman"/>
           <w:sz w:val="24"/>
         </w:rPr>
@@ -4085,88 +4003,6 @@
       </w:pPr>
       <w:r>
         <w:rPr>
-          <w:b/>
-          <w:noProof/>
-          <w:lang w:eastAsia="hu-HU"/>
-        </w:rPr>
-        <mc:AlternateContent>
-          <mc:Choice Requires="wps">
-            <w:drawing>
-              <wp:anchor distT="0" distB="0" distL="114300" distR="114300" simplePos="0" relativeHeight="251694080" behindDoc="0" locked="0" layoutInCell="1" allowOverlap="1" wp14:anchorId="19CFAFDF" wp14:editId="4F9ABDDA">
-                <wp:simplePos x="0" y="0"/>
-                <wp:positionH relativeFrom="column">
-                  <wp:posOffset>4739005</wp:posOffset>
-                </wp:positionH>
-                <wp:positionV relativeFrom="paragraph">
-                  <wp:posOffset>11430</wp:posOffset>
-                </wp:positionV>
-                <wp:extent cx="1295400" cy="276225"/>
-                <wp:effectExtent l="0" t="0" r="19050" b="28575"/>
-                <wp:wrapNone/>
-                <wp:docPr id="30" name="Téglalap 30"/>
-                <wp:cNvGraphicFramePr/>
-                <a:graphic xmlns:a="http://schemas.openxmlformats.org/drawingml/2006/main">
-                  <a:graphicData uri="http://schemas.microsoft.com/office/word/2010/wordprocessingShape">
-                    <wps:wsp>
-                      <wps:cNvSpPr/>
-                      <wps:spPr>
-                        <a:xfrm>
-                          <a:off x="0" y="0"/>
-                          <a:ext cx="1295400" cy="276225"/>
-                        </a:xfrm>
-                        <a:prstGeom prst="rect">
-                          <a:avLst/>
-                        </a:prstGeom>
-                        <a:noFill/>
-                        <a:ln w="19050">
-                          <a:solidFill>
-                            <a:srgbClr val="FF0000"/>
-                          </a:solidFill>
-                        </a:ln>
-                      </wps:spPr>
-                      <wps:style>
-                        <a:lnRef idx="2">
-                          <a:schemeClr val="accent1">
-                            <a:shade val="50000"/>
-                          </a:schemeClr>
-                        </a:lnRef>
-                        <a:fillRef idx="1">
-                          <a:schemeClr val="accent1"/>
-                        </a:fillRef>
-                        <a:effectRef idx="0">
-                          <a:schemeClr val="accent1"/>
-                        </a:effectRef>
-                        <a:fontRef idx="minor">
-                          <a:schemeClr val="lt1"/>
-                        </a:fontRef>
-                      </wps:style>
-                      <wps:bodyPr rot="0" spcFirstLastPara="0" vertOverflow="overflow" horzOverflow="overflow" vert="horz" wrap="square" lIns="91440" tIns="45720" rIns="91440" bIns="45720" numCol="1" spcCol="0" rtlCol="0" fromWordArt="0" anchor="ctr" anchorCtr="0" forceAA="0" compatLnSpc="1">
-                        <a:prstTxWarp prst="textNoShape">
-                          <a:avLst/>
-                        </a:prstTxWarp>
-                        <a:noAutofit/>
-                      </wps:bodyPr>
-                    </wps:wsp>
-                  </a:graphicData>
-                </a:graphic>
-                <wp14:sizeRelH relativeFrom="margin">
-                  <wp14:pctWidth>0</wp14:pctWidth>
-                </wp14:sizeRelH>
-                <wp14:sizeRelV relativeFrom="margin">
-                  <wp14:pctHeight>0</wp14:pctHeight>
-                </wp14:sizeRelV>
-              </wp:anchor>
-            </w:drawing>
-          </mc:Choice>
-          <mc:Fallback>
-            <w:pict>
-              <v:rect w14:anchorId="4CE4FFE0" id="Téglalap 30" o:spid="_x0000_s1026" style="position:absolute;margin-left:373.15pt;margin-top:.9pt;width:102pt;height:21.75pt;z-index:251694080;visibility:visible;mso-wrap-style:square;mso-width-percent:0;mso-height-percent:0;mso-wrap-distance-left:9pt;mso-wrap-distance-top:0;mso-wrap-distance-right:9pt;mso-wrap-distance-bottom:0;mso-position-horizontal:absolute;mso-position-horizontal-relative:text;mso-position-vertical:absolute;mso-position-vertical-relative:text;mso-width-percent:0;mso-height-percent:0;mso-width-relative:margin;mso-height-relative:margin;v-text-anchor:middle" o:gfxdata="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" filled="f" strokecolor="red" strokeweight="1.5pt"/>
-            </w:pict>
-          </mc:Fallback>
-        </mc:AlternateContent>
-      </w:r>
-      <w:r>
-        <w:rPr>
           <w:rFonts w:ascii="Times New Roman" w:hAnsi="Times New Roman"/>
           <w:sz w:val="24"/>
         </w:rPr>
@@ -4194,15 +4030,15 @@
         <w:drawing>
           <wp:anchor distT="0" distB="0" distL="114300" distR="114300" simplePos="0" relativeHeight="251697152" behindDoc="0" locked="0" layoutInCell="1" allowOverlap="1">
             <wp:simplePos x="0" y="0"/>
-            <wp:positionH relativeFrom="page">
-              <wp:posOffset>2705100</wp:posOffset>
+            <wp:positionH relativeFrom="margin">
+              <wp:posOffset>-499745</wp:posOffset>
             </wp:positionH>
             <wp:positionV relativeFrom="paragraph">
-              <wp:posOffset>1153795</wp:posOffset>
+              <wp:posOffset>3458845</wp:posOffset>
             </wp:positionV>
             <wp:extent cx="2123440" cy="2094230"/>
             <wp:effectExtent l="0" t="0" r="0" b="1270"/>
-            <wp:wrapTopAndBottom/>
+            <wp:wrapSquare wrapText="bothSides"/>
             <wp:docPr id="34" name="Kép 34"/>
             <wp:cNvGraphicFramePr>
               <a:graphicFrameLocks xmlns:a="http://schemas.openxmlformats.org/drawingml/2006/main" noChangeAspect="1"/>
@@ -4215,7 +4051,7 @@
                     <pic:cNvPicPr/>
                   </pic:nvPicPr>
                   <pic:blipFill>
-                    <a:blip r:embed="rId23">
+                    <a:blip r:embed="rId25">
                       <a:extLst>
                         <a:ext uri="{28A0092B-C50C-407E-A947-70E740481C1C}">
                           <a14:useLocalDpi xmlns:a14="http://schemas.microsoft.com/office/drawing/2010/main" val="0"/>
@@ -4249,17 +4085,56 @@
       </w:r>
       <w:r>
         <w:rPr>
+          <w:rFonts w:ascii="Times New Roman" w:hAnsi="Times New Roman"/>
+          <w:sz w:val="24"/>
+        </w:rPr>
+        <w:t>Jelszó megvált</w:t>
+      </w:r>
+      <w:r>
+        <w:rPr>
+          <w:rFonts w:ascii="Times New Roman" w:hAnsi="Times New Roman"/>
+          <w:sz w:val="24"/>
+        </w:rPr>
+        <w:t>o</w:t>
+      </w:r>
+      <w:r>
+        <w:rPr>
+          <w:rFonts w:ascii="Times New Roman" w:hAnsi="Times New Roman"/>
+          <w:sz w:val="24"/>
+        </w:rPr>
+        <w:t>ztatása</w:t>
+      </w:r>
+    </w:p>
+    <w:p>
+      <w:pPr>
+        <w:spacing w:after="0" w:line="360" w:lineRule="auto"/>
+        <w:rPr>
+          <w:rFonts w:ascii="Times New Roman" w:hAnsi="Times New Roman"/>
+          <w:sz w:val="24"/>
+        </w:rPr>
+      </w:pPr>
+    </w:p>
+    <w:p>
+      <w:pPr>
+        <w:spacing w:after="0" w:line="360" w:lineRule="auto"/>
+        <w:rPr>
+          <w:rFonts w:ascii="Times New Roman" w:hAnsi="Times New Roman"/>
+          <w:sz w:val="24"/>
+        </w:rPr>
+      </w:pPr>
+      <w:r>
+        <w:rPr>
           <w:noProof/>
           <w:lang w:eastAsia="hu-HU"/>
         </w:rPr>
         <w:drawing>
           <wp:anchor distT="0" distB="0" distL="114300" distR="114300" simplePos="0" relativeHeight="251696128" behindDoc="0" locked="0" layoutInCell="1" allowOverlap="1">
             <wp:simplePos x="0" y="0"/>
-            <wp:positionH relativeFrom="page">
-              <wp:posOffset>4805045</wp:posOffset>
+            <wp:positionH relativeFrom="margin">
+              <wp:align>right</wp:align>
             </wp:positionH>
             <wp:positionV relativeFrom="paragraph">
-              <wp:posOffset>1156335</wp:posOffset>
+              <wp:posOffset>438785</wp:posOffset>
             </wp:positionV>
             <wp:extent cx="2745740" cy="2092960"/>
             <wp:effectExtent l="0" t="0" r="0" b="2540"/>
@@ -4276,7 +4151,7 @@
                     <pic:cNvPicPr/>
                   </pic:nvPicPr>
                   <pic:blipFill>
-                    <a:blip r:embed="rId24">
+                    <a:blip r:embed="rId26">
                       <a:extLst>
                         <a:ext uri="{28A0092B-C50C-407E-A947-70E740481C1C}">
                           <a14:useLocalDpi xmlns:a14="http://schemas.microsoft.com/office/drawing/2010/main" val="0"/>
@@ -4317,10 +4192,10 @@
           <wp:anchor distT="0" distB="0" distL="114300" distR="114300" simplePos="0" relativeHeight="251695104" behindDoc="0" locked="0" layoutInCell="1" allowOverlap="1">
             <wp:simplePos x="0" y="0"/>
             <wp:positionH relativeFrom="margin">
-              <wp:posOffset>-885825</wp:posOffset>
+              <wp:posOffset>-533400</wp:posOffset>
             </wp:positionH>
             <wp:positionV relativeFrom="paragraph">
-              <wp:posOffset>1153795</wp:posOffset>
+              <wp:posOffset>390525</wp:posOffset>
             </wp:positionV>
             <wp:extent cx="2741295" cy="2095500"/>
             <wp:effectExtent l="0" t="0" r="1905" b="0"/>
@@ -4337,7 +4212,7 @@
                     <pic:cNvPicPr/>
                   </pic:nvPicPr>
                   <pic:blipFill>
-                    <a:blip r:embed="rId25">
+                    <a:blip r:embed="rId27">
                       <a:extLst>
                         <a:ext uri="{28A0092B-C50C-407E-A947-70E740481C1C}">
                           <a14:useLocalDpi xmlns:a14="http://schemas.microsoft.com/office/drawing/2010/main" val="0"/>
@@ -4369,120 +4244,107 @@
           </wp:anchor>
         </w:drawing>
       </w:r>
+    </w:p>
+    <w:p>
+      <w:pPr>
+        <w:spacing w:after="0" w:line="360" w:lineRule="auto"/>
+        <w:rPr>
+          <w:rFonts w:ascii="Times New Roman" w:hAnsi="Times New Roman"/>
+          <w:sz w:val="24"/>
+        </w:rPr>
+      </w:pPr>
+    </w:p>
+    <w:p>
+      <w:pPr>
+        <w:spacing w:after="0" w:line="360" w:lineRule="auto"/>
+        <w:rPr>
+          <w:rFonts w:ascii="Times New Roman" w:hAnsi="Times New Roman"/>
+          <w:sz w:val="24"/>
+        </w:rPr>
+      </w:pPr>
+    </w:p>
+    <w:p>
+      <w:pPr>
+        <w:spacing w:after="0" w:line="360" w:lineRule="auto"/>
+        <w:rPr>
+          <w:rFonts w:ascii="Times New Roman" w:hAnsi="Times New Roman"/>
+          <w:sz w:val="24"/>
+        </w:rPr>
+      </w:pPr>
+      <w:r>
+        <w:rPr>
+          <w:rFonts w:ascii="Times New Roman" w:hAnsi="Times New Roman"/>
+          <w:sz w:val="24"/>
+        </w:rPr>
+        <w:t>Minden adat megváltoztatásához kötelező megadni az aktuális jelszavát a felhasználónak.</w:t>
+      </w:r>
+    </w:p>
+    <w:p>
+      <w:pPr>
+        <w:spacing w:after="0" w:line="360" w:lineRule="auto"/>
+        <w:rPr>
+          <w:rFonts w:ascii="Times New Roman" w:hAnsi="Times New Roman"/>
+          <w:sz w:val="24"/>
+        </w:rPr>
+      </w:pPr>
+    </w:p>
+    <w:p>
+      <w:pPr>
+        <w:spacing w:after="0" w:line="360" w:lineRule="auto"/>
+        <w:rPr>
+          <w:rFonts w:ascii="Times New Roman" w:hAnsi="Times New Roman"/>
+          <w:sz w:val="24"/>
+        </w:rPr>
+      </w:pPr>
+    </w:p>
+    <w:p>
+      <w:pPr>
+        <w:spacing w:after="0" w:line="360" w:lineRule="auto"/>
+        <w:rPr>
+          <w:rFonts w:ascii="Times New Roman" w:hAnsi="Times New Roman"/>
+          <w:sz w:val="24"/>
+        </w:rPr>
+      </w:pPr>
+    </w:p>
+    <w:p>
+      <w:pPr>
+        <w:spacing w:after="0" w:line="360" w:lineRule="auto"/>
+        <w:rPr>
+          <w:rFonts w:ascii="Times New Roman" w:hAnsi="Times New Roman"/>
+          <w:sz w:val="24"/>
+        </w:rPr>
+      </w:pPr>
+      <w:r>
+        <w:rPr>
+          <w:rFonts w:ascii="Times New Roman" w:hAnsi="Times New Roman"/>
+          <w:sz w:val="24"/>
+        </w:rPr>
+        <w:t>Sikeres módosítás esetén kapunk üzenetet a módosításról, hibás bemenet esetén pedig hibaüzenetet.</w:t>
+      </w:r>
+    </w:p>
+    <w:p>
+      <w:pPr>
+        <w:spacing w:before="360" w:after="0" w:line="360" w:lineRule="auto"/>
+        <w:rPr>
+          <w:rFonts w:ascii="Times New Roman" w:hAnsi="Times New Roman"/>
+          <w:b/>
+          <w:sz w:val="28"/>
+        </w:rPr>
+      </w:pPr>
       <w:r>
         <w:rPr>
           <w:noProof/>
           <w:lang w:eastAsia="hu-HU"/>
         </w:rPr>
-        <w:drawing>
-          <wp:anchor distT="0" distB="0" distL="114300" distR="114300" simplePos="0" relativeHeight="251689984" behindDoc="0" locked="0" layoutInCell="1" allowOverlap="1">
-            <wp:simplePos x="0" y="0"/>
-            <wp:positionH relativeFrom="column">
-              <wp:posOffset>519430</wp:posOffset>
-            </wp:positionH>
-            <wp:positionV relativeFrom="paragraph">
-              <wp:posOffset>420370</wp:posOffset>
-            </wp:positionV>
-            <wp:extent cx="3267075" cy="571500"/>
-            <wp:effectExtent l="0" t="0" r="9525" b="0"/>
-            <wp:wrapTopAndBottom/>
-            <wp:docPr id="28" name="Kép 28"/>
-            <wp:cNvGraphicFramePr>
-              <a:graphicFrameLocks xmlns:a="http://schemas.openxmlformats.org/drawingml/2006/main" noChangeAspect="1"/>
-            </wp:cNvGraphicFramePr>
-            <a:graphic xmlns:a="http://schemas.openxmlformats.org/drawingml/2006/main">
-              <a:graphicData uri="http://schemas.openxmlformats.org/drawingml/2006/picture">
-                <pic:pic xmlns:pic="http://schemas.openxmlformats.org/drawingml/2006/picture">
-                  <pic:nvPicPr>
-                    <pic:cNvPr id="1" name=""/>
-                    <pic:cNvPicPr/>
-                  </pic:nvPicPr>
-                  <pic:blipFill>
-                    <a:blip r:embed="rId26">
-                      <a:extLst>
-                        <a:ext uri="{28A0092B-C50C-407E-A947-70E740481C1C}">
-                          <a14:useLocalDpi xmlns:a14="http://schemas.microsoft.com/office/drawing/2010/main" val="0"/>
-                        </a:ext>
-                      </a:extLst>
-                    </a:blip>
-                    <a:stretch>
-                      <a:fillRect/>
-                    </a:stretch>
-                  </pic:blipFill>
-                  <pic:spPr>
-                    <a:xfrm>
-                      <a:off x="0" y="0"/>
-                      <a:ext cx="3267075" cy="571500"/>
-                    </a:xfrm>
-                    <a:prstGeom prst="rect">
-                      <a:avLst/>
-                    </a:prstGeom>
-                  </pic:spPr>
-                </pic:pic>
-              </a:graphicData>
-            </a:graphic>
-          </wp:anchor>
-        </w:drawing>
-      </w:r>
-      <w:r>
-        <w:rPr>
-          <w:rFonts w:ascii="Times New Roman" w:hAnsi="Times New Roman"/>
-          <w:sz w:val="24"/>
-        </w:rPr>
-        <w:t>Jelszó megvált</w:t>
-      </w:r>
-      <w:r>
-        <w:rPr>
-          <w:rFonts w:ascii="Times New Roman" w:hAnsi="Times New Roman"/>
-          <w:sz w:val="24"/>
-        </w:rPr>
-        <w:t>o</w:t>
-      </w:r>
-      <w:r>
-        <w:rPr>
-          <w:rFonts w:ascii="Times New Roman" w:hAnsi="Times New Roman"/>
-          <w:sz w:val="24"/>
-        </w:rPr>
-        <w:t>ztatása</w:t>
-      </w:r>
-    </w:p>
-    <w:p>
-      <w:pPr>
-        <w:spacing w:after="0" w:line="360" w:lineRule="auto"/>
-        <w:rPr>
-          <w:rFonts w:ascii="Times New Roman" w:hAnsi="Times New Roman"/>
-          <w:sz w:val="24"/>
-        </w:rPr>
-      </w:pPr>
-      <w:r>
-        <w:rPr>
-          <w:rFonts w:ascii="Times New Roman" w:hAnsi="Times New Roman"/>
-          <w:sz w:val="24"/>
-        </w:rPr>
-        <w:t>Minden adat megváltoztatásához kötelező megadni az aktuális jelszavát a felhasználónak.</w:t>
-      </w:r>
-    </w:p>
-    <w:p>
-      <w:pPr>
-        <w:spacing w:after="0" w:line="360" w:lineRule="auto"/>
-        <w:rPr>
-          <w:rFonts w:ascii="Times New Roman" w:hAnsi="Times New Roman"/>
-          <w:sz w:val="24"/>
-        </w:rPr>
-      </w:pPr>
-      <w:r>
-        <w:rPr>
-          <w:noProof/>
-          <w:lang w:eastAsia="hu-HU"/>
-        </w:rPr>
+        <w:lastRenderedPageBreak/>
         <w:drawing>
           <wp:anchor distT="0" distB="0" distL="114300" distR="114300" simplePos="0" relativeHeight="251698176" behindDoc="0" locked="0" layoutInCell="1" allowOverlap="1">
             <wp:simplePos x="0" y="0"/>
-            <wp:positionH relativeFrom="margin">
-              <wp:posOffset>2917190</wp:posOffset>
+            <wp:positionH relativeFrom="page">
+              <wp:align>right</wp:align>
             </wp:positionH>
             <wp:positionV relativeFrom="paragraph">
-              <wp:posOffset>477520</wp:posOffset>
+              <wp:posOffset>22860</wp:posOffset>
             </wp:positionV>
             <wp:extent cx="3686175" cy="470535"/>
             <wp:effectExtent l="0" t="0" r="9525" b="5715"/>
@@ -4499,7 +4361,7 @@
                     <pic:cNvPicPr/>
                   </pic:nvPicPr>
                   <pic:blipFill>
-                    <a:blip r:embed="rId27">
+                    <a:blip r:embed="rId28">
                       <a:extLst>
                         <a:ext uri="{28A0092B-C50C-407E-A947-70E740481C1C}">
                           <a14:useLocalDpi xmlns:a14="http://schemas.microsoft.com/office/drawing/2010/main" val="0"/>
@@ -4540,10 +4402,10 @@
           <wp:anchor distT="0" distB="0" distL="114300" distR="114300" simplePos="0" relativeHeight="251699200" behindDoc="0" locked="0" layoutInCell="1" allowOverlap="1">
             <wp:simplePos x="0" y="0"/>
             <wp:positionH relativeFrom="margin">
-              <wp:posOffset>-857250</wp:posOffset>
+              <wp:posOffset>-823595</wp:posOffset>
             </wp:positionH>
             <wp:positionV relativeFrom="paragraph">
-              <wp:posOffset>487045</wp:posOffset>
+              <wp:posOffset>30480</wp:posOffset>
             </wp:positionV>
             <wp:extent cx="3714750" cy="472440"/>
             <wp:effectExtent l="0" t="0" r="0" b="3810"/>
@@ -4560,7 +4422,7 @@
                     <pic:cNvPicPr/>
                   </pic:nvPicPr>
                   <pic:blipFill>
-                    <a:blip r:embed="rId28">
+                    <a:blip r:embed="rId29">
                       <a:extLst>
                         <a:ext uri="{28A0092B-C50C-407E-A947-70E740481C1C}">
                           <a14:useLocalDpi xmlns:a14="http://schemas.microsoft.com/office/drawing/2010/main" val="0"/>
@@ -4595,56 +4457,23 @@
       <w:r>
         <w:rPr>
           <w:rFonts w:ascii="Times New Roman" w:hAnsi="Times New Roman"/>
-          <w:sz w:val="24"/>
-        </w:rPr>
-        <w:t>Sikeres módosítás esetén kapunk üzenetet a módosításról, hibás bemenet esetén pedig hibaüzenetet.</w:t>
-      </w:r>
-    </w:p>
-    <w:p>
-      <w:pPr>
-        <w:spacing w:after="0" w:line="360" w:lineRule="auto"/>
-        <w:rPr>
-          <w:rFonts w:ascii="Times New Roman" w:hAnsi="Times New Roman"/>
           <w:b/>
           <w:sz w:val="28"/>
         </w:rPr>
-      </w:pPr>
+        <w:t>Életút kezelése</w:t>
+      </w:r>
       <w:r>
         <w:rPr>
           <w:rFonts w:ascii="Times New Roman" w:hAnsi="Times New Roman"/>
           <w:b/>
           <w:sz w:val="28"/>
         </w:rPr>
-        <w:t>Életút kezelése</w:t>
-      </w:r>
-      <w:r>
-        <w:rPr>
-          <w:rFonts w:ascii="Times New Roman" w:hAnsi="Times New Roman"/>
-          <w:b/>
-          <w:sz w:val="28"/>
-        </w:rPr>
         <w:t>:</w:t>
       </w:r>
     </w:p>
     <w:p>
       <w:pPr>
-        <w:spacing w:after="0" w:line="360" w:lineRule="auto"/>
-        <w:rPr>
-          <w:rFonts w:ascii="Times New Roman" w:hAnsi="Times New Roman"/>
-          <w:sz w:val="24"/>
-        </w:rPr>
-      </w:pPr>
-      <w:r>
-        <w:rPr>
-          <w:rFonts w:ascii="Times New Roman" w:hAnsi="Times New Roman"/>
-          <w:sz w:val="24"/>
-        </w:rPr>
-        <w:t>Minden családtaghoz van lehetőség életút paragrafusokat rögzíteni, módosítani és törölni, valamint képeket feltölteni az adott személyhez.</w:t>
-      </w:r>
-    </w:p>
-    <w:p>
-      <w:pPr>
-        <w:spacing w:after="0" w:line="360" w:lineRule="auto"/>
+        <w:spacing w:after="240" w:line="360" w:lineRule="auto"/>
         <w:rPr>
           <w:rFonts w:ascii="Times New Roman" w:hAnsi="Times New Roman"/>
           <w:sz w:val="24"/>
@@ -4655,15 +4484,14 @@
           <w:noProof/>
           <w:lang w:eastAsia="hu-HU"/>
         </w:rPr>
-        <w:lastRenderedPageBreak/>
         <w:drawing>
           <wp:anchor distT="0" distB="0" distL="114300" distR="114300" simplePos="0" relativeHeight="251700224" behindDoc="0" locked="0" layoutInCell="1" allowOverlap="1">
             <wp:simplePos x="0" y="0"/>
             <wp:positionH relativeFrom="margin">
-              <wp:posOffset>3453130</wp:posOffset>
+              <wp:posOffset>3519805</wp:posOffset>
             </wp:positionH>
             <wp:positionV relativeFrom="paragraph">
-              <wp:posOffset>40005</wp:posOffset>
+              <wp:posOffset>476250</wp:posOffset>
             </wp:positionV>
             <wp:extent cx="2762250" cy="2553970"/>
             <wp:effectExtent l="0" t="0" r="0" b="0"/>
@@ -4680,7 +4508,7 @@
                     <pic:cNvPicPr/>
                   </pic:nvPicPr>
                   <pic:blipFill>
-                    <a:blip r:embed="rId29">
+                    <a:blip r:embed="rId30">
                       <a:extLst>
                         <a:ext uri="{28A0092B-C50C-407E-A947-70E740481C1C}">
                           <a14:useLocalDpi xmlns:a14="http://schemas.microsoft.com/office/drawing/2010/main" val="0"/>
@@ -4717,6 +4545,22 @@
           <w:rFonts w:ascii="Times New Roman" w:hAnsi="Times New Roman"/>
           <w:sz w:val="24"/>
         </w:rPr>
+        <w:t>Minden családtaghoz van lehetőség életút paragrafusokat rögzíteni, módosítani és törölni, valamint képeket feltölteni az adott személyhez.</w:t>
+      </w:r>
+    </w:p>
+    <w:p>
+      <w:pPr>
+        <w:spacing w:after="0" w:line="360" w:lineRule="auto"/>
+        <w:rPr>
+          <w:rFonts w:ascii="Times New Roman" w:hAnsi="Times New Roman"/>
+          <w:sz w:val="24"/>
+        </w:rPr>
+      </w:pPr>
+      <w:r>
+        <w:rPr>
+          <w:rFonts w:ascii="Times New Roman" w:hAnsi="Times New Roman"/>
+          <w:sz w:val="24"/>
+        </w:rPr>
         <w:t>A funkció elérhető a családtag adatlapján az életút ikonra kattintva</w:t>
       </w:r>
       <w:r>
@@ -4726,15 +4570,6 @@
         </w:rPr>
         <w:t>, ez átvisz az adott családtagra jellemző életút oldalra.</w:t>
       </w:r>
-    </w:p>
-    <w:p>
-      <w:pPr>
-        <w:spacing w:after="0" w:line="360" w:lineRule="auto"/>
-        <w:rPr>
-          <w:rFonts w:ascii="Times New Roman" w:hAnsi="Times New Roman"/>
-          <w:sz w:val="24"/>
-        </w:rPr>
-      </w:pPr>
     </w:p>
     <w:p>
       <w:pPr>
@@ -4775,10 +4610,10 @@
               <wp:anchor distT="0" distB="0" distL="114300" distR="114300" simplePos="0" relativeHeight="251709440" behindDoc="0" locked="0" layoutInCell="1" allowOverlap="1">
                 <wp:simplePos x="0" y="0"/>
                 <wp:positionH relativeFrom="column">
-                  <wp:posOffset>4662805</wp:posOffset>
+                  <wp:posOffset>4729480</wp:posOffset>
                 </wp:positionH>
                 <wp:positionV relativeFrom="paragraph">
-                  <wp:posOffset>147955</wp:posOffset>
+                  <wp:posOffset>163195</wp:posOffset>
                 </wp:positionV>
                 <wp:extent cx="352425" cy="352425"/>
                 <wp:effectExtent l="0" t="0" r="28575" b="28575"/>
@@ -4840,7 +4675,7 @@
           </mc:Choice>
           <mc:Fallback>
             <w:pict>
-              <v:rect w14:anchorId="4435DCE3" id="Téglalap 42" o:spid="_x0000_s1026" style="position:absolute;margin-left:367.15pt;margin-top:11.65pt;width:27.75pt;height:27.75pt;z-index:251709440;visibility:visible;mso-wrap-style:square;mso-width-percent:0;mso-height-percent:0;mso-wrap-distance-left:9pt;mso-wrap-distance-top:0;mso-wrap-distance-right:9pt;mso-wrap-distance-bottom:0;mso-position-horizontal:absolute;mso-position-horizontal-relative:text;mso-position-vertical:absolute;mso-position-vertical-relative:text;mso-width-percent:0;mso-height-percent:0;mso-width-relative:margin;mso-height-relative:margin;v-text-anchor:middle" o:gfxdata="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" filled="f" strokecolor="red" strokeweight="1.5pt"/>
+              <v:rect w14:anchorId="6559B28B" id="Téglalap 42" o:spid="_x0000_s1026" style="position:absolute;margin-left:372.4pt;margin-top:12.85pt;width:27.75pt;height:27.75pt;z-index:251709440;visibility:visible;mso-wrap-style:square;mso-width-percent:0;mso-height-percent:0;mso-wrap-distance-left:9pt;mso-wrap-distance-top:0;mso-wrap-distance-right:9pt;mso-wrap-distance-bottom:0;mso-position-horizontal:absolute;mso-position-horizontal-relative:text;mso-position-vertical:absolute;mso-position-vertical-relative:text;mso-width-percent:0;mso-height-percent:0;mso-width-relative:margin;mso-height-relative:margin;v-text-anchor:middle" o:gfxdata="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" filled="f" strokecolor="red" strokeweight="1.5pt"/>
             </w:pict>
           </mc:Fallback>
         </mc:AlternateContent>
@@ -4872,6 +4707,99 @@
           <w:sz w:val="24"/>
         </w:rPr>
       </w:pPr>
+    </w:p>
+    <w:p>
+      <w:pPr>
+        <w:spacing w:after="0" w:line="360" w:lineRule="auto"/>
+        <w:rPr>
+          <w:rFonts w:ascii="Times New Roman" w:hAnsi="Times New Roman"/>
+          <w:sz w:val="24"/>
+        </w:rPr>
+      </w:pPr>
+      <w:r>
+        <w:rPr>
+          <w:rFonts w:ascii="Times New Roman" w:hAnsi="Times New Roman"/>
+          <w:noProof/>
+          <w:sz w:val="24"/>
+          <w:lang w:eastAsia="hu-HU"/>
+        </w:rPr>
+        <w:lastRenderedPageBreak/>
+        <mc:AlternateContent>
+          <mc:Choice Requires="wps">
+            <w:drawing>
+              <wp:anchor distT="0" distB="0" distL="114300" distR="114300" simplePos="0" relativeHeight="251714560" behindDoc="0" locked="0" layoutInCell="1" allowOverlap="1" wp14:anchorId="7A5AE6AF" wp14:editId="0C50B5B9">
+                <wp:simplePos x="0" y="0"/>
+                <wp:positionH relativeFrom="column">
+                  <wp:posOffset>3957955</wp:posOffset>
+                </wp:positionH>
+                <wp:positionV relativeFrom="paragraph">
+                  <wp:posOffset>1373505</wp:posOffset>
+                </wp:positionV>
+                <wp:extent cx="1724025" cy="352425"/>
+                <wp:effectExtent l="0" t="0" r="28575" b="28575"/>
+                <wp:wrapNone/>
+                <wp:docPr id="44" name="Téglalap 44"/>
+                <wp:cNvGraphicFramePr/>
+                <a:graphic xmlns:a="http://schemas.openxmlformats.org/drawingml/2006/main">
+                  <a:graphicData uri="http://schemas.microsoft.com/office/word/2010/wordprocessingShape">
+                    <wps:wsp>
+                      <wps:cNvSpPr/>
+                      <wps:spPr>
+                        <a:xfrm>
+                          <a:off x="0" y="0"/>
+                          <a:ext cx="1724025" cy="352425"/>
+                        </a:xfrm>
+                        <a:prstGeom prst="rect">
+                          <a:avLst/>
+                        </a:prstGeom>
+                        <a:noFill/>
+                        <a:ln w="19050">
+                          <a:solidFill>
+                            <a:srgbClr val="FF0000"/>
+                          </a:solidFill>
+                        </a:ln>
+                      </wps:spPr>
+                      <wps:style>
+                        <a:lnRef idx="2">
+                          <a:schemeClr val="accent1">
+                            <a:shade val="50000"/>
+                          </a:schemeClr>
+                        </a:lnRef>
+                        <a:fillRef idx="1">
+                          <a:schemeClr val="accent1"/>
+                        </a:fillRef>
+                        <a:effectRef idx="0">
+                          <a:schemeClr val="accent1"/>
+                        </a:effectRef>
+                        <a:fontRef idx="minor">
+                          <a:schemeClr val="lt1"/>
+                        </a:fontRef>
+                      </wps:style>
+                      <wps:bodyPr rot="0" spcFirstLastPara="0" vertOverflow="overflow" horzOverflow="overflow" vert="horz" wrap="square" lIns="91440" tIns="45720" rIns="91440" bIns="45720" numCol="1" spcCol="0" rtlCol="0" fromWordArt="0" anchor="ctr" anchorCtr="0" forceAA="0" compatLnSpc="1">
+                        <a:prstTxWarp prst="textNoShape">
+                          <a:avLst/>
+                        </a:prstTxWarp>
+                        <a:noAutofit/>
+                      </wps:bodyPr>
+                    </wps:wsp>
+                  </a:graphicData>
+                </a:graphic>
+                <wp14:sizeRelH relativeFrom="margin">
+                  <wp14:pctWidth>0</wp14:pctWidth>
+                </wp14:sizeRelH>
+                <wp14:sizeRelV relativeFrom="margin">
+                  <wp14:pctHeight>0</wp14:pctHeight>
+                </wp14:sizeRelV>
+              </wp:anchor>
+            </w:drawing>
+          </mc:Choice>
+          <mc:Fallback>
+            <w:pict>
+              <v:rect w14:anchorId="21EF45B6" id="Téglalap 44" o:spid="_x0000_s1026" style="position:absolute;margin-left:311.65pt;margin-top:108.15pt;width:135.75pt;height:27.75pt;z-index:251714560;visibility:visible;mso-wrap-style:square;mso-width-percent:0;mso-height-percent:0;mso-wrap-distance-left:9pt;mso-wrap-distance-top:0;mso-wrap-distance-right:9pt;mso-wrap-distance-bottom:0;mso-position-horizontal:absolute;mso-position-horizontal-relative:text;mso-position-vertical:absolute;mso-position-vertical-relative:text;mso-width-percent:0;mso-height-percent:0;mso-width-relative:margin;mso-height-relative:margin;v-text-anchor:middle" o:gfxdata="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" filled="f" strokecolor="red" strokeweight="1.5pt"/>
+            </w:pict>
+          </mc:Fallback>
+        </mc:AlternateContent>
+      </w:r>
       <w:r>
         <w:rPr>
           <w:noProof/>
@@ -4901,7 +4829,7 @@
                     <pic:cNvPicPr/>
                   </pic:nvPicPr>
                   <pic:blipFill>
-                    <a:blip r:embed="rId30">
+                    <a:blip r:embed="rId31">
                       <a:extLst>
                         <a:ext uri="{28A0092B-C50C-407E-A947-70E740481C1C}">
                           <a14:useLocalDpi xmlns:a14="http://schemas.microsoft.com/office/drawing/2010/main" val="0"/>
@@ -4930,7 +4858,7 @@
     </w:p>
     <w:p>
       <w:pPr>
-        <w:spacing w:after="0" w:line="360" w:lineRule="auto"/>
+        <w:spacing w:before="360" w:after="0" w:line="360" w:lineRule="auto"/>
         <w:rPr>
           <w:rFonts w:ascii="Times New Roman" w:hAnsi="Times New Roman"/>
           <w:b/>
@@ -4975,71 +4903,1532 @@
         </w:rPr>
         <w:t>hető paragrafust adhatunk hozzá.</w:t>
       </w:r>
+    </w:p>
+    <w:p>
+      <w:pPr>
+        <w:spacing w:before="360" w:after="0" w:line="360" w:lineRule="auto"/>
+        <w:rPr>
+          <w:rFonts w:ascii="Times New Roman" w:hAnsi="Times New Roman"/>
+          <w:b/>
+          <w:sz w:val="24"/>
+        </w:rPr>
+      </w:pPr>
+      <w:r>
+        <w:rPr>
+          <w:rFonts w:ascii="Times New Roman" w:hAnsi="Times New Roman"/>
+          <w:b/>
+          <w:sz w:val="24"/>
+        </w:rPr>
+        <w:t>Módosítás:</w:t>
+      </w:r>
+    </w:p>
+    <w:p>
+      <w:pPr>
+        <w:spacing w:after="240" w:line="360" w:lineRule="auto"/>
+        <w:rPr>
+          <w:rFonts w:ascii="Times New Roman" w:hAnsi="Times New Roman"/>
+          <w:sz w:val="24"/>
+        </w:rPr>
+      </w:pPr>
+      <w:r>
+        <w:rPr>
+          <w:noProof/>
+          <w:lang w:eastAsia="hu-HU"/>
+        </w:rPr>
+        <w:drawing>
+          <wp:anchor distT="0" distB="0" distL="114300" distR="114300" simplePos="0" relativeHeight="251716608" behindDoc="0" locked="0" layoutInCell="1" allowOverlap="1">
+            <wp:simplePos x="0" y="0"/>
+            <wp:positionH relativeFrom="column">
+              <wp:posOffset>5091430</wp:posOffset>
+            </wp:positionH>
+            <wp:positionV relativeFrom="paragraph">
+              <wp:posOffset>590550</wp:posOffset>
+            </wp:positionV>
+            <wp:extent cx="438150" cy="400050"/>
+            <wp:effectExtent l="0" t="0" r="0" b="0"/>
+            <wp:wrapSquare wrapText="bothSides"/>
+            <wp:docPr id="46" name="Kép 46"/>
+            <wp:cNvGraphicFramePr>
+              <a:graphicFrameLocks xmlns:a="http://schemas.openxmlformats.org/drawingml/2006/main" noChangeAspect="1"/>
+            </wp:cNvGraphicFramePr>
+            <a:graphic xmlns:a="http://schemas.openxmlformats.org/drawingml/2006/main">
+              <a:graphicData uri="http://schemas.openxmlformats.org/drawingml/2006/picture">
+                <pic:pic xmlns:pic="http://schemas.openxmlformats.org/drawingml/2006/picture">
+                  <pic:nvPicPr>
+                    <pic:cNvPr id="1" name=""/>
+                    <pic:cNvPicPr/>
+                  </pic:nvPicPr>
+                  <pic:blipFill>
+                    <a:blip r:embed="rId32">
+                      <a:extLst>
+                        <a:ext uri="{28A0092B-C50C-407E-A947-70E740481C1C}">
+                          <a14:useLocalDpi xmlns:a14="http://schemas.microsoft.com/office/drawing/2010/main" val="0"/>
+                        </a:ext>
+                      </a:extLst>
+                    </a:blip>
+                    <a:stretch>
+                      <a:fillRect/>
+                    </a:stretch>
+                  </pic:blipFill>
+                  <pic:spPr>
+                    <a:xfrm>
+                      <a:off x="0" y="0"/>
+                      <a:ext cx="438150" cy="400050"/>
+                    </a:xfrm>
+                    <a:prstGeom prst="rect">
+                      <a:avLst/>
+                    </a:prstGeom>
+                  </pic:spPr>
+                </pic:pic>
+              </a:graphicData>
+            </a:graphic>
+          </wp:anchor>
+        </w:drawing>
+      </w:r>
+      <w:r>
+        <w:rPr>
+          <w:noProof/>
+          <w:lang w:eastAsia="hu-HU"/>
+        </w:rPr>
+        <w:drawing>
+          <wp:anchor distT="0" distB="0" distL="114300" distR="114300" simplePos="0" relativeHeight="251715584" behindDoc="0" locked="0" layoutInCell="1" allowOverlap="1">
+            <wp:simplePos x="0" y="0"/>
+            <wp:positionH relativeFrom="column">
+              <wp:posOffset>5091430</wp:posOffset>
+            </wp:positionH>
+            <wp:positionV relativeFrom="paragraph">
+              <wp:posOffset>9525</wp:posOffset>
+            </wp:positionV>
+            <wp:extent cx="447675" cy="352425"/>
+            <wp:effectExtent l="0" t="0" r="9525" b="9525"/>
+            <wp:wrapSquare wrapText="bothSides"/>
+            <wp:docPr id="45" name="Kép 45"/>
+            <wp:cNvGraphicFramePr>
+              <a:graphicFrameLocks xmlns:a="http://schemas.openxmlformats.org/drawingml/2006/main" noChangeAspect="1"/>
+            </wp:cNvGraphicFramePr>
+            <a:graphic xmlns:a="http://schemas.openxmlformats.org/drawingml/2006/main">
+              <a:graphicData uri="http://schemas.openxmlformats.org/drawingml/2006/picture">
+                <pic:pic xmlns:pic="http://schemas.openxmlformats.org/drawingml/2006/picture">
+                  <pic:nvPicPr>
+                    <pic:cNvPr id="1" name=""/>
+                    <pic:cNvPicPr/>
+                  </pic:nvPicPr>
+                  <pic:blipFill>
+                    <a:blip r:embed="rId33">
+                      <a:extLst>
+                        <a:ext uri="{28A0092B-C50C-407E-A947-70E740481C1C}">
+                          <a14:useLocalDpi xmlns:a14="http://schemas.microsoft.com/office/drawing/2010/main" val="0"/>
+                        </a:ext>
+                      </a:extLst>
+                    </a:blip>
+                    <a:stretch>
+                      <a:fillRect/>
+                    </a:stretch>
+                  </pic:blipFill>
+                  <pic:spPr>
+                    <a:xfrm>
+                      <a:off x="0" y="0"/>
+                      <a:ext cx="447675" cy="352425"/>
+                    </a:xfrm>
+                    <a:prstGeom prst="rect">
+                      <a:avLst/>
+                    </a:prstGeom>
+                  </pic:spPr>
+                </pic:pic>
+              </a:graphicData>
+            </a:graphic>
+          </wp:anchor>
+        </w:drawing>
+      </w:r>
+      <w:r>
+        <w:rPr>
+          <w:rFonts w:ascii="Times New Roman" w:hAnsi="Times New Roman"/>
+          <w:sz w:val="24"/>
+        </w:rPr>
+        <w:t>A paragrafus címe mellett a jobb oldalon a szerkesztő ikonra kattintva az adott p</w:t>
+      </w:r>
+      <w:r>
+        <w:rPr>
+          <w:rFonts w:ascii="Times New Roman" w:hAnsi="Times New Roman"/>
+          <w:sz w:val="24"/>
+        </w:rPr>
+        <w:t>aragrafus szerkeszthetővé válik</w:t>
+      </w:r>
+    </w:p>
+    <w:p>
+      <w:pPr>
+        <w:spacing w:after="0" w:line="360" w:lineRule="auto"/>
+        <w:rPr>
+          <w:rFonts w:ascii="Times New Roman" w:hAnsi="Times New Roman"/>
+          <w:sz w:val="24"/>
+        </w:rPr>
+      </w:pPr>
+      <w:r>
+        <w:rPr>
+          <w:rFonts w:ascii="Times New Roman" w:hAnsi="Times New Roman"/>
+          <w:sz w:val="24"/>
+        </w:rPr>
+        <w:t>A Mentés gombra kattintva véglegesíthetjük a változásokat.</w:t>
+      </w:r>
+    </w:p>
+    <w:p>
+      <w:pPr>
+        <w:spacing w:before="360" w:after="0" w:line="360" w:lineRule="auto"/>
+        <w:rPr>
+          <w:rFonts w:ascii="Times New Roman" w:hAnsi="Times New Roman"/>
+          <w:b/>
+          <w:sz w:val="24"/>
+        </w:rPr>
+      </w:pPr>
+      <w:r>
+        <w:rPr>
+          <w:rFonts w:ascii="Times New Roman" w:hAnsi="Times New Roman"/>
+          <w:b/>
+          <w:sz w:val="24"/>
+        </w:rPr>
+        <w:t>Törlés:</w:t>
+      </w:r>
+    </w:p>
+    <w:p>
+      <w:pPr>
+        <w:spacing w:after="0" w:line="360" w:lineRule="auto"/>
+        <w:rPr>
+          <w:rFonts w:ascii="Times New Roman" w:hAnsi="Times New Roman"/>
+          <w:sz w:val="24"/>
+        </w:rPr>
+      </w:pPr>
+      <w:r>
+        <w:rPr>
+          <w:noProof/>
+          <w:lang w:eastAsia="hu-HU"/>
+        </w:rPr>
+        <w:drawing>
+          <wp:anchor distT="0" distB="0" distL="114300" distR="114300" simplePos="0" relativeHeight="251717632" behindDoc="0" locked="0" layoutInCell="1" allowOverlap="1">
+            <wp:simplePos x="0" y="0"/>
+            <wp:positionH relativeFrom="column">
+              <wp:posOffset>5091430</wp:posOffset>
+            </wp:positionH>
+            <wp:positionV relativeFrom="paragraph">
+              <wp:posOffset>5715</wp:posOffset>
+            </wp:positionV>
+            <wp:extent cx="447675" cy="419100"/>
+            <wp:effectExtent l="0" t="0" r="9525" b="0"/>
+            <wp:wrapSquare wrapText="bothSides"/>
+            <wp:docPr id="47" name="Kép 47"/>
+            <wp:cNvGraphicFramePr>
+              <a:graphicFrameLocks xmlns:a="http://schemas.openxmlformats.org/drawingml/2006/main" noChangeAspect="1"/>
+            </wp:cNvGraphicFramePr>
+            <a:graphic xmlns:a="http://schemas.openxmlformats.org/drawingml/2006/main">
+              <a:graphicData uri="http://schemas.openxmlformats.org/drawingml/2006/picture">
+                <pic:pic xmlns:pic="http://schemas.openxmlformats.org/drawingml/2006/picture">
+                  <pic:nvPicPr>
+                    <pic:cNvPr id="1" name=""/>
+                    <pic:cNvPicPr/>
+                  </pic:nvPicPr>
+                  <pic:blipFill>
+                    <a:blip r:embed="rId34">
+                      <a:extLst>
+                        <a:ext uri="{28A0092B-C50C-407E-A947-70E740481C1C}">
+                          <a14:useLocalDpi xmlns:a14="http://schemas.microsoft.com/office/drawing/2010/main" val="0"/>
+                        </a:ext>
+                      </a:extLst>
+                    </a:blip>
+                    <a:stretch>
+                      <a:fillRect/>
+                    </a:stretch>
+                  </pic:blipFill>
+                  <pic:spPr>
+                    <a:xfrm>
+                      <a:off x="0" y="0"/>
+                      <a:ext cx="447675" cy="419100"/>
+                    </a:xfrm>
+                    <a:prstGeom prst="rect">
+                      <a:avLst/>
+                    </a:prstGeom>
+                  </pic:spPr>
+                </pic:pic>
+              </a:graphicData>
+            </a:graphic>
+          </wp:anchor>
+        </w:drawing>
+      </w:r>
+      <w:r>
+        <w:rPr>
+          <w:rFonts w:ascii="Times New Roman" w:hAnsi="Times New Roman"/>
+          <w:sz w:val="24"/>
+        </w:rPr>
+        <w:t xml:space="preserve">A paragrafus címe mellett a jobb oldalon a </w:t>
+      </w:r>
+      <w:r>
+        <w:rPr>
+          <w:rFonts w:ascii="Times New Roman" w:hAnsi="Times New Roman"/>
+          <w:sz w:val="24"/>
+        </w:rPr>
+        <w:t>törlés</w:t>
+      </w:r>
+      <w:r>
+        <w:rPr>
+          <w:rFonts w:ascii="Times New Roman" w:hAnsi="Times New Roman"/>
+          <w:sz w:val="24"/>
+        </w:rPr>
+        <w:t xml:space="preserve"> ikonra kattintva az adott</w:t>
+      </w:r>
+      <w:r>
+        <w:rPr>
+          <w:rFonts w:ascii="Times New Roman" w:hAnsi="Times New Roman"/>
+          <w:sz w:val="24"/>
+        </w:rPr>
+        <w:t xml:space="preserve"> paragrafus törölhető egy megerősítő kérdést követően.</w:t>
+      </w:r>
+    </w:p>
+    <w:p>
+      <w:pPr>
+        <w:spacing w:before="360" w:after="0" w:line="360" w:lineRule="auto"/>
+        <w:rPr>
+          <w:rFonts w:ascii="Times New Roman" w:hAnsi="Times New Roman"/>
+          <w:b/>
+          <w:sz w:val="28"/>
+        </w:rPr>
+      </w:pPr>
+      <w:r>
+        <w:rPr>
+          <w:noProof/>
+          <w:lang w:eastAsia="hu-HU"/>
+        </w:rPr>
+        <w:lastRenderedPageBreak/>
+        <w:drawing>
+          <wp:anchor distT="0" distB="0" distL="114300" distR="114300" simplePos="0" relativeHeight="251719680" behindDoc="0" locked="0" layoutInCell="1" allowOverlap="1">
+            <wp:simplePos x="0" y="0"/>
+            <wp:positionH relativeFrom="margin">
+              <wp:align>center</wp:align>
+            </wp:positionH>
+            <wp:positionV relativeFrom="paragraph">
+              <wp:posOffset>2230755</wp:posOffset>
+            </wp:positionV>
+            <wp:extent cx="6779895" cy="4991100"/>
+            <wp:effectExtent l="0" t="0" r="1905" b="0"/>
+            <wp:wrapTopAndBottom/>
+            <wp:docPr id="49" name="Kép 49"/>
+            <wp:cNvGraphicFramePr>
+              <a:graphicFrameLocks xmlns:a="http://schemas.openxmlformats.org/drawingml/2006/main" noChangeAspect="1"/>
+            </wp:cNvGraphicFramePr>
+            <a:graphic xmlns:a="http://schemas.openxmlformats.org/drawingml/2006/main">
+              <a:graphicData uri="http://schemas.openxmlformats.org/drawingml/2006/picture">
+                <pic:pic xmlns:pic="http://schemas.openxmlformats.org/drawingml/2006/picture">
+                  <pic:nvPicPr>
+                    <pic:cNvPr id="1" name=""/>
+                    <pic:cNvPicPr/>
+                  </pic:nvPicPr>
+                  <pic:blipFill>
+                    <a:blip r:embed="rId35">
+                      <a:extLst>
+                        <a:ext uri="{28A0092B-C50C-407E-A947-70E740481C1C}">
+                          <a14:useLocalDpi xmlns:a14="http://schemas.microsoft.com/office/drawing/2010/main" val="0"/>
+                        </a:ext>
+                      </a:extLst>
+                    </a:blip>
+                    <a:stretch>
+                      <a:fillRect/>
+                    </a:stretch>
+                  </pic:blipFill>
+                  <pic:spPr>
+                    <a:xfrm>
+                      <a:off x="0" y="0"/>
+                      <a:ext cx="6779895" cy="4991100"/>
+                    </a:xfrm>
+                    <a:prstGeom prst="rect">
+                      <a:avLst/>
+                    </a:prstGeom>
+                  </pic:spPr>
+                </pic:pic>
+              </a:graphicData>
+            </a:graphic>
+          </wp:anchor>
+        </w:drawing>
+      </w:r>
+      <w:r>
+        <w:rPr>
+          <w:rFonts w:ascii="Times New Roman" w:hAnsi="Times New Roman"/>
+          <w:b/>
+          <w:sz w:val="28"/>
+        </w:rPr>
+        <w:drawing>
+          <wp:anchor distT="0" distB="0" distL="114300" distR="114300" simplePos="0" relativeHeight="251718656" behindDoc="0" locked="0" layoutInCell="1" allowOverlap="1">
+            <wp:simplePos x="0" y="0"/>
+            <wp:positionH relativeFrom="margin">
+              <wp:align>center</wp:align>
+            </wp:positionH>
+            <wp:positionV relativeFrom="paragraph">
+              <wp:posOffset>20955</wp:posOffset>
+            </wp:positionV>
+            <wp:extent cx="4219575" cy="1618615"/>
+            <wp:effectExtent l="0" t="0" r="9525" b="635"/>
+            <wp:wrapTopAndBottom/>
+            <wp:docPr id="48" name="Kép 48"/>
+            <wp:cNvGraphicFramePr>
+              <a:graphicFrameLocks xmlns:a="http://schemas.openxmlformats.org/drawingml/2006/main" noChangeAspect="1"/>
+            </wp:cNvGraphicFramePr>
+            <a:graphic xmlns:a="http://schemas.openxmlformats.org/drawingml/2006/main">
+              <a:graphicData uri="http://schemas.openxmlformats.org/drawingml/2006/picture">
+                <pic:pic xmlns:pic="http://schemas.openxmlformats.org/drawingml/2006/picture">
+                  <pic:nvPicPr>
+                    <pic:cNvPr id="1" name=""/>
+                    <pic:cNvPicPr/>
+                  </pic:nvPicPr>
+                  <pic:blipFill>
+                    <a:blip r:embed="rId36">
+                      <a:extLst>
+                        <a:ext uri="{28A0092B-C50C-407E-A947-70E740481C1C}">
+                          <a14:useLocalDpi xmlns:a14="http://schemas.microsoft.com/office/drawing/2010/main" val="0"/>
+                        </a:ext>
+                      </a:extLst>
+                    </a:blip>
+                    <a:stretch>
+                      <a:fillRect/>
+                    </a:stretch>
+                  </pic:blipFill>
+                  <pic:spPr>
+                    <a:xfrm>
+                      <a:off x="0" y="0"/>
+                      <a:ext cx="4219575" cy="1618615"/>
+                    </a:xfrm>
+                    <a:prstGeom prst="rect">
+                      <a:avLst/>
+                    </a:prstGeom>
+                  </pic:spPr>
+                </pic:pic>
+              </a:graphicData>
+            </a:graphic>
+            <wp14:sizeRelH relativeFrom="margin">
+              <wp14:pctWidth>0</wp14:pctWidth>
+            </wp14:sizeRelH>
+            <wp14:sizeRelV relativeFrom="margin">
+              <wp14:pctHeight>0</wp14:pctHeight>
+            </wp14:sizeRelV>
+          </wp:anchor>
+        </w:drawing>
+      </w:r>
+      <w:r>
+        <w:rPr>
+          <w:rFonts w:ascii="Times New Roman" w:hAnsi="Times New Roman"/>
+          <w:b/>
+          <w:sz w:val="28"/>
+        </w:rPr>
+        <w:t>Galéria kezelése</w:t>
+      </w:r>
+      <w:r>
+        <w:rPr>
+          <w:rFonts w:ascii="Times New Roman" w:hAnsi="Times New Roman"/>
+          <w:b/>
+          <w:sz w:val="28"/>
+        </w:rPr>
+        <w:t>:</w:t>
+      </w:r>
+    </w:p>
+    <w:p>
+      <w:pPr>
+        <w:spacing w:before="360" w:after="0" w:line="360" w:lineRule="auto"/>
+        <w:rPr>
+          <w:rFonts w:ascii="Times New Roman" w:hAnsi="Times New Roman"/>
+          <w:b/>
+          <w:sz w:val="24"/>
+        </w:rPr>
+      </w:pPr>
+      <w:r>
+        <w:rPr>
+          <w:rFonts w:ascii="Times New Roman" w:hAnsi="Times New Roman"/>
+          <w:b/>
+          <w:sz w:val="24"/>
+        </w:rPr>
+        <w:t>Feltöltés:</w:t>
+      </w:r>
+    </w:p>
+    <w:p>
+      <w:pPr>
+        <w:spacing w:after="0" w:line="360" w:lineRule="auto"/>
+        <w:rPr>
+          <w:rFonts w:ascii="Times New Roman" w:hAnsi="Times New Roman"/>
+          <w:sz w:val="24"/>
+        </w:rPr>
+      </w:pPr>
+      <w:r>
+        <w:rPr>
+          <w:rFonts w:ascii="Times New Roman" w:hAnsi="Times New Roman"/>
+          <w:sz w:val="24"/>
+        </w:rPr>
+        <w:t>A fájlok kiválasztása gombra kattintva kiválaszthatóak</w:t>
+      </w:r>
+      <w:r>
+        <w:rPr>
+          <w:rFonts w:ascii="Times New Roman" w:hAnsi="Times New Roman"/>
+          <w:sz w:val="24"/>
+        </w:rPr>
+        <w:t xml:space="preserve"> a</w:t>
+      </w:r>
+      <w:r>
+        <w:rPr>
+          <w:rFonts w:ascii="Times New Roman" w:hAnsi="Times New Roman"/>
+          <w:sz w:val="24"/>
+        </w:rPr>
+        <w:t xml:space="preserve"> </w:t>
+      </w:r>
+      <w:r>
+        <w:rPr>
+          <w:rFonts w:ascii="Times New Roman" w:hAnsi="Times New Roman"/>
+          <w:sz w:val="24"/>
+        </w:rPr>
+        <w:t>feltölteni kívánt fájlok.</w:t>
+      </w:r>
+    </w:p>
+    <w:p>
+      <w:pPr>
+        <w:spacing w:after="0" w:line="360" w:lineRule="auto"/>
+        <w:rPr>
+          <w:rFonts w:ascii="Times New Roman" w:hAnsi="Times New Roman"/>
+          <w:sz w:val="24"/>
+        </w:rPr>
+      </w:pPr>
+      <w:r>
+        <w:rPr>
+          <w:rFonts w:ascii="Times New Roman" w:hAnsi="Times New Roman"/>
+          <w:sz w:val="24"/>
+        </w:rPr>
+        <w:t>Követelmények:</w:t>
+      </w:r>
+    </w:p>
+    <w:p>
+      <w:pPr>
+        <w:pStyle w:val="Listaszerbekezds"/>
+        <w:numPr>
+          <w:ilvl w:val="0"/>
+          <w:numId w:val="13"/>
+        </w:numPr>
+        <w:spacing w:after="0" w:line="360" w:lineRule="auto"/>
+        <w:rPr>
+          <w:rFonts w:ascii="Times New Roman" w:hAnsi="Times New Roman"/>
+          <w:sz w:val="24"/>
+        </w:rPr>
+      </w:pPr>
+      <w:r>
+        <w:rPr>
+          <w:rFonts w:ascii="Times New Roman" w:hAnsi="Times New Roman"/>
+          <w:sz w:val="24"/>
+        </w:rPr>
+        <w:t>Kizárólag képfájlok</w:t>
+      </w:r>
+    </w:p>
+    <w:p>
+      <w:pPr>
+        <w:pStyle w:val="Listaszerbekezds"/>
+        <w:numPr>
+          <w:ilvl w:val="0"/>
+          <w:numId w:val="13"/>
+        </w:numPr>
+        <w:spacing w:after="0" w:line="360" w:lineRule="auto"/>
+        <w:rPr>
+          <w:rFonts w:ascii="Times New Roman" w:hAnsi="Times New Roman"/>
+          <w:sz w:val="24"/>
+        </w:rPr>
+      </w:pPr>
+      <w:r>
+        <w:rPr>
+          <w:rFonts w:ascii="Times New Roman" w:hAnsi="Times New Roman"/>
+          <w:sz w:val="24"/>
+        </w:rPr>
+        <w:t>5MB a maximum fájlméret</w:t>
+      </w:r>
+    </w:p>
+    <w:p>
+      <w:pPr>
+        <w:spacing w:after="0" w:line="360" w:lineRule="auto"/>
+        <w:rPr>
+          <w:rFonts w:ascii="Times New Roman" w:hAnsi="Times New Roman"/>
+          <w:sz w:val="24"/>
+        </w:rPr>
+      </w:pPr>
+      <w:r>
+        <w:rPr>
+          <w:noProof/>
+          <w:lang w:eastAsia="hu-HU"/>
+        </w:rPr>
+        <w:lastRenderedPageBreak/>
+        <w:drawing>
+          <wp:anchor distT="0" distB="0" distL="114300" distR="114300" simplePos="0" relativeHeight="251720704" behindDoc="0" locked="0" layoutInCell="1" allowOverlap="1">
+            <wp:simplePos x="0" y="0"/>
+            <wp:positionH relativeFrom="column">
+              <wp:posOffset>3557905</wp:posOffset>
+            </wp:positionH>
+            <wp:positionV relativeFrom="paragraph">
+              <wp:posOffset>0</wp:posOffset>
+            </wp:positionV>
+            <wp:extent cx="2924175" cy="2238375"/>
+            <wp:effectExtent l="0" t="0" r="9525" b="9525"/>
+            <wp:wrapSquare wrapText="bothSides"/>
+            <wp:docPr id="50" name="Kép 50"/>
+            <wp:cNvGraphicFramePr>
+              <a:graphicFrameLocks xmlns:a="http://schemas.openxmlformats.org/drawingml/2006/main" noChangeAspect="1"/>
+            </wp:cNvGraphicFramePr>
+            <a:graphic xmlns:a="http://schemas.openxmlformats.org/drawingml/2006/main">
+              <a:graphicData uri="http://schemas.openxmlformats.org/drawingml/2006/picture">
+                <pic:pic xmlns:pic="http://schemas.openxmlformats.org/drawingml/2006/picture">
+                  <pic:nvPicPr>
+                    <pic:cNvPr id="1" name=""/>
+                    <pic:cNvPicPr/>
+                  </pic:nvPicPr>
+                  <pic:blipFill>
+                    <a:blip r:embed="rId37">
+                      <a:extLst>
+                        <a:ext uri="{28A0092B-C50C-407E-A947-70E740481C1C}">
+                          <a14:useLocalDpi xmlns:a14="http://schemas.microsoft.com/office/drawing/2010/main" val="0"/>
+                        </a:ext>
+                      </a:extLst>
+                    </a:blip>
+                    <a:stretch>
+                      <a:fillRect/>
+                    </a:stretch>
+                  </pic:blipFill>
+                  <pic:spPr>
+                    <a:xfrm>
+                      <a:off x="0" y="0"/>
+                      <a:ext cx="2924175" cy="2238375"/>
+                    </a:xfrm>
+                    <a:prstGeom prst="rect">
+                      <a:avLst/>
+                    </a:prstGeom>
+                  </pic:spPr>
+                </pic:pic>
+              </a:graphicData>
+            </a:graphic>
+          </wp:anchor>
+        </w:drawing>
+      </w:r>
+      <w:r>
+        <w:rPr>
+          <w:rFonts w:ascii="Times New Roman" w:hAnsi="Times New Roman"/>
+          <w:sz w:val="24"/>
+        </w:rPr>
+        <w:t>A követelményeknek nem megfelelő fájlok automatikusan kiszűrésre kerülnek.</w:t>
+      </w:r>
+    </w:p>
+    <w:p>
+      <w:pPr>
+        <w:spacing w:before="120" w:after="0" w:line="360" w:lineRule="auto"/>
+        <w:rPr>
+          <w:rFonts w:ascii="Times New Roman" w:hAnsi="Times New Roman"/>
+          <w:sz w:val="24"/>
+        </w:rPr>
+      </w:pPr>
+      <w:r>
+        <w:rPr>
+          <w:rFonts w:ascii="Times New Roman" w:hAnsi="Times New Roman"/>
+          <w:sz w:val="24"/>
+        </w:rPr>
+        <w:t>A kiválasztott fájlok előképe megjelenik alattuk pedig egy feltöltés gomb, amivel véglegesíthetjük a kiválasztott fájlokat.</w:t>
+      </w:r>
+    </w:p>
+    <w:p>
+      <w:pPr>
+        <w:spacing w:before="360" w:after="0" w:line="360" w:lineRule="auto"/>
+        <w:rPr>
+          <w:rFonts w:ascii="Times New Roman" w:hAnsi="Times New Roman"/>
+          <w:b/>
+          <w:sz w:val="24"/>
+        </w:rPr>
+      </w:pPr>
+      <w:r>
+        <w:rPr>
+          <w:rFonts w:ascii="Times New Roman" w:hAnsi="Times New Roman"/>
+          <w:b/>
+          <w:sz w:val="24"/>
+        </w:rPr>
+        <w:t>Törlés:</w:t>
+      </w:r>
+    </w:p>
+    <w:p>
+      <w:pPr>
+        <w:spacing w:after="0" w:line="360" w:lineRule="auto"/>
+        <w:rPr>
+          <w:rFonts w:ascii="Times New Roman" w:hAnsi="Times New Roman"/>
+          <w:sz w:val="24"/>
+        </w:rPr>
+      </w:pPr>
+      <w:r>
+        <w:rPr>
+          <w:noProof/>
+          <w:lang w:eastAsia="hu-HU"/>
+        </w:rPr>
+        <w:drawing>
+          <wp:anchor distT="0" distB="0" distL="114300" distR="114300" simplePos="0" relativeHeight="251721728" behindDoc="0" locked="0" layoutInCell="1" allowOverlap="1">
+            <wp:simplePos x="0" y="0"/>
+            <wp:positionH relativeFrom="column">
+              <wp:posOffset>2976880</wp:posOffset>
+            </wp:positionH>
+            <wp:positionV relativeFrom="paragraph">
+              <wp:posOffset>205740</wp:posOffset>
+            </wp:positionV>
+            <wp:extent cx="371475" cy="323850"/>
+            <wp:effectExtent l="0" t="0" r="9525" b="0"/>
+            <wp:wrapSquare wrapText="bothSides"/>
+            <wp:docPr id="51" name="Kép 51"/>
+            <wp:cNvGraphicFramePr>
+              <a:graphicFrameLocks xmlns:a="http://schemas.openxmlformats.org/drawingml/2006/main" noChangeAspect="1"/>
+            </wp:cNvGraphicFramePr>
+            <a:graphic xmlns:a="http://schemas.openxmlformats.org/drawingml/2006/main">
+              <a:graphicData uri="http://schemas.openxmlformats.org/drawingml/2006/picture">
+                <pic:pic xmlns:pic="http://schemas.openxmlformats.org/drawingml/2006/picture">
+                  <pic:nvPicPr>
+                    <pic:cNvPr id="1" name=""/>
+                    <pic:cNvPicPr/>
+                  </pic:nvPicPr>
+                  <pic:blipFill>
+                    <a:blip r:embed="rId38">
+                      <a:extLst>
+                        <a:ext uri="{28A0092B-C50C-407E-A947-70E740481C1C}">
+                          <a14:useLocalDpi xmlns:a14="http://schemas.microsoft.com/office/drawing/2010/main" val="0"/>
+                        </a:ext>
+                      </a:extLst>
+                    </a:blip>
+                    <a:stretch>
+                      <a:fillRect/>
+                    </a:stretch>
+                  </pic:blipFill>
+                  <pic:spPr>
+                    <a:xfrm>
+                      <a:off x="0" y="0"/>
+                      <a:ext cx="371475" cy="323850"/>
+                    </a:xfrm>
+                    <a:prstGeom prst="rect">
+                      <a:avLst/>
+                    </a:prstGeom>
+                  </pic:spPr>
+                </pic:pic>
+              </a:graphicData>
+            </a:graphic>
+          </wp:anchor>
+        </w:drawing>
+      </w:r>
+      <w:r>
+        <w:rPr>
+          <w:rFonts w:ascii="Times New Roman" w:hAnsi="Times New Roman"/>
+          <w:sz w:val="24"/>
+        </w:rPr>
+        <w:t>A galéria alsó részén a törlés gombra kattintva eltávolíthatjuk az adott képet amennyiben az nincs beállítva a családtag profilképeként.</w:t>
+      </w:r>
+    </w:p>
+    <w:p>
+      <w:pPr>
+        <w:spacing w:before="360" w:after="0" w:line="360" w:lineRule="auto"/>
+        <w:rPr>
+          <w:rFonts w:ascii="Times New Roman" w:hAnsi="Times New Roman"/>
+          <w:b/>
+          <w:sz w:val="24"/>
+        </w:rPr>
+      </w:pPr>
+      <w:r>
+        <w:rPr>
+          <w:rFonts w:ascii="Times New Roman" w:hAnsi="Times New Roman"/>
+          <w:b/>
+          <w:sz w:val="24"/>
+        </w:rPr>
+        <w:t>Profilkép kiválasztása:</w:t>
+      </w:r>
+    </w:p>
+    <w:p>
+      <w:pPr>
+        <w:spacing w:after="0" w:line="360" w:lineRule="auto"/>
+        <w:rPr>
+          <w:rFonts w:ascii="Times New Roman" w:hAnsi="Times New Roman"/>
+          <w:sz w:val="24"/>
+        </w:rPr>
+      </w:pPr>
+      <w:r>
+        <w:rPr>
+          <w:noProof/>
+          <w:lang w:eastAsia="hu-HU"/>
+        </w:rPr>
+        <w:drawing>
+          <wp:anchor distT="0" distB="0" distL="114300" distR="114300" simplePos="0" relativeHeight="251722752" behindDoc="0" locked="0" layoutInCell="1" allowOverlap="1">
+            <wp:simplePos x="0" y="0"/>
+            <wp:positionH relativeFrom="column">
+              <wp:posOffset>5167630</wp:posOffset>
+            </wp:positionH>
+            <wp:positionV relativeFrom="paragraph">
+              <wp:posOffset>40005</wp:posOffset>
+            </wp:positionV>
+            <wp:extent cx="371475" cy="361950"/>
+            <wp:effectExtent l="0" t="0" r="9525" b="0"/>
+            <wp:wrapSquare wrapText="bothSides"/>
+            <wp:docPr id="53" name="Kép 53"/>
+            <wp:cNvGraphicFramePr>
+              <a:graphicFrameLocks xmlns:a="http://schemas.openxmlformats.org/drawingml/2006/main" noChangeAspect="1"/>
+            </wp:cNvGraphicFramePr>
+            <a:graphic xmlns:a="http://schemas.openxmlformats.org/drawingml/2006/main">
+              <a:graphicData uri="http://schemas.openxmlformats.org/drawingml/2006/picture">
+                <pic:pic xmlns:pic="http://schemas.openxmlformats.org/drawingml/2006/picture">
+                  <pic:nvPicPr>
+                    <pic:cNvPr id="1" name=""/>
+                    <pic:cNvPicPr/>
+                  </pic:nvPicPr>
+                  <pic:blipFill>
+                    <a:blip r:embed="rId39">
+                      <a:extLst>
+                        <a:ext uri="{28A0092B-C50C-407E-A947-70E740481C1C}">
+                          <a14:useLocalDpi xmlns:a14="http://schemas.microsoft.com/office/drawing/2010/main" val="0"/>
+                        </a:ext>
+                      </a:extLst>
+                    </a:blip>
+                    <a:stretch>
+                      <a:fillRect/>
+                    </a:stretch>
+                  </pic:blipFill>
+                  <pic:spPr>
+                    <a:xfrm>
+                      <a:off x="0" y="0"/>
+                      <a:ext cx="371475" cy="361950"/>
+                    </a:xfrm>
+                    <a:prstGeom prst="rect">
+                      <a:avLst/>
+                    </a:prstGeom>
+                  </pic:spPr>
+                </pic:pic>
+              </a:graphicData>
+            </a:graphic>
+          </wp:anchor>
+        </w:drawing>
+      </w:r>
+      <w:r>
+        <w:rPr>
+          <w:rFonts w:ascii="Times New Roman" w:hAnsi="Times New Roman"/>
+          <w:sz w:val="24"/>
+        </w:rPr>
+        <w:t xml:space="preserve">A galéria alsó részén a </w:t>
+      </w:r>
+      <w:r>
+        <w:rPr>
+          <w:rFonts w:ascii="Times New Roman" w:hAnsi="Times New Roman"/>
+          <w:sz w:val="24"/>
+        </w:rPr>
+        <w:t>profilkép</w:t>
+      </w:r>
+      <w:r>
+        <w:rPr>
+          <w:rFonts w:ascii="Times New Roman" w:hAnsi="Times New Roman"/>
+          <w:sz w:val="24"/>
+        </w:rPr>
+        <w:t xml:space="preserve"> </w:t>
+      </w:r>
+      <w:r>
+        <w:rPr>
+          <w:rFonts w:ascii="Times New Roman" w:hAnsi="Times New Roman"/>
+          <w:sz w:val="24"/>
+        </w:rPr>
+        <w:t>ikonra</w:t>
+      </w:r>
+      <w:r>
+        <w:rPr>
+          <w:rFonts w:ascii="Times New Roman" w:hAnsi="Times New Roman"/>
+          <w:sz w:val="24"/>
+        </w:rPr>
+        <w:t xml:space="preserve"> kattintva </w:t>
+      </w:r>
+      <w:r>
+        <w:rPr>
+          <w:rFonts w:ascii="Times New Roman" w:hAnsi="Times New Roman"/>
+          <w:sz w:val="24"/>
+        </w:rPr>
+        <w:t>kiválaszthatjuk az adott képet a családtag profilképe gyanánt.</w:t>
+      </w:r>
+    </w:p>
+    <w:p>
+      <w:pPr>
+        <w:spacing w:before="240" w:after="0" w:line="360" w:lineRule="auto"/>
+        <w:rPr>
+          <w:rFonts w:ascii="Times New Roman" w:hAnsi="Times New Roman"/>
+          <w:sz w:val="24"/>
+        </w:rPr>
+      </w:pPr>
+      <w:r>
+        <w:rPr>
+          <w:noProof/>
+          <w:lang w:eastAsia="hu-HU"/>
+        </w:rPr>
+        <w:drawing>
+          <wp:anchor distT="0" distB="0" distL="114300" distR="114300" simplePos="0" relativeHeight="251723776" behindDoc="0" locked="0" layoutInCell="1" allowOverlap="1">
+            <wp:simplePos x="0" y="0"/>
+            <wp:positionH relativeFrom="column">
+              <wp:posOffset>5158105</wp:posOffset>
+            </wp:positionH>
+            <wp:positionV relativeFrom="paragraph">
+              <wp:posOffset>9525</wp:posOffset>
+            </wp:positionV>
+            <wp:extent cx="390525" cy="371475"/>
+            <wp:effectExtent l="0" t="0" r="9525" b="9525"/>
+            <wp:wrapSquare wrapText="bothSides"/>
+            <wp:docPr id="54" name="Kép 54"/>
+            <wp:cNvGraphicFramePr>
+              <a:graphicFrameLocks xmlns:a="http://schemas.openxmlformats.org/drawingml/2006/main" noChangeAspect="1"/>
+            </wp:cNvGraphicFramePr>
+            <a:graphic xmlns:a="http://schemas.openxmlformats.org/drawingml/2006/main">
+              <a:graphicData uri="http://schemas.openxmlformats.org/drawingml/2006/picture">
+                <pic:pic xmlns:pic="http://schemas.openxmlformats.org/drawingml/2006/picture">
+                  <pic:nvPicPr>
+                    <pic:cNvPr id="1" name=""/>
+                    <pic:cNvPicPr/>
+                  </pic:nvPicPr>
+                  <pic:blipFill>
+                    <a:blip r:embed="rId40">
+                      <a:extLst>
+                        <a:ext uri="{28A0092B-C50C-407E-A947-70E740481C1C}">
+                          <a14:useLocalDpi xmlns:a14="http://schemas.microsoft.com/office/drawing/2010/main" val="0"/>
+                        </a:ext>
+                      </a:extLst>
+                    </a:blip>
+                    <a:stretch>
+                      <a:fillRect/>
+                    </a:stretch>
+                  </pic:blipFill>
+                  <pic:spPr>
+                    <a:xfrm>
+                      <a:off x="0" y="0"/>
+                      <a:ext cx="390525" cy="371475"/>
+                    </a:xfrm>
+                    <a:prstGeom prst="rect">
+                      <a:avLst/>
+                    </a:prstGeom>
+                  </pic:spPr>
+                </pic:pic>
+              </a:graphicData>
+            </a:graphic>
+          </wp:anchor>
+        </w:drawing>
+      </w:r>
+      <w:r>
+        <w:rPr>
+          <w:rFonts w:ascii="Times New Roman" w:hAnsi="Times New Roman"/>
+          <w:sz w:val="24"/>
+        </w:rPr>
+        <w:t>A profilkép eltávolítása gomb abban az esetben elérhető, ha az adott kép a családtag profilképe.</w:t>
+      </w:r>
+    </w:p>
+    <w:p>
+      <w:pPr>
+        <w:spacing w:before="360" w:after="0" w:line="360" w:lineRule="auto"/>
+        <w:rPr>
+          <w:rFonts w:ascii="Times New Roman" w:hAnsi="Times New Roman"/>
+          <w:b/>
+          <w:sz w:val="24"/>
+        </w:rPr>
+      </w:pPr>
+      <w:r>
+        <w:rPr>
+          <w:noProof/>
+          <w:lang w:eastAsia="hu-HU"/>
+        </w:rPr>
+        <w:drawing>
+          <wp:anchor distT="0" distB="0" distL="114300" distR="114300" simplePos="0" relativeHeight="251724800" behindDoc="0" locked="0" layoutInCell="1" allowOverlap="1">
+            <wp:simplePos x="0" y="0"/>
+            <wp:positionH relativeFrom="column">
+              <wp:posOffset>4148455</wp:posOffset>
+            </wp:positionH>
+            <wp:positionV relativeFrom="paragraph">
+              <wp:posOffset>321945</wp:posOffset>
+            </wp:positionV>
+            <wp:extent cx="390525" cy="361950"/>
+            <wp:effectExtent l="0" t="0" r="9525" b="0"/>
+            <wp:wrapSquare wrapText="bothSides"/>
+            <wp:docPr id="55" name="Kép 55"/>
+            <wp:cNvGraphicFramePr>
+              <a:graphicFrameLocks xmlns:a="http://schemas.openxmlformats.org/drawingml/2006/main" noChangeAspect="1"/>
+            </wp:cNvGraphicFramePr>
+            <a:graphic xmlns:a="http://schemas.openxmlformats.org/drawingml/2006/main">
+              <a:graphicData uri="http://schemas.openxmlformats.org/drawingml/2006/picture">
+                <pic:pic xmlns:pic="http://schemas.openxmlformats.org/drawingml/2006/picture">
+                  <pic:nvPicPr>
+                    <pic:cNvPr id="1" name=""/>
+                    <pic:cNvPicPr/>
+                  </pic:nvPicPr>
+                  <pic:blipFill>
+                    <a:blip r:embed="rId41">
+                      <a:extLst>
+                        <a:ext uri="{28A0092B-C50C-407E-A947-70E740481C1C}">
+                          <a14:useLocalDpi xmlns:a14="http://schemas.microsoft.com/office/drawing/2010/main" val="0"/>
+                        </a:ext>
+                      </a:extLst>
+                    </a:blip>
+                    <a:stretch>
+                      <a:fillRect/>
+                    </a:stretch>
+                  </pic:blipFill>
+                  <pic:spPr>
+                    <a:xfrm>
+                      <a:off x="0" y="0"/>
+                      <a:ext cx="390525" cy="361950"/>
+                    </a:xfrm>
+                    <a:prstGeom prst="rect">
+                      <a:avLst/>
+                    </a:prstGeom>
+                  </pic:spPr>
+                </pic:pic>
+              </a:graphicData>
+            </a:graphic>
+          </wp:anchor>
+        </w:drawing>
+      </w:r>
+      <w:r>
+        <w:rPr>
+          <w:rFonts w:ascii="Times New Roman" w:hAnsi="Times New Roman"/>
+          <w:b/>
+          <w:sz w:val="24"/>
+        </w:rPr>
+        <w:t>Kép letöltése</w:t>
+      </w:r>
+    </w:p>
+    <w:p>
+      <w:pPr>
+        <w:spacing w:after="0" w:line="360" w:lineRule="auto"/>
+        <w:rPr>
+          <w:rFonts w:ascii="Times New Roman" w:hAnsi="Times New Roman"/>
+          <w:sz w:val="24"/>
+        </w:rPr>
+      </w:pPr>
+      <w:r>
+        <w:rPr>
+          <w:rFonts w:ascii="Times New Roman" w:hAnsi="Times New Roman"/>
+          <w:sz w:val="24"/>
+        </w:rPr>
+        <w:t>A letöltés gombra kattintva az adott kép direkt módon letöltődik.</w:t>
+      </w:r>
+    </w:p>
+    <w:p>
+      <w:pPr>
+        <w:spacing w:before="360" w:after="0" w:line="360" w:lineRule="auto"/>
+        <w:rPr>
+          <w:rFonts w:ascii="Times New Roman" w:hAnsi="Times New Roman"/>
+          <w:b/>
+          <w:sz w:val="28"/>
+        </w:rPr>
+      </w:pPr>
+      <w:r>
+        <w:rPr>
+          <w:rFonts w:ascii="Times New Roman" w:hAnsi="Times New Roman"/>
+          <w:b/>
+          <w:sz w:val="28"/>
+        </w:rPr>
+        <w:t>QR kód generálás</w:t>
+      </w:r>
+    </w:p>
+    <w:p>
+      <w:pPr>
+        <w:spacing w:after="0" w:line="360" w:lineRule="auto"/>
+        <w:rPr>
+          <w:rFonts w:ascii="Times New Roman" w:hAnsi="Times New Roman"/>
+          <w:sz w:val="24"/>
+        </w:rPr>
+      </w:pPr>
+      <w:r>
+        <w:rPr>
+          <w:rFonts w:ascii="Times New Roman" w:hAnsi="Times New Roman"/>
+          <w:noProof/>
+          <w:sz w:val="24"/>
+          <w:lang w:eastAsia="hu-HU"/>
+        </w:rPr>
+        <mc:AlternateContent>
+          <mc:Choice Requires="wps">
+            <w:drawing>
+              <wp:anchor distT="0" distB="0" distL="114300" distR="114300" simplePos="0" relativeHeight="251727872" behindDoc="0" locked="0" layoutInCell="1" allowOverlap="1" wp14:anchorId="462C45A9" wp14:editId="2B792EBA">
+                <wp:simplePos x="0" y="0"/>
+                <wp:positionH relativeFrom="margin">
+                  <wp:posOffset>5234305</wp:posOffset>
+                </wp:positionH>
+                <wp:positionV relativeFrom="paragraph">
+                  <wp:posOffset>1618615</wp:posOffset>
+                </wp:positionV>
+                <wp:extent cx="390525" cy="333375"/>
+                <wp:effectExtent l="0" t="0" r="28575" b="28575"/>
+                <wp:wrapNone/>
+                <wp:docPr id="57" name="Téglalap 57"/>
+                <wp:cNvGraphicFramePr/>
+                <a:graphic xmlns:a="http://schemas.openxmlformats.org/drawingml/2006/main">
+                  <a:graphicData uri="http://schemas.microsoft.com/office/word/2010/wordprocessingShape">
+                    <wps:wsp>
+                      <wps:cNvSpPr/>
+                      <wps:spPr>
+                        <a:xfrm>
+                          <a:off x="0" y="0"/>
+                          <a:ext cx="390525" cy="333375"/>
+                        </a:xfrm>
+                        <a:prstGeom prst="rect">
+                          <a:avLst/>
+                        </a:prstGeom>
+                        <a:noFill/>
+                        <a:ln w="19050">
+                          <a:solidFill>
+                            <a:srgbClr val="FF0000"/>
+                          </a:solidFill>
+                        </a:ln>
+                      </wps:spPr>
+                      <wps:style>
+                        <a:lnRef idx="2">
+                          <a:schemeClr val="accent1">
+                            <a:shade val="50000"/>
+                          </a:schemeClr>
+                        </a:lnRef>
+                        <a:fillRef idx="1">
+                          <a:schemeClr val="accent1"/>
+                        </a:fillRef>
+                        <a:effectRef idx="0">
+                          <a:schemeClr val="accent1"/>
+                        </a:effectRef>
+                        <a:fontRef idx="minor">
+                          <a:schemeClr val="lt1"/>
+                        </a:fontRef>
+                      </wps:style>
+                      <wps:bodyPr rot="0" spcFirstLastPara="0" vertOverflow="overflow" horzOverflow="overflow" vert="horz" wrap="square" lIns="91440" tIns="45720" rIns="91440" bIns="45720" numCol="1" spcCol="0" rtlCol="0" fromWordArt="0" anchor="ctr" anchorCtr="0" forceAA="0" compatLnSpc="1">
+                        <a:prstTxWarp prst="textNoShape">
+                          <a:avLst/>
+                        </a:prstTxWarp>
+                        <a:noAutofit/>
+                      </wps:bodyPr>
+                    </wps:wsp>
+                  </a:graphicData>
+                </a:graphic>
+                <wp14:sizeRelH relativeFrom="margin">
+                  <wp14:pctWidth>0</wp14:pctWidth>
+                </wp14:sizeRelH>
+                <wp14:sizeRelV relativeFrom="margin">
+                  <wp14:pctHeight>0</wp14:pctHeight>
+                </wp14:sizeRelV>
+              </wp:anchor>
+            </w:drawing>
+          </mc:Choice>
+          <mc:Fallback>
+            <w:pict>
+              <v:rect w14:anchorId="4E578D7F" id="Téglalap 57" o:spid="_x0000_s1026" style="position:absolute;margin-left:412.15pt;margin-top:127.45pt;width:30.75pt;height:26.25pt;z-index:251727872;visibility:visible;mso-wrap-style:square;mso-width-percent:0;mso-height-percent:0;mso-wrap-distance-left:9pt;mso-wrap-distance-top:0;mso-wrap-distance-right:9pt;mso-wrap-distance-bottom:0;mso-position-horizontal:absolute;mso-position-horizontal-relative:margin;mso-position-vertical:absolute;mso-position-vertical-relative:text;mso-width-percent:0;mso-height-percent:0;mso-width-relative:margin;mso-height-relative:margin;v-text-anchor:middle" o:gfxdata="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" filled="f" strokecolor="red" strokeweight="1.5pt">
+                <w10:wrap anchorx="margin"/>
+              </v:rect>
+            </w:pict>
+          </mc:Fallback>
+        </mc:AlternateContent>
+      </w:r>
+      <w:r>
+        <w:rPr>
+          <w:noProof/>
+          <w:lang w:eastAsia="hu-HU"/>
+        </w:rPr>
+        <w:drawing>
+          <wp:anchor distT="0" distB="0" distL="114300" distR="114300" simplePos="0" relativeHeight="251725824" behindDoc="0" locked="0" layoutInCell="1" allowOverlap="1">
+            <wp:simplePos x="0" y="0"/>
+            <wp:positionH relativeFrom="column">
+              <wp:posOffset>3719830</wp:posOffset>
+            </wp:positionH>
+            <wp:positionV relativeFrom="paragraph">
+              <wp:posOffset>4445</wp:posOffset>
+            </wp:positionV>
+            <wp:extent cx="2687955" cy="2466975"/>
+            <wp:effectExtent l="0" t="0" r="0" b="9525"/>
+            <wp:wrapSquare wrapText="bothSides"/>
+            <wp:docPr id="56" name="Kép 56"/>
+            <wp:cNvGraphicFramePr>
+              <a:graphicFrameLocks xmlns:a="http://schemas.openxmlformats.org/drawingml/2006/main" noChangeAspect="1"/>
+            </wp:cNvGraphicFramePr>
+            <a:graphic xmlns:a="http://schemas.openxmlformats.org/drawingml/2006/main">
+              <a:graphicData uri="http://schemas.openxmlformats.org/drawingml/2006/picture">
+                <pic:pic xmlns:pic="http://schemas.openxmlformats.org/drawingml/2006/picture">
+                  <pic:nvPicPr>
+                    <pic:cNvPr id="1" name=""/>
+                    <pic:cNvPicPr/>
+                  </pic:nvPicPr>
+                  <pic:blipFill>
+                    <a:blip r:embed="rId42">
+                      <a:extLst>
+                        <a:ext uri="{28A0092B-C50C-407E-A947-70E740481C1C}">
+                          <a14:useLocalDpi xmlns:a14="http://schemas.microsoft.com/office/drawing/2010/main" val="0"/>
+                        </a:ext>
+                      </a:extLst>
+                    </a:blip>
+                    <a:stretch>
+                      <a:fillRect/>
+                    </a:stretch>
+                  </pic:blipFill>
+                  <pic:spPr>
+                    <a:xfrm>
+                      <a:off x="0" y="0"/>
+                      <a:ext cx="2687955" cy="2466975"/>
+                    </a:xfrm>
+                    <a:prstGeom prst="rect">
+                      <a:avLst/>
+                    </a:prstGeom>
+                  </pic:spPr>
+                </pic:pic>
+              </a:graphicData>
+            </a:graphic>
+          </wp:anchor>
+        </w:drawing>
+      </w:r>
+      <w:r>
+        <w:rPr>
+          <w:noProof/>
+          <w:lang w:eastAsia="hu-HU"/>
+        </w:rPr>
+        <w:drawing>
+          <wp:anchor distT="0" distB="0" distL="114300" distR="114300" simplePos="0" relativeHeight="251728896" behindDoc="0" locked="0" layoutInCell="1" allowOverlap="1">
+            <wp:simplePos x="0" y="0"/>
+            <wp:positionH relativeFrom="margin">
+              <wp:posOffset>-4445</wp:posOffset>
+            </wp:positionH>
+            <wp:positionV relativeFrom="paragraph">
+              <wp:posOffset>719455</wp:posOffset>
+            </wp:positionV>
+            <wp:extent cx="2200275" cy="2514600"/>
+            <wp:effectExtent l="0" t="0" r="9525" b="0"/>
+            <wp:wrapTopAndBottom/>
+            <wp:docPr id="58" name="Kép 58"/>
+            <wp:cNvGraphicFramePr>
+              <a:graphicFrameLocks xmlns:a="http://schemas.openxmlformats.org/drawingml/2006/main" noChangeAspect="1"/>
+            </wp:cNvGraphicFramePr>
+            <a:graphic xmlns:a="http://schemas.openxmlformats.org/drawingml/2006/main">
+              <a:graphicData uri="http://schemas.openxmlformats.org/drawingml/2006/picture">
+                <pic:pic xmlns:pic="http://schemas.openxmlformats.org/drawingml/2006/picture">
+                  <pic:nvPicPr>
+                    <pic:cNvPr id="1" name=""/>
+                    <pic:cNvPicPr/>
+                  </pic:nvPicPr>
+                  <pic:blipFill>
+                    <a:blip r:embed="rId43">
+                      <a:extLst>
+                        <a:ext uri="{28A0092B-C50C-407E-A947-70E740481C1C}">
+                          <a14:useLocalDpi xmlns:a14="http://schemas.microsoft.com/office/drawing/2010/main" val="0"/>
+                        </a:ext>
+                      </a:extLst>
+                    </a:blip>
+                    <a:stretch>
+                      <a:fillRect/>
+                    </a:stretch>
+                  </pic:blipFill>
+                  <pic:spPr>
+                    <a:xfrm>
+                      <a:off x="0" y="0"/>
+                      <a:ext cx="2200275" cy="2514600"/>
+                    </a:xfrm>
+                    <a:prstGeom prst="rect">
+                      <a:avLst/>
+                    </a:prstGeom>
+                  </pic:spPr>
+                </pic:pic>
+              </a:graphicData>
+            </a:graphic>
+            <wp14:sizeRelH relativeFrom="margin">
+              <wp14:pctWidth>0</wp14:pctWidth>
+            </wp14:sizeRelH>
+            <wp14:sizeRelV relativeFrom="margin">
+              <wp14:pctHeight>0</wp14:pctHeight>
+            </wp14:sizeRelV>
+          </wp:anchor>
+        </w:drawing>
+      </w:r>
+      <w:r>
+        <w:rPr>
+          <w:rFonts w:ascii="Times New Roman" w:hAnsi="Times New Roman"/>
+          <w:sz w:val="24"/>
+        </w:rPr>
+        <w:t>A családtag adatlapján a QR kód ikonra kattintva megjelenik a családtag életútjára vezető link illetve a QR kód, mint kép.</w:t>
+      </w:r>
+    </w:p>
+    <w:p>
+      <w:pPr>
+        <w:spacing w:after="0" w:line="360" w:lineRule="auto"/>
+        <w:rPr>
+          <w:rFonts w:ascii="Times New Roman" w:hAnsi="Times New Roman"/>
+          <w:sz w:val="24"/>
+        </w:rPr>
+      </w:pPr>
+      <w:r>
+        <w:rPr>
+          <w:rFonts w:ascii="Times New Roman" w:hAnsi="Times New Roman"/>
+          <w:sz w:val="24"/>
+        </w:rPr>
+        <w:lastRenderedPageBreak/>
+        <w:t xml:space="preserve">A linket lehetőségünk </w:t>
+      </w:r>
+      <w:r>
+        <w:rPr>
+          <w:rFonts w:ascii="Times New Roman" w:hAnsi="Times New Roman"/>
+          <w:sz w:val="24"/>
+        </w:rPr>
+        <w:t>van megosztani közösségi oldalakon:</w:t>
+      </w:r>
+    </w:p>
+    <w:p>
+      <w:pPr>
+        <w:pStyle w:val="Listaszerbekezds"/>
+        <w:numPr>
+          <w:ilvl w:val="0"/>
+          <w:numId w:val="14"/>
+        </w:numPr>
+        <w:spacing w:after="0" w:line="360" w:lineRule="auto"/>
+        <w:rPr>
+          <w:rFonts w:ascii="Times New Roman" w:hAnsi="Times New Roman"/>
+          <w:sz w:val="24"/>
+        </w:rPr>
+      </w:pPr>
+      <w:r>
+        <w:rPr>
+          <w:rFonts w:ascii="Times New Roman" w:hAnsi="Times New Roman"/>
+          <w:sz w:val="24"/>
+        </w:rPr>
+        <w:t>Facebook</w:t>
+      </w:r>
+    </w:p>
+    <w:p>
+      <w:pPr>
+        <w:pStyle w:val="Listaszerbekezds"/>
+        <w:numPr>
+          <w:ilvl w:val="0"/>
+          <w:numId w:val="14"/>
+        </w:numPr>
+        <w:spacing w:after="0" w:line="360" w:lineRule="auto"/>
+        <w:rPr>
+          <w:rFonts w:ascii="Times New Roman" w:hAnsi="Times New Roman"/>
+          <w:sz w:val="24"/>
+        </w:rPr>
+      </w:pPr>
+      <w:r>
+        <w:rPr>
+          <w:rFonts w:ascii="Times New Roman" w:hAnsi="Times New Roman"/>
+          <w:sz w:val="24"/>
+        </w:rPr>
+        <w:t>Twitter</w:t>
+      </w:r>
+    </w:p>
+    <w:p>
+      <w:pPr>
+        <w:pStyle w:val="Listaszerbekezds"/>
+        <w:numPr>
+          <w:ilvl w:val="0"/>
+          <w:numId w:val="14"/>
+        </w:numPr>
+        <w:spacing w:after="0" w:line="360" w:lineRule="auto"/>
+        <w:rPr>
+          <w:rFonts w:ascii="Times New Roman" w:hAnsi="Times New Roman"/>
+          <w:sz w:val="24"/>
+        </w:rPr>
+      </w:pPr>
+      <w:r>
+        <w:rPr>
+          <w:noProof/>
+          <w:lang w:eastAsia="hu-HU"/>
+        </w:rPr>
+        <w:drawing>
+          <wp:anchor distT="0" distB="0" distL="114300" distR="114300" simplePos="0" relativeHeight="251730944" behindDoc="0" locked="0" layoutInCell="1" allowOverlap="1">
+            <wp:simplePos x="0" y="0"/>
+            <wp:positionH relativeFrom="column">
+              <wp:posOffset>2252980</wp:posOffset>
+            </wp:positionH>
+            <wp:positionV relativeFrom="paragraph">
+              <wp:posOffset>10795</wp:posOffset>
+            </wp:positionV>
+            <wp:extent cx="2828925" cy="428625"/>
+            <wp:effectExtent l="0" t="0" r="9525" b="9525"/>
+            <wp:wrapSquare wrapText="bothSides"/>
+            <wp:docPr id="61" name="Kép 61"/>
+            <wp:cNvGraphicFramePr>
+              <a:graphicFrameLocks xmlns:a="http://schemas.openxmlformats.org/drawingml/2006/main" noChangeAspect="1"/>
+            </wp:cNvGraphicFramePr>
+            <a:graphic xmlns:a="http://schemas.openxmlformats.org/drawingml/2006/main">
+              <a:graphicData uri="http://schemas.openxmlformats.org/drawingml/2006/picture">
+                <pic:pic xmlns:pic="http://schemas.openxmlformats.org/drawingml/2006/picture">
+                  <pic:nvPicPr>
+                    <pic:cNvPr id="1" name=""/>
+                    <pic:cNvPicPr/>
+                  </pic:nvPicPr>
+                  <pic:blipFill>
+                    <a:blip r:embed="rId44">
+                      <a:extLst>
+                        <a:ext uri="{28A0092B-C50C-407E-A947-70E740481C1C}">
+                          <a14:useLocalDpi xmlns:a14="http://schemas.microsoft.com/office/drawing/2010/main" val="0"/>
+                        </a:ext>
+                      </a:extLst>
+                    </a:blip>
+                    <a:stretch>
+                      <a:fillRect/>
+                    </a:stretch>
+                  </pic:blipFill>
+                  <pic:spPr>
+                    <a:xfrm>
+                      <a:off x="0" y="0"/>
+                      <a:ext cx="2828925" cy="428625"/>
+                    </a:xfrm>
+                    <a:prstGeom prst="rect">
+                      <a:avLst/>
+                    </a:prstGeom>
+                  </pic:spPr>
+                </pic:pic>
+              </a:graphicData>
+            </a:graphic>
+          </wp:anchor>
+        </w:drawing>
+      </w:r>
+      <w:r>
+        <w:rPr>
+          <w:rFonts w:ascii="Times New Roman" w:hAnsi="Times New Roman"/>
+          <w:sz w:val="24"/>
+        </w:rPr>
+        <w:t>Reddit</w:t>
+      </w:r>
+    </w:p>
+    <w:p>
+      <w:pPr>
+        <w:pStyle w:val="Listaszerbekezds"/>
+        <w:numPr>
+          <w:ilvl w:val="0"/>
+          <w:numId w:val="14"/>
+        </w:numPr>
+        <w:spacing w:after="0" w:line="360" w:lineRule="auto"/>
+        <w:rPr>
+          <w:rFonts w:ascii="Times New Roman" w:hAnsi="Times New Roman"/>
+          <w:sz w:val="24"/>
+        </w:rPr>
+      </w:pPr>
+      <w:r>
+        <w:rPr>
+          <w:rFonts w:ascii="Times New Roman" w:hAnsi="Times New Roman"/>
+          <w:sz w:val="24"/>
+        </w:rPr>
+        <w:t>LinkedIn</w:t>
+      </w:r>
+    </w:p>
+    <w:p>
+      <w:pPr>
+        <w:pStyle w:val="Listaszerbekezds"/>
+        <w:numPr>
+          <w:ilvl w:val="0"/>
+          <w:numId w:val="14"/>
+        </w:numPr>
+        <w:spacing w:after="0" w:line="360" w:lineRule="auto"/>
+        <w:rPr>
+          <w:rFonts w:ascii="Times New Roman" w:hAnsi="Times New Roman"/>
+          <w:sz w:val="24"/>
+        </w:rPr>
+      </w:pPr>
+      <w:r>
+        <w:rPr>
+          <w:rFonts w:ascii="Times New Roman" w:hAnsi="Times New Roman"/>
+          <w:sz w:val="24"/>
+        </w:rPr>
+        <w:t>Pinterest</w:t>
+      </w:r>
+    </w:p>
+    <w:p>
+      <w:pPr>
+        <w:pStyle w:val="Listaszerbekezds"/>
+        <w:numPr>
+          <w:ilvl w:val="0"/>
+          <w:numId w:val="14"/>
+        </w:numPr>
+        <w:spacing w:after="0" w:line="360" w:lineRule="auto"/>
+        <w:rPr>
+          <w:rFonts w:ascii="Times New Roman" w:hAnsi="Times New Roman"/>
+          <w:sz w:val="24"/>
+        </w:rPr>
+      </w:pPr>
+      <w:r>
+        <w:rPr>
+          <w:noProof/>
+          <w:lang w:eastAsia="hu-HU"/>
+        </w:rPr>
+        <w:drawing>
+          <wp:anchor distT="0" distB="0" distL="114300" distR="114300" simplePos="0" relativeHeight="251729920" behindDoc="0" locked="0" layoutInCell="1" allowOverlap="1">
+            <wp:simplePos x="0" y="0"/>
+            <wp:positionH relativeFrom="column">
+              <wp:posOffset>4405630</wp:posOffset>
+            </wp:positionH>
+            <wp:positionV relativeFrom="paragraph">
+              <wp:posOffset>170180</wp:posOffset>
+            </wp:positionV>
+            <wp:extent cx="438150" cy="400050"/>
+            <wp:effectExtent l="0" t="0" r="0" b="0"/>
+            <wp:wrapSquare wrapText="bothSides"/>
+            <wp:docPr id="59" name="Kép 59"/>
+            <wp:cNvGraphicFramePr>
+              <a:graphicFrameLocks xmlns:a="http://schemas.openxmlformats.org/drawingml/2006/main" noChangeAspect="1"/>
+            </wp:cNvGraphicFramePr>
+            <a:graphic xmlns:a="http://schemas.openxmlformats.org/drawingml/2006/main">
+              <a:graphicData uri="http://schemas.openxmlformats.org/drawingml/2006/picture">
+                <pic:pic xmlns:pic="http://schemas.openxmlformats.org/drawingml/2006/picture">
+                  <pic:nvPicPr>
+                    <pic:cNvPr id="1" name=""/>
+                    <pic:cNvPicPr/>
+                  </pic:nvPicPr>
+                  <pic:blipFill>
+                    <a:blip r:embed="rId45">
+                      <a:extLst>
+                        <a:ext uri="{28A0092B-C50C-407E-A947-70E740481C1C}">
+                          <a14:useLocalDpi xmlns:a14="http://schemas.microsoft.com/office/drawing/2010/main" val="0"/>
+                        </a:ext>
+                      </a:extLst>
+                    </a:blip>
+                    <a:stretch>
+                      <a:fillRect/>
+                    </a:stretch>
+                  </pic:blipFill>
+                  <pic:spPr>
+                    <a:xfrm>
+                      <a:off x="0" y="0"/>
+                      <a:ext cx="438150" cy="400050"/>
+                    </a:xfrm>
+                    <a:prstGeom prst="rect">
+                      <a:avLst/>
+                    </a:prstGeom>
+                  </pic:spPr>
+                </pic:pic>
+              </a:graphicData>
+            </a:graphic>
+          </wp:anchor>
+        </w:drawing>
+      </w:r>
+      <w:r>
+        <w:rPr>
+          <w:rFonts w:ascii="Times New Roman" w:hAnsi="Times New Roman"/>
+          <w:sz w:val="24"/>
+        </w:rPr>
+        <w:t>WhatsApp</w:t>
+      </w:r>
+    </w:p>
+    <w:p>
+      <w:pPr>
+        <w:spacing w:after="0" w:line="360" w:lineRule="auto"/>
+        <w:rPr>
+          <w:rFonts w:ascii="Times New Roman" w:hAnsi="Times New Roman"/>
+          <w:sz w:val="24"/>
+        </w:rPr>
+      </w:pPr>
+      <w:r>
+        <w:rPr>
+          <w:rFonts w:ascii="Times New Roman" w:hAnsi="Times New Roman"/>
+          <w:sz w:val="24"/>
+        </w:rPr>
+        <w:t>A letöltés gombra kattintva a QR kód letölthető PNG formátumban</w:t>
+      </w:r>
+    </w:p>
+    <w:p>
+      <w:pPr>
+        <w:spacing w:after="0" w:line="360" w:lineRule="auto"/>
+        <w:rPr>
+          <w:rFonts w:ascii="Times New Roman" w:hAnsi="Times New Roman"/>
+          <w:sz w:val="24"/>
+        </w:rPr>
+      </w:pPr>
+    </w:p>
+    <w:p>
+      <w:pPr>
+        <w:spacing w:after="0" w:line="360" w:lineRule="auto"/>
+        <w:rPr>
+          <w:rFonts w:ascii="Times New Roman" w:hAnsi="Times New Roman"/>
+          <w:sz w:val="24"/>
+        </w:rPr>
+      </w:pPr>
       <w:bookmarkStart w:id="0" w:name="_GoBack"/>
       <w:bookmarkEnd w:id="0"/>
-    </w:p>
-    <w:p>
-      <w:pPr>
-        <w:spacing w:after="0" w:line="360" w:lineRule="auto"/>
-        <w:rPr>
-          <w:rFonts w:ascii="Times New Roman" w:hAnsi="Times New Roman"/>
-          <w:sz w:val="24"/>
-        </w:rPr>
-      </w:pPr>
-    </w:p>
-    <w:p>
-      <w:pPr>
-        <w:spacing w:after="0" w:line="360" w:lineRule="auto"/>
-        <w:rPr>
-          <w:rFonts w:ascii="Times New Roman" w:hAnsi="Times New Roman"/>
-          <w:sz w:val="24"/>
-        </w:rPr>
-      </w:pPr>
-    </w:p>
-    <w:p>
-      <w:pPr>
-        <w:spacing w:after="0" w:line="360" w:lineRule="auto"/>
-        <w:rPr>
-          <w:rFonts w:ascii="Times New Roman" w:hAnsi="Times New Roman"/>
-          <w:sz w:val="24"/>
-        </w:rPr>
-      </w:pPr>
-    </w:p>
-    <w:p>
-      <w:pPr>
-        <w:spacing w:after="0" w:line="360" w:lineRule="auto"/>
-        <w:rPr>
-          <w:rFonts w:ascii="Times New Roman" w:hAnsi="Times New Roman"/>
-          <w:sz w:val="24"/>
-        </w:rPr>
-      </w:pPr>
-    </w:p>
-    <w:p>
-      <w:pPr>
-        <w:spacing w:after="0" w:line="360" w:lineRule="auto"/>
-        <w:rPr>
-          <w:rFonts w:ascii="Times New Roman" w:hAnsi="Times New Roman"/>
-          <w:sz w:val="24"/>
-        </w:rPr>
-      </w:pPr>
-    </w:p>
-    <w:p>
-      <w:pPr>
-        <w:spacing w:after="0" w:line="360" w:lineRule="auto"/>
-        <w:rPr>
-          <w:rFonts w:ascii="Times New Roman" w:hAnsi="Times New Roman"/>
-          <w:sz w:val="24"/>
-        </w:rPr>
-      </w:pPr>
-    </w:p>
-    <w:p>
-      <w:pPr>
-        <w:spacing w:after="0" w:line="360" w:lineRule="auto"/>
-        <w:rPr>
-          <w:rFonts w:ascii="Times New Roman" w:hAnsi="Times New Roman"/>
-          <w:sz w:val="24"/>
-        </w:rPr>
-      </w:pPr>
     </w:p>
     <w:sectPr>
       <w:pgSz w:w="11906" w:h="16838"/>
@@ -5167,6 +6556,119 @@
     </w:lvl>
   </w:abstractNum>
   <w:abstractNum w:abstractNumId="1" w15:restartNumberingAfterBreak="0">
+    <w:nsid w:val="0A9406CA"/>
+    <w:multiLevelType w:val="hybridMultilevel"/>
+    <w:tmpl w:val="2A1A9436"/>
+    <w:lvl w:ilvl="0" w:tplc="040E0001">
+      <w:start w:val="1"/>
+      <w:numFmt w:val="bullet"/>
+      <w:lvlText w:val=""/>
+      <w:lvlJc w:val="left"/>
+      <w:pPr>
+        <w:ind w:left="720" w:hanging="360"/>
+      </w:pPr>
+      <w:rPr>
+        <w:rFonts w:ascii="Symbol" w:hAnsi="Symbol" w:hint="default"/>
+      </w:rPr>
+    </w:lvl>
+    <w:lvl w:ilvl="1" w:tplc="040E0003" w:tentative="1">
+      <w:start w:val="1"/>
+      <w:numFmt w:val="bullet"/>
+      <w:lvlText w:val="o"/>
+      <w:lvlJc w:val="left"/>
+      <w:pPr>
+        <w:ind w:left="1440" w:hanging="360"/>
+      </w:pPr>
+      <w:rPr>
+        <w:rFonts w:ascii="Courier New" w:hAnsi="Courier New" w:cs="Courier New" w:hint="default"/>
+      </w:rPr>
+    </w:lvl>
+    <w:lvl w:ilvl="2" w:tplc="040E0005" w:tentative="1">
+      <w:start w:val="1"/>
+      <w:numFmt w:val="bullet"/>
+      <w:lvlText w:val=""/>
+      <w:lvlJc w:val="left"/>
+      <w:pPr>
+        <w:ind w:left="2160" w:hanging="360"/>
+      </w:pPr>
+      <w:rPr>
+        <w:rFonts w:ascii="Wingdings" w:hAnsi="Wingdings" w:hint="default"/>
+      </w:rPr>
+    </w:lvl>
+    <w:lvl w:ilvl="3" w:tplc="040E0001" w:tentative="1">
+      <w:start w:val="1"/>
+      <w:numFmt w:val="bullet"/>
+      <w:lvlText w:val=""/>
+      <w:lvlJc w:val="left"/>
+      <w:pPr>
+        <w:ind w:left="2880" w:hanging="360"/>
+      </w:pPr>
+      <w:rPr>
+        <w:rFonts w:ascii="Symbol" w:hAnsi="Symbol" w:hint="default"/>
+      </w:rPr>
+    </w:lvl>
+    <w:lvl w:ilvl="4" w:tplc="040E0003" w:tentative="1">
+      <w:start w:val="1"/>
+      <w:numFmt w:val="bullet"/>
+      <w:lvlText w:val="o"/>
+      <w:lvlJc w:val="left"/>
+      <w:pPr>
+        <w:ind w:left="3600" w:hanging="360"/>
+      </w:pPr>
+      <w:rPr>
+        <w:rFonts w:ascii="Courier New" w:hAnsi="Courier New" w:cs="Courier New" w:hint="default"/>
+      </w:rPr>
+    </w:lvl>
+    <w:lvl w:ilvl="5" w:tplc="040E0005" w:tentative="1">
+      <w:start w:val="1"/>
+      <w:numFmt w:val="bullet"/>
+      <w:lvlText w:val=""/>
+      <w:lvlJc w:val="left"/>
+      <w:pPr>
+        <w:ind w:left="4320" w:hanging="360"/>
+      </w:pPr>
+      <w:rPr>
+        <w:rFonts w:ascii="Wingdings" w:hAnsi="Wingdings" w:hint="default"/>
+      </w:rPr>
+    </w:lvl>
+    <w:lvl w:ilvl="6" w:tplc="040E0001" w:tentative="1">
+      <w:start w:val="1"/>
+      <w:numFmt w:val="bullet"/>
+      <w:lvlText w:val=""/>
+      <w:lvlJc w:val="left"/>
+      <w:pPr>
+        <w:ind w:left="5040" w:hanging="360"/>
+      </w:pPr>
+      <w:rPr>
+        <w:rFonts w:ascii="Symbol" w:hAnsi="Symbol" w:hint="default"/>
+      </w:rPr>
+    </w:lvl>
+    <w:lvl w:ilvl="7" w:tplc="040E0003" w:tentative="1">
+      <w:start w:val="1"/>
+      <w:numFmt w:val="bullet"/>
+      <w:lvlText w:val="o"/>
+      <w:lvlJc w:val="left"/>
+      <w:pPr>
+        <w:ind w:left="5760" w:hanging="360"/>
+      </w:pPr>
+      <w:rPr>
+        <w:rFonts w:ascii="Courier New" w:hAnsi="Courier New" w:cs="Courier New" w:hint="default"/>
+      </w:rPr>
+    </w:lvl>
+    <w:lvl w:ilvl="8" w:tplc="040E0005" w:tentative="1">
+      <w:start w:val="1"/>
+      <w:numFmt w:val="bullet"/>
+      <w:lvlText w:val=""/>
+      <w:lvlJc w:val="left"/>
+      <w:pPr>
+        <w:ind w:left="6480" w:hanging="360"/>
+      </w:pPr>
+      <w:rPr>
+        <w:rFonts w:ascii="Wingdings" w:hAnsi="Wingdings" w:hint="default"/>
+      </w:rPr>
+    </w:lvl>
+  </w:abstractNum>
+  <w:abstractNum w:abstractNumId="2" w15:restartNumberingAfterBreak="0">
     <w:nsid w:val="1CA469A2"/>
     <w:multiLevelType w:val="hybridMultilevel"/>
     <w:tmpl w:val="856609A8"/>
@@ -5279,7 +6781,7 @@
       </w:rPr>
     </w:lvl>
   </w:abstractNum>
-  <w:abstractNum w:abstractNumId="2" w15:restartNumberingAfterBreak="0">
+  <w:abstractNum w:abstractNumId="3" w15:restartNumberingAfterBreak="0">
     <w:nsid w:val="1E7D4BA8"/>
     <w:multiLevelType w:val="hybridMultilevel"/>
     <w:tmpl w:val="5B204B02"/>
@@ -5392,7 +6894,7 @@
       </w:rPr>
     </w:lvl>
   </w:abstractNum>
-  <w:abstractNum w:abstractNumId="3" w15:restartNumberingAfterBreak="0">
+  <w:abstractNum w:abstractNumId="4" w15:restartNumberingAfterBreak="0">
     <w:nsid w:val="1F801EC6"/>
     <w:multiLevelType w:val="hybridMultilevel"/>
     <w:tmpl w:val="B4F254C4"/>
@@ -5505,7 +7007,7 @@
       </w:rPr>
     </w:lvl>
   </w:abstractNum>
-  <w:abstractNum w:abstractNumId="4" w15:restartNumberingAfterBreak="0">
+  <w:abstractNum w:abstractNumId="5" w15:restartNumberingAfterBreak="0">
     <w:nsid w:val="236F0301"/>
     <w:multiLevelType w:val="hybridMultilevel"/>
     <w:tmpl w:val="D1D0CCBA"/>
@@ -5618,7 +7120,7 @@
       </w:rPr>
     </w:lvl>
   </w:abstractNum>
-  <w:abstractNum w:abstractNumId="5" w15:restartNumberingAfterBreak="0">
+  <w:abstractNum w:abstractNumId="6" w15:restartNumberingAfterBreak="0">
     <w:nsid w:val="3FB96813"/>
     <w:multiLevelType w:val="hybridMultilevel"/>
     <w:tmpl w:val="D76E3C56"/>
@@ -5731,7 +7233,7 @@
       </w:rPr>
     </w:lvl>
   </w:abstractNum>
-  <w:abstractNum w:abstractNumId="6" w15:restartNumberingAfterBreak="0">
+  <w:abstractNum w:abstractNumId="7" w15:restartNumberingAfterBreak="0">
     <w:nsid w:val="41B755E9"/>
     <w:multiLevelType w:val="hybridMultilevel"/>
     <w:tmpl w:val="4C2C8CEA"/>
@@ -5844,7 +7346,7 @@
       </w:rPr>
     </w:lvl>
   </w:abstractNum>
-  <w:abstractNum w:abstractNumId="7" w15:restartNumberingAfterBreak="0">
+  <w:abstractNum w:abstractNumId="8" w15:restartNumberingAfterBreak="0">
     <w:nsid w:val="500B72ED"/>
     <w:multiLevelType w:val="hybridMultilevel"/>
     <w:tmpl w:val="77D6D130"/>
@@ -5957,7 +7459,7 @@
       </w:rPr>
     </w:lvl>
   </w:abstractNum>
-  <w:abstractNum w:abstractNumId="8" w15:restartNumberingAfterBreak="0">
+  <w:abstractNum w:abstractNumId="9" w15:restartNumberingAfterBreak="0">
     <w:nsid w:val="54877D07"/>
     <w:multiLevelType w:val="hybridMultilevel"/>
     <w:tmpl w:val="6DB06408"/>
@@ -6070,7 +7572,7 @@
       </w:rPr>
     </w:lvl>
   </w:abstractNum>
-  <w:abstractNum w:abstractNumId="9" w15:restartNumberingAfterBreak="0">
+  <w:abstractNum w:abstractNumId="10" w15:restartNumberingAfterBreak="0">
     <w:nsid w:val="58C37C5C"/>
     <w:multiLevelType w:val="hybridMultilevel"/>
     <w:tmpl w:val="6CFA1596"/>
@@ -6183,7 +7685,7 @@
       </w:rPr>
     </w:lvl>
   </w:abstractNum>
-  <w:abstractNum w:abstractNumId="10" w15:restartNumberingAfterBreak="0">
+  <w:abstractNum w:abstractNumId="11" w15:restartNumberingAfterBreak="0">
     <w:nsid w:val="59625450"/>
     <w:multiLevelType w:val="hybridMultilevel"/>
     <w:tmpl w:val="79BCA3D4"/>
@@ -6296,7 +7798,120 @@
       </w:rPr>
     </w:lvl>
   </w:abstractNum>
-  <w:abstractNum w:abstractNumId="11" w15:restartNumberingAfterBreak="0">
+  <w:abstractNum w:abstractNumId="12" w15:restartNumberingAfterBreak="0">
+    <w:nsid w:val="7B327C35"/>
+    <w:multiLevelType w:val="hybridMultilevel"/>
+    <w:tmpl w:val="C362FB1E"/>
+    <w:lvl w:ilvl="0" w:tplc="040E0001">
+      <w:start w:val="1"/>
+      <w:numFmt w:val="bullet"/>
+      <w:lvlText w:val=""/>
+      <w:lvlJc w:val="left"/>
+      <w:pPr>
+        <w:ind w:left="720" w:hanging="360"/>
+      </w:pPr>
+      <w:rPr>
+        <w:rFonts w:ascii="Symbol" w:hAnsi="Symbol" w:hint="default"/>
+      </w:rPr>
+    </w:lvl>
+    <w:lvl w:ilvl="1" w:tplc="040E0003" w:tentative="1">
+      <w:start w:val="1"/>
+      <w:numFmt w:val="bullet"/>
+      <w:lvlText w:val="o"/>
+      <w:lvlJc w:val="left"/>
+      <w:pPr>
+        <w:ind w:left="1440" w:hanging="360"/>
+      </w:pPr>
+      <w:rPr>
+        <w:rFonts w:ascii="Courier New" w:hAnsi="Courier New" w:cs="Courier New" w:hint="default"/>
+      </w:rPr>
+    </w:lvl>
+    <w:lvl w:ilvl="2" w:tplc="040E0005" w:tentative="1">
+      <w:start w:val="1"/>
+      <w:numFmt w:val="bullet"/>
+      <w:lvlText w:val=""/>
+      <w:lvlJc w:val="left"/>
+      <w:pPr>
+        <w:ind w:left="2160" w:hanging="360"/>
+      </w:pPr>
+      <w:rPr>
+        <w:rFonts w:ascii="Wingdings" w:hAnsi="Wingdings" w:hint="default"/>
+      </w:rPr>
+    </w:lvl>
+    <w:lvl w:ilvl="3" w:tplc="040E0001" w:tentative="1">
+      <w:start w:val="1"/>
+      <w:numFmt w:val="bullet"/>
+      <w:lvlText w:val=""/>
+      <w:lvlJc w:val="left"/>
+      <w:pPr>
+        <w:ind w:left="2880" w:hanging="360"/>
+      </w:pPr>
+      <w:rPr>
+        <w:rFonts w:ascii="Symbol" w:hAnsi="Symbol" w:hint="default"/>
+      </w:rPr>
+    </w:lvl>
+    <w:lvl w:ilvl="4" w:tplc="040E0003" w:tentative="1">
+      <w:start w:val="1"/>
+      <w:numFmt w:val="bullet"/>
+      <w:lvlText w:val="o"/>
+      <w:lvlJc w:val="left"/>
+      <w:pPr>
+        <w:ind w:left="3600" w:hanging="360"/>
+      </w:pPr>
+      <w:rPr>
+        <w:rFonts w:ascii="Courier New" w:hAnsi="Courier New" w:cs="Courier New" w:hint="default"/>
+      </w:rPr>
+    </w:lvl>
+    <w:lvl w:ilvl="5" w:tplc="040E0005" w:tentative="1">
+      <w:start w:val="1"/>
+      <w:numFmt w:val="bullet"/>
+      <w:lvlText w:val=""/>
+      <w:lvlJc w:val="left"/>
+      <w:pPr>
+        <w:ind w:left="4320" w:hanging="360"/>
+      </w:pPr>
+      <w:rPr>
+        <w:rFonts w:ascii="Wingdings" w:hAnsi="Wingdings" w:hint="default"/>
+      </w:rPr>
+    </w:lvl>
+    <w:lvl w:ilvl="6" w:tplc="040E0001" w:tentative="1">
+      <w:start w:val="1"/>
+      <w:numFmt w:val="bullet"/>
+      <w:lvlText w:val=""/>
+      <w:lvlJc w:val="left"/>
+      <w:pPr>
+        <w:ind w:left="5040" w:hanging="360"/>
+      </w:pPr>
+      <w:rPr>
+        <w:rFonts w:ascii="Symbol" w:hAnsi="Symbol" w:hint="default"/>
+      </w:rPr>
+    </w:lvl>
+    <w:lvl w:ilvl="7" w:tplc="040E0003" w:tentative="1">
+      <w:start w:val="1"/>
+      <w:numFmt w:val="bullet"/>
+      <w:lvlText w:val="o"/>
+      <w:lvlJc w:val="left"/>
+      <w:pPr>
+        <w:ind w:left="5760" w:hanging="360"/>
+      </w:pPr>
+      <w:rPr>
+        <w:rFonts w:ascii="Courier New" w:hAnsi="Courier New" w:cs="Courier New" w:hint="default"/>
+      </w:rPr>
+    </w:lvl>
+    <w:lvl w:ilvl="8" w:tplc="040E0005" w:tentative="1">
+      <w:start w:val="1"/>
+      <w:numFmt w:val="bullet"/>
+      <w:lvlText w:val=""/>
+      <w:lvlJc w:val="left"/>
+      <w:pPr>
+        <w:ind w:left="6480" w:hanging="360"/>
+      </w:pPr>
+      <w:rPr>
+        <w:rFonts w:ascii="Wingdings" w:hAnsi="Wingdings" w:hint="default"/>
+      </w:rPr>
+    </w:lvl>
+  </w:abstractNum>
+  <w:abstractNum w:abstractNumId="13" w15:restartNumberingAfterBreak="0">
     <w:nsid w:val="7D25431E"/>
     <w:multiLevelType w:val="hybridMultilevel"/>
     <w:tmpl w:val="438CBAC6"/>
@@ -6410,40 +8025,46 @@
     </w:lvl>
   </w:abstractNum>
   <w:num w:numId="1">
+    <w:abstractNumId w:val="4"/>
+  </w:num>
+  <w:num w:numId="2">
+    <w:abstractNumId w:val="11"/>
+  </w:num>
+  <w:num w:numId="3">
+    <w:abstractNumId w:val="2"/>
+  </w:num>
+  <w:num w:numId="4">
+    <w:abstractNumId w:val="9"/>
+  </w:num>
+  <w:num w:numId="5">
     <w:abstractNumId w:val="3"/>
   </w:num>
-  <w:num w:numId="2">
-    <w:abstractNumId w:val="10"/>
-  </w:num>
-  <w:num w:numId="3">
-    <w:abstractNumId w:val="1"/>
-  </w:num>
-  <w:num w:numId="4">
-    <w:abstractNumId w:val="8"/>
-  </w:num>
-  <w:num w:numId="5">
-    <w:abstractNumId w:val="2"/>
-  </w:num>
   <w:num w:numId="6">
-    <w:abstractNumId w:val="11"/>
+    <w:abstractNumId w:val="13"/>
   </w:num>
   <w:num w:numId="7">
     <w:abstractNumId w:val="0"/>
   </w:num>
   <w:num w:numId="8">
+    <w:abstractNumId w:val="7"/>
+  </w:num>
+  <w:num w:numId="9">
+    <w:abstractNumId w:val="8"/>
+  </w:num>
+  <w:num w:numId="10">
     <w:abstractNumId w:val="6"/>
   </w:num>
-  <w:num w:numId="9">
-    <w:abstractNumId w:val="7"/>
+  <w:num w:numId="11">
+    <w:abstractNumId w:val="10"/>
   </w:num>
-  <w:num w:numId="10">
+  <w:num w:numId="12">
     <w:abstractNumId w:val="5"/>
   </w:num>
-  <w:num w:numId="11">
-    <w:abstractNumId w:val="9"/>
+  <w:num w:numId="13">
+    <w:abstractNumId w:val="12"/>
   </w:num>
-  <w:num w:numId="12">
-    <w:abstractNumId w:val="4"/>
+  <w:num w:numId="14">
+    <w:abstractNumId w:val="1"/>
   </w:num>
 </w:numbering>
 </file>
@@ -7142,4 +8763,16 @@
     </a:ext>
   </a:extLst>
 </a:theme>
+</file>
+
+<file path=customXml/item1.xml><?xml version="1.0" encoding="utf-8"?>
+<b:Sources xmlns:b="http://schemas.openxmlformats.org/officeDocument/2006/bibliography" xmlns="http://schemas.openxmlformats.org/officeDocument/2006/bibliography" SelectedStyle="\APASixthEditionOfficeOnline.xsl" StyleName="APA" Version="6"/>
+</file>
+
+<file path=customXml/itemProps1.xml><?xml version="1.0" encoding="utf-8"?>
+<ds:datastoreItem xmlns:ds="http://schemas.openxmlformats.org/officeDocument/2006/customXml" ds:itemID="{0B1E5AB8-A65E-48CD-BD6F-923007F6BC73}">
+  <ds:schemaRefs>
+    <ds:schemaRef ds:uri="http://schemas.openxmlformats.org/officeDocument/2006/bibliography"/>
+  </ds:schemaRefs>
+</ds:datastoreItem>
 </file>
</xml_diff>